<commit_message>
Struktur der Dokumentation erarbeitet
</commit_message>
<xml_diff>
--- a/Semesterarbeit/Semesterarbeit_Bildanalyse_RogerBollmann.docx
+++ b/Semesterarbeit/Semesterarbeit_Bildanalyse_RogerBollmann.docx
@@ -94,7 +94,7 @@
           <w:r>
             <w:fldChar w:fldCharType="separate"/>
           </w:r>
-          <w:hyperlink w:anchor="_Toc415133339" w:history="1">
+          <w:hyperlink w:anchor="_Toc415143949" w:history="1">
             <w:r>
               <w:rPr>
                 <w:rStyle w:val="Hyperlink"/>
@@ -121,7 +121,7 @@
                 <w:noProof/>
                 <w:webHidden/>
               </w:rPr>
-              <w:instrText xml:space="preserve"> PAGEREF _Toc415133339 \h </w:instrText>
+              <w:instrText xml:space="preserve"> PAGEREF _Toc415143949 \h </w:instrText>
             </w:r>
             <w:r>
               <w:rPr>
@@ -141,7 +141,7 @@
                 <w:noProof/>
                 <w:webHidden/>
               </w:rPr>
-              <w:t>3</w:t>
+              <w:t>4</w:t>
             </w:r>
             <w:r>
               <w:rPr>
@@ -164,7 +164,7 @@
               <w:lang w:eastAsia="de-CH"/>
             </w:rPr>
           </w:pPr>
-          <w:hyperlink w:anchor="_Toc415133340" w:history="1">
+          <w:hyperlink w:anchor="_Toc415143950" w:history="1">
             <w:r>
               <w:rPr>
                 <w:rStyle w:val="Hyperlink"/>
@@ -191,7 +191,7 @@
                 <w:noProof/>
                 <w:webHidden/>
               </w:rPr>
-              <w:instrText xml:space="preserve"> PAGEREF _Toc415133340 \h </w:instrText>
+              <w:instrText xml:space="preserve"> PAGEREF _Toc415143950 \h </w:instrText>
             </w:r>
             <w:r>
               <w:rPr>
@@ -211,7 +211,7 @@
                 <w:noProof/>
                 <w:webHidden/>
               </w:rPr>
-              <w:t>3</w:t>
+              <w:t>4</w:t>
             </w:r>
             <w:r>
               <w:rPr>
@@ -234,7 +234,7 @@
               <w:lang w:eastAsia="de-CH"/>
             </w:rPr>
           </w:pPr>
-          <w:hyperlink w:anchor="_Toc415133341" w:history="1">
+          <w:hyperlink w:anchor="_Toc415143951" w:history="1">
             <w:r>
               <w:rPr>
                 <w:rStyle w:val="Hyperlink"/>
@@ -261,7 +261,7 @@
                 <w:noProof/>
                 <w:webHidden/>
               </w:rPr>
-              <w:instrText xml:space="preserve"> PAGEREF _Toc415133341 \h </w:instrText>
+              <w:instrText xml:space="preserve"> PAGEREF _Toc415143951 \h </w:instrText>
             </w:r>
             <w:r>
               <w:rPr>
@@ -281,7 +281,7 @@
                 <w:noProof/>
                 <w:webHidden/>
               </w:rPr>
-              <w:t>3</w:t>
+              <w:t>4</w:t>
             </w:r>
             <w:r>
               <w:rPr>
@@ -304,7 +304,7 @@
               <w:lang w:eastAsia="de-CH"/>
             </w:rPr>
           </w:pPr>
-          <w:hyperlink w:anchor="_Toc415133342" w:history="1">
+          <w:hyperlink w:anchor="_Toc415143952" w:history="1">
             <w:r>
               <w:rPr>
                 <w:rStyle w:val="Hyperlink"/>
@@ -331,7 +331,7 @@
                 <w:noProof/>
                 <w:webHidden/>
               </w:rPr>
-              <w:instrText xml:space="preserve"> PAGEREF _Toc415133342 \h </w:instrText>
+              <w:instrText xml:space="preserve"> PAGEREF _Toc415143952 \h </w:instrText>
             </w:r>
             <w:r>
               <w:rPr>
@@ -351,7 +351,7 @@
                 <w:noProof/>
                 <w:webHidden/>
               </w:rPr>
-              <w:t>3</w:t>
+              <w:t>4</w:t>
             </w:r>
             <w:r>
               <w:rPr>
@@ -374,7 +374,7 @@
               <w:lang w:eastAsia="de-CH"/>
             </w:rPr>
           </w:pPr>
-          <w:hyperlink w:anchor="_Toc415133343" w:history="1">
+          <w:hyperlink w:anchor="_Toc415143953" w:history="1">
             <w:r>
               <w:rPr>
                 <w:rStyle w:val="Hyperlink"/>
@@ -401,7 +401,7 @@
                 <w:noProof/>
                 <w:webHidden/>
               </w:rPr>
-              <w:instrText xml:space="preserve"> PAGEREF _Toc415133343 \h </w:instrText>
+              <w:instrText xml:space="preserve"> PAGEREF _Toc415143953 \h </w:instrText>
             </w:r>
             <w:r>
               <w:rPr>
@@ -421,7 +421,7 @@
                 <w:noProof/>
                 <w:webHidden/>
               </w:rPr>
-              <w:t>3</w:t>
+              <w:t>4</w:t>
             </w:r>
             <w:r>
               <w:rPr>
@@ -444,7 +444,7 @@
               <w:lang w:eastAsia="de-CH"/>
             </w:rPr>
           </w:pPr>
-          <w:hyperlink w:anchor="_Toc415133344" w:history="1">
+          <w:hyperlink w:anchor="_Toc415143954" w:history="1">
             <w:r>
               <w:rPr>
                 <w:rStyle w:val="Hyperlink"/>
@@ -471,7 +471,7 @@
                 <w:noProof/>
                 <w:webHidden/>
               </w:rPr>
-              <w:instrText xml:space="preserve"> PAGEREF _Toc415133344 \h </w:instrText>
+              <w:instrText xml:space="preserve"> PAGEREF _Toc415143954 \h </w:instrText>
             </w:r>
             <w:r>
               <w:rPr>
@@ -491,7 +491,7 @@
                 <w:noProof/>
                 <w:webHidden/>
               </w:rPr>
-              <w:t>3</w:t>
+              <w:t>4</w:t>
             </w:r>
             <w:r>
               <w:rPr>
@@ -514,7 +514,7 @@
               <w:lang w:eastAsia="de-CH"/>
             </w:rPr>
           </w:pPr>
-          <w:hyperlink w:anchor="_Toc415133345" w:history="1">
+          <w:hyperlink w:anchor="_Toc415143955" w:history="1">
             <w:r>
               <w:rPr>
                 <w:rStyle w:val="Hyperlink"/>
@@ -541,7 +541,7 @@
                 <w:noProof/>
                 <w:webHidden/>
               </w:rPr>
-              <w:instrText xml:space="preserve"> PAGEREF _Toc415133345 \h </w:instrText>
+              <w:instrText xml:space="preserve"> PAGEREF _Toc415143955 \h </w:instrText>
             </w:r>
             <w:r>
               <w:rPr>
@@ -561,7 +561,7 @@
                 <w:noProof/>
                 <w:webHidden/>
               </w:rPr>
-              <w:t>3</w:t>
+              <w:t>4</w:t>
             </w:r>
             <w:r>
               <w:rPr>
@@ -584,7 +584,7 @@
               <w:lang w:eastAsia="de-CH"/>
             </w:rPr>
           </w:pPr>
-          <w:hyperlink w:anchor="_Toc415133346" w:history="1">
+          <w:hyperlink w:anchor="_Toc415143956" w:history="1">
             <w:r>
               <w:rPr>
                 <w:rStyle w:val="Hyperlink"/>
@@ -611,7 +611,7 @@
                 <w:noProof/>
                 <w:webHidden/>
               </w:rPr>
-              <w:instrText xml:space="preserve"> PAGEREF _Toc415133346 \h </w:instrText>
+              <w:instrText xml:space="preserve"> PAGEREF _Toc415143956 \h </w:instrText>
             </w:r>
             <w:r>
               <w:rPr>
@@ -631,7 +631,7 @@
                 <w:noProof/>
                 <w:webHidden/>
               </w:rPr>
-              <w:t>4</w:t>
+              <w:t>5</w:t>
             </w:r>
             <w:r>
               <w:rPr>
@@ -654,7 +654,7 @@
               <w:lang w:eastAsia="de-CH"/>
             </w:rPr>
           </w:pPr>
-          <w:hyperlink w:anchor="_Toc415133347" w:history="1">
+          <w:hyperlink w:anchor="_Toc415143957" w:history="1">
             <w:r>
               <w:rPr>
                 <w:rStyle w:val="Hyperlink"/>
@@ -681,7 +681,7 @@
                 <w:noProof/>
                 <w:webHidden/>
               </w:rPr>
-              <w:instrText xml:space="preserve"> PAGEREF _Toc415133347 \h </w:instrText>
+              <w:instrText xml:space="preserve"> PAGEREF _Toc415143957 \h </w:instrText>
             </w:r>
             <w:r>
               <w:rPr>
@@ -701,7 +701,7 @@
                 <w:noProof/>
                 <w:webHidden/>
               </w:rPr>
-              <w:t>4</w:t>
+              <w:t>5</w:t>
             </w:r>
             <w:r>
               <w:rPr>
@@ -724,7 +724,7 @@
               <w:lang w:eastAsia="de-CH"/>
             </w:rPr>
           </w:pPr>
-          <w:hyperlink w:anchor="_Toc415133348" w:history="1">
+          <w:hyperlink w:anchor="_Toc415143958" w:history="1">
             <w:r>
               <w:rPr>
                 <w:rStyle w:val="Hyperlink"/>
@@ -752,7 +752,7 @@
                 <w:noProof/>
                 <w:webHidden/>
               </w:rPr>
-              <w:instrText xml:space="preserve"> PAGEREF _Toc415133348 \h </w:instrText>
+              <w:instrText xml:space="preserve"> PAGEREF _Toc415143958 \h </w:instrText>
             </w:r>
             <w:r>
               <w:rPr>
@@ -772,7 +772,7 @@
                 <w:noProof/>
                 <w:webHidden/>
               </w:rPr>
-              <w:t>4</w:t>
+              <w:t>5</w:t>
             </w:r>
             <w:r>
               <w:rPr>
@@ -795,7 +795,7 @@
               <w:lang w:eastAsia="de-CH"/>
             </w:rPr>
           </w:pPr>
-          <w:hyperlink w:anchor="_Toc415133349" w:history="1">
+          <w:hyperlink w:anchor="_Toc415143959" w:history="1">
             <w:r>
               <w:rPr>
                 <w:rStyle w:val="Hyperlink"/>
@@ -823,7 +823,7 @@
                 <w:noProof/>
                 <w:webHidden/>
               </w:rPr>
-              <w:instrText xml:space="preserve"> PAGEREF _Toc415133349 \h </w:instrText>
+              <w:instrText xml:space="preserve"> PAGEREF _Toc415143959 \h </w:instrText>
             </w:r>
             <w:r>
               <w:rPr>
@@ -843,7 +843,7 @@
                 <w:noProof/>
                 <w:webHidden/>
               </w:rPr>
-              <w:t>4</w:t>
+              <w:t>5</w:t>
             </w:r>
             <w:r>
               <w:rPr>
@@ -866,7 +866,7 @@
               <w:lang w:eastAsia="de-CH"/>
             </w:rPr>
           </w:pPr>
-          <w:hyperlink w:anchor="_Toc415133350" w:history="1">
+          <w:hyperlink w:anchor="_Toc415143960" w:history="1">
             <w:r>
               <w:rPr>
                 <w:rStyle w:val="Hyperlink"/>
@@ -893,7 +893,7 @@
                 <w:noProof/>
                 <w:webHidden/>
               </w:rPr>
-              <w:instrText xml:space="preserve"> PAGEREF _Toc415133350 \h </w:instrText>
+              <w:instrText xml:space="preserve"> PAGEREF _Toc415143960 \h </w:instrText>
             </w:r>
             <w:r>
               <w:rPr>
@@ -913,7 +913,7 @@
                 <w:noProof/>
                 <w:webHidden/>
               </w:rPr>
-              <w:t>5</w:t>
+              <w:t>6</w:t>
             </w:r>
             <w:r>
               <w:rPr>
@@ -936,7 +936,7 @@
               <w:lang w:eastAsia="de-CH"/>
             </w:rPr>
           </w:pPr>
-          <w:hyperlink w:anchor="_Toc415133351" w:history="1">
+          <w:hyperlink w:anchor="_Toc415143961" w:history="1">
             <w:r>
               <w:rPr>
                 <w:rStyle w:val="Hyperlink"/>
@@ -963,7 +963,7 @@
                 <w:noProof/>
                 <w:webHidden/>
               </w:rPr>
-              <w:instrText xml:space="preserve"> PAGEREF _Toc415133351 \h </w:instrText>
+              <w:instrText xml:space="preserve"> PAGEREF _Toc415143961 \h </w:instrText>
             </w:r>
             <w:r>
               <w:rPr>
@@ -983,7 +983,7 @@
                 <w:noProof/>
                 <w:webHidden/>
               </w:rPr>
-              <w:t>5</w:t>
+              <w:t>6</w:t>
             </w:r>
             <w:r>
               <w:rPr>
@@ -1006,7 +1006,7 @@
               <w:lang w:eastAsia="de-CH"/>
             </w:rPr>
           </w:pPr>
-          <w:hyperlink w:anchor="_Toc415133352" w:history="1">
+          <w:hyperlink w:anchor="_Toc415143962" w:history="1">
             <w:r>
               <w:rPr>
                 <w:rStyle w:val="Hyperlink"/>
@@ -1033,7 +1033,7 @@
                 <w:noProof/>
                 <w:webHidden/>
               </w:rPr>
-              <w:instrText xml:space="preserve"> PAGEREF _Toc415133352 \h </w:instrText>
+              <w:instrText xml:space="preserve"> PAGEREF _Toc415143962 \h </w:instrText>
             </w:r>
             <w:r>
               <w:rPr>
@@ -1053,7 +1053,217 @@
                 <w:noProof/>
                 <w:webHidden/>
               </w:rPr>
-              <w:t>5</w:t>
+              <w:t>6</w:t>
+            </w:r>
+            <w:r>
+              <w:rPr>
+                <w:noProof/>
+                <w:webHidden/>
+              </w:rPr>
+              <w:fldChar w:fldCharType="end"/>
+            </w:r>
+          </w:hyperlink>
+        </w:p>
+        <w:p>
+          <w:pPr>
+            <w:pStyle w:val="Verzeichnis3"/>
+            <w:tabs>
+              <w:tab w:val="right" w:leader="dot" w:pos="9062"/>
+            </w:tabs>
+            <w:rPr>
+              <w:rFonts w:eastAsiaTheme="minorEastAsia"/>
+              <w:noProof/>
+              <w:lang w:eastAsia="de-CH"/>
+            </w:rPr>
+          </w:pPr>
+          <w:hyperlink w:anchor="_Toc415143963" w:history="1">
+            <w:r>
+              <w:rPr>
+                <w:rStyle w:val="Hyperlink"/>
+                <w:noProof/>
+              </w:rPr>
+              <w:t>Modul</w:t>
+            </w:r>
+            <w:r>
+              <w:rPr>
+                <w:noProof/>
+                <w:webHidden/>
+              </w:rPr>
+              <w:tab/>
+            </w:r>
+            <w:r>
+              <w:rPr>
+                <w:noProof/>
+                <w:webHidden/>
+              </w:rPr>
+              <w:fldChar w:fldCharType="begin"/>
+            </w:r>
+            <w:r>
+              <w:rPr>
+                <w:noProof/>
+                <w:webHidden/>
+              </w:rPr>
+              <w:instrText xml:space="preserve"> PAGEREF _Toc415143963 \h </w:instrText>
+            </w:r>
+            <w:r>
+              <w:rPr>
+                <w:noProof/>
+                <w:webHidden/>
+              </w:rPr>
+            </w:r>
+            <w:r>
+              <w:rPr>
+                <w:noProof/>
+                <w:webHidden/>
+              </w:rPr>
+              <w:fldChar w:fldCharType="separate"/>
+            </w:r>
+            <w:r>
+              <w:rPr>
+                <w:noProof/>
+                <w:webHidden/>
+              </w:rPr>
+              <w:t>6</w:t>
+            </w:r>
+            <w:r>
+              <w:rPr>
+                <w:noProof/>
+                <w:webHidden/>
+              </w:rPr>
+              <w:fldChar w:fldCharType="end"/>
+            </w:r>
+          </w:hyperlink>
+        </w:p>
+        <w:p>
+          <w:pPr>
+            <w:pStyle w:val="Verzeichnis3"/>
+            <w:tabs>
+              <w:tab w:val="right" w:leader="dot" w:pos="9062"/>
+            </w:tabs>
+            <w:rPr>
+              <w:rFonts w:eastAsiaTheme="minorEastAsia"/>
+              <w:noProof/>
+              <w:lang w:eastAsia="de-CH"/>
+            </w:rPr>
+          </w:pPr>
+          <w:hyperlink w:anchor="_Toc415143964" w:history="1">
+            <w:r>
+              <w:rPr>
+                <w:rStyle w:val="Hyperlink"/>
+                <w:noProof/>
+              </w:rPr>
+              <w:t>Advances Logging</w:t>
+            </w:r>
+            <w:r>
+              <w:rPr>
+                <w:noProof/>
+                <w:webHidden/>
+              </w:rPr>
+              <w:tab/>
+            </w:r>
+            <w:r>
+              <w:rPr>
+                <w:noProof/>
+                <w:webHidden/>
+              </w:rPr>
+              <w:fldChar w:fldCharType="begin"/>
+            </w:r>
+            <w:r>
+              <w:rPr>
+                <w:noProof/>
+                <w:webHidden/>
+              </w:rPr>
+              <w:instrText xml:space="preserve"> PAGEREF _Toc415143964 \h </w:instrText>
+            </w:r>
+            <w:r>
+              <w:rPr>
+                <w:noProof/>
+                <w:webHidden/>
+              </w:rPr>
+            </w:r>
+            <w:r>
+              <w:rPr>
+                <w:noProof/>
+                <w:webHidden/>
+              </w:rPr>
+              <w:fldChar w:fldCharType="separate"/>
+            </w:r>
+            <w:r>
+              <w:rPr>
+                <w:noProof/>
+                <w:webHidden/>
+              </w:rPr>
+              <w:t>6</w:t>
+            </w:r>
+            <w:r>
+              <w:rPr>
+                <w:noProof/>
+                <w:webHidden/>
+              </w:rPr>
+              <w:fldChar w:fldCharType="end"/>
+            </w:r>
+          </w:hyperlink>
+        </w:p>
+        <w:p>
+          <w:pPr>
+            <w:pStyle w:val="Verzeichnis3"/>
+            <w:tabs>
+              <w:tab w:val="right" w:leader="dot" w:pos="9062"/>
+            </w:tabs>
+            <w:rPr>
+              <w:rFonts w:eastAsiaTheme="minorEastAsia"/>
+              <w:noProof/>
+              <w:lang w:eastAsia="de-CH"/>
+            </w:rPr>
+          </w:pPr>
+          <w:hyperlink w:anchor="_Toc415143965" w:history="1">
+            <w:r>
+              <w:rPr>
+                <w:rStyle w:val="Hyperlink"/>
+                <w:noProof/>
+              </w:rPr>
+              <w:t>Filter</w:t>
+            </w:r>
+            <w:r>
+              <w:rPr>
+                <w:noProof/>
+                <w:webHidden/>
+              </w:rPr>
+              <w:tab/>
+            </w:r>
+            <w:r>
+              <w:rPr>
+                <w:noProof/>
+                <w:webHidden/>
+              </w:rPr>
+              <w:fldChar w:fldCharType="begin"/>
+            </w:r>
+            <w:r>
+              <w:rPr>
+                <w:noProof/>
+                <w:webHidden/>
+              </w:rPr>
+              <w:instrText xml:space="preserve"> PAGEREF _Toc415143965 \h </w:instrText>
+            </w:r>
+            <w:r>
+              <w:rPr>
+                <w:noProof/>
+                <w:webHidden/>
+              </w:rPr>
+            </w:r>
+            <w:r>
+              <w:rPr>
+                <w:noProof/>
+                <w:webHidden/>
+              </w:rPr>
+              <w:fldChar w:fldCharType="separate"/>
+            </w:r>
+            <w:r>
+              <w:rPr>
+                <w:noProof/>
+                <w:webHidden/>
+              </w:rPr>
+              <w:t>6</w:t>
             </w:r>
             <w:r>
               <w:rPr>
@@ -1076,7 +1286,7 @@
               <w:lang w:eastAsia="de-CH"/>
             </w:rPr>
           </w:pPr>
-          <w:hyperlink w:anchor="_Toc415133353" w:history="1">
+          <w:hyperlink w:anchor="_Toc415143966" w:history="1">
             <w:r>
               <w:rPr>
                 <w:rStyle w:val="Hyperlink"/>
@@ -1103,7 +1313,7 @@
                 <w:noProof/>
                 <w:webHidden/>
               </w:rPr>
-              <w:instrText xml:space="preserve"> PAGEREF _Toc415133353 \h </w:instrText>
+              <w:instrText xml:space="preserve"> PAGEREF _Toc415143966 \h </w:instrText>
             </w:r>
             <w:r>
               <w:rPr>
@@ -1123,7 +1333,427 @@
                 <w:noProof/>
                 <w:webHidden/>
               </w:rPr>
-              <w:t>5</w:t>
+              <w:t>6</w:t>
+            </w:r>
+            <w:r>
+              <w:rPr>
+                <w:noProof/>
+                <w:webHidden/>
+              </w:rPr>
+              <w:fldChar w:fldCharType="end"/>
+            </w:r>
+          </w:hyperlink>
+        </w:p>
+        <w:p>
+          <w:pPr>
+            <w:pStyle w:val="Verzeichnis3"/>
+            <w:tabs>
+              <w:tab w:val="right" w:leader="dot" w:pos="9062"/>
+            </w:tabs>
+            <w:rPr>
+              <w:rFonts w:eastAsiaTheme="minorEastAsia"/>
+              <w:noProof/>
+              <w:lang w:eastAsia="de-CH"/>
+            </w:rPr>
+          </w:pPr>
+          <w:hyperlink w:anchor="_Toc415143967" w:history="1">
+            <w:r>
+              <w:rPr>
+                <w:rStyle w:val="Hyperlink"/>
+                <w:noProof/>
+              </w:rPr>
+              <w:t>Windows Service</w:t>
+            </w:r>
+            <w:r>
+              <w:rPr>
+                <w:noProof/>
+                <w:webHidden/>
+              </w:rPr>
+              <w:tab/>
+            </w:r>
+            <w:r>
+              <w:rPr>
+                <w:noProof/>
+                <w:webHidden/>
+              </w:rPr>
+              <w:fldChar w:fldCharType="begin"/>
+            </w:r>
+            <w:r>
+              <w:rPr>
+                <w:noProof/>
+                <w:webHidden/>
+              </w:rPr>
+              <w:instrText xml:space="preserve"> PAGEREF _Toc415143967 \h </w:instrText>
+            </w:r>
+            <w:r>
+              <w:rPr>
+                <w:noProof/>
+                <w:webHidden/>
+              </w:rPr>
+            </w:r>
+            <w:r>
+              <w:rPr>
+                <w:noProof/>
+                <w:webHidden/>
+              </w:rPr>
+              <w:fldChar w:fldCharType="separate"/>
+            </w:r>
+            <w:r>
+              <w:rPr>
+                <w:noProof/>
+                <w:webHidden/>
+              </w:rPr>
+              <w:t>6</w:t>
+            </w:r>
+            <w:r>
+              <w:rPr>
+                <w:noProof/>
+                <w:webHidden/>
+              </w:rPr>
+              <w:fldChar w:fldCharType="end"/>
+            </w:r>
+          </w:hyperlink>
+        </w:p>
+        <w:p>
+          <w:pPr>
+            <w:pStyle w:val="Verzeichnis3"/>
+            <w:tabs>
+              <w:tab w:val="right" w:leader="dot" w:pos="9062"/>
+            </w:tabs>
+            <w:rPr>
+              <w:rFonts w:eastAsiaTheme="minorEastAsia"/>
+              <w:noProof/>
+              <w:lang w:eastAsia="de-CH"/>
+            </w:rPr>
+          </w:pPr>
+          <w:hyperlink w:anchor="_Toc415143968" w:history="1">
+            <w:r>
+              <w:rPr>
+                <w:rStyle w:val="Hyperlink"/>
+                <w:noProof/>
+              </w:rPr>
+              <w:t>API</w:t>
+            </w:r>
+            <w:r>
+              <w:rPr>
+                <w:noProof/>
+                <w:webHidden/>
+              </w:rPr>
+              <w:tab/>
+            </w:r>
+            <w:r>
+              <w:rPr>
+                <w:noProof/>
+                <w:webHidden/>
+              </w:rPr>
+              <w:fldChar w:fldCharType="begin"/>
+            </w:r>
+            <w:r>
+              <w:rPr>
+                <w:noProof/>
+                <w:webHidden/>
+              </w:rPr>
+              <w:instrText xml:space="preserve"> PAGEREF _Toc415143968 \h </w:instrText>
+            </w:r>
+            <w:r>
+              <w:rPr>
+                <w:noProof/>
+                <w:webHidden/>
+              </w:rPr>
+            </w:r>
+            <w:r>
+              <w:rPr>
+                <w:noProof/>
+                <w:webHidden/>
+              </w:rPr>
+              <w:fldChar w:fldCharType="separate"/>
+            </w:r>
+            <w:r>
+              <w:rPr>
+                <w:noProof/>
+                <w:webHidden/>
+              </w:rPr>
+              <w:t>7</w:t>
+            </w:r>
+            <w:r>
+              <w:rPr>
+                <w:noProof/>
+                <w:webHidden/>
+              </w:rPr>
+              <w:fldChar w:fldCharType="end"/>
+            </w:r>
+          </w:hyperlink>
+        </w:p>
+        <w:p>
+          <w:pPr>
+            <w:pStyle w:val="Verzeichnis3"/>
+            <w:tabs>
+              <w:tab w:val="right" w:leader="dot" w:pos="9062"/>
+            </w:tabs>
+            <w:rPr>
+              <w:rFonts w:eastAsiaTheme="minorEastAsia"/>
+              <w:noProof/>
+              <w:lang w:eastAsia="de-CH"/>
+            </w:rPr>
+          </w:pPr>
+          <w:hyperlink w:anchor="_Toc415143969" w:history="1">
+            <w:r>
+              <w:rPr>
+                <w:rStyle w:val="Hyperlink"/>
+                <w:noProof/>
+              </w:rPr>
+              <w:t>REST</w:t>
+            </w:r>
+            <w:r>
+              <w:rPr>
+                <w:noProof/>
+                <w:webHidden/>
+              </w:rPr>
+              <w:tab/>
+            </w:r>
+            <w:r>
+              <w:rPr>
+                <w:noProof/>
+                <w:webHidden/>
+              </w:rPr>
+              <w:fldChar w:fldCharType="begin"/>
+            </w:r>
+            <w:r>
+              <w:rPr>
+                <w:noProof/>
+                <w:webHidden/>
+              </w:rPr>
+              <w:instrText xml:space="preserve"> PAGEREF _Toc415143969 \h </w:instrText>
+            </w:r>
+            <w:r>
+              <w:rPr>
+                <w:noProof/>
+                <w:webHidden/>
+              </w:rPr>
+            </w:r>
+            <w:r>
+              <w:rPr>
+                <w:noProof/>
+                <w:webHidden/>
+              </w:rPr>
+              <w:fldChar w:fldCharType="separate"/>
+            </w:r>
+            <w:r>
+              <w:rPr>
+                <w:noProof/>
+                <w:webHidden/>
+              </w:rPr>
+              <w:t>7</w:t>
+            </w:r>
+            <w:r>
+              <w:rPr>
+                <w:noProof/>
+                <w:webHidden/>
+              </w:rPr>
+              <w:fldChar w:fldCharType="end"/>
+            </w:r>
+          </w:hyperlink>
+        </w:p>
+        <w:p>
+          <w:pPr>
+            <w:pStyle w:val="Verzeichnis3"/>
+            <w:tabs>
+              <w:tab w:val="right" w:leader="dot" w:pos="9062"/>
+            </w:tabs>
+            <w:rPr>
+              <w:rFonts w:eastAsiaTheme="minorEastAsia"/>
+              <w:noProof/>
+              <w:lang w:eastAsia="de-CH"/>
+            </w:rPr>
+          </w:pPr>
+          <w:hyperlink w:anchor="_Toc415143970" w:history="1">
+            <w:r>
+              <w:rPr>
+                <w:rStyle w:val="Hyperlink"/>
+                <w:noProof/>
+              </w:rPr>
+              <w:t>Websocket</w:t>
+            </w:r>
+            <w:r>
+              <w:rPr>
+                <w:noProof/>
+                <w:webHidden/>
+              </w:rPr>
+              <w:tab/>
+            </w:r>
+            <w:r>
+              <w:rPr>
+                <w:noProof/>
+                <w:webHidden/>
+              </w:rPr>
+              <w:fldChar w:fldCharType="begin"/>
+            </w:r>
+            <w:r>
+              <w:rPr>
+                <w:noProof/>
+                <w:webHidden/>
+              </w:rPr>
+              <w:instrText xml:space="preserve"> PAGEREF _Toc415143970 \h </w:instrText>
+            </w:r>
+            <w:r>
+              <w:rPr>
+                <w:noProof/>
+                <w:webHidden/>
+              </w:rPr>
+            </w:r>
+            <w:r>
+              <w:rPr>
+                <w:noProof/>
+                <w:webHidden/>
+              </w:rPr>
+              <w:fldChar w:fldCharType="separate"/>
+            </w:r>
+            <w:r>
+              <w:rPr>
+                <w:noProof/>
+                <w:webHidden/>
+              </w:rPr>
+              <w:t>7</w:t>
+            </w:r>
+            <w:r>
+              <w:rPr>
+                <w:noProof/>
+                <w:webHidden/>
+              </w:rPr>
+              <w:fldChar w:fldCharType="end"/>
+            </w:r>
+          </w:hyperlink>
+        </w:p>
+        <w:p>
+          <w:pPr>
+            <w:pStyle w:val="Verzeichnis3"/>
+            <w:tabs>
+              <w:tab w:val="right" w:leader="dot" w:pos="9062"/>
+            </w:tabs>
+            <w:rPr>
+              <w:rFonts w:eastAsiaTheme="minorEastAsia"/>
+              <w:noProof/>
+              <w:lang w:eastAsia="de-CH"/>
+            </w:rPr>
+          </w:pPr>
+          <w:hyperlink w:anchor="_Toc415143971" w:history="1">
+            <w:r>
+              <w:rPr>
+                <w:rStyle w:val="Hyperlink"/>
+                <w:noProof/>
+              </w:rPr>
+              <w:t>Sicherheit</w:t>
+            </w:r>
+            <w:r>
+              <w:rPr>
+                <w:noProof/>
+                <w:webHidden/>
+              </w:rPr>
+              <w:tab/>
+            </w:r>
+            <w:r>
+              <w:rPr>
+                <w:noProof/>
+                <w:webHidden/>
+              </w:rPr>
+              <w:fldChar w:fldCharType="begin"/>
+            </w:r>
+            <w:r>
+              <w:rPr>
+                <w:noProof/>
+                <w:webHidden/>
+              </w:rPr>
+              <w:instrText xml:space="preserve"> PAGEREF _Toc415143971 \h </w:instrText>
+            </w:r>
+            <w:r>
+              <w:rPr>
+                <w:noProof/>
+                <w:webHidden/>
+              </w:rPr>
+            </w:r>
+            <w:r>
+              <w:rPr>
+                <w:noProof/>
+                <w:webHidden/>
+              </w:rPr>
+              <w:fldChar w:fldCharType="separate"/>
+            </w:r>
+            <w:r>
+              <w:rPr>
+                <w:noProof/>
+                <w:webHidden/>
+              </w:rPr>
+              <w:t>7</w:t>
+            </w:r>
+            <w:r>
+              <w:rPr>
+                <w:noProof/>
+                <w:webHidden/>
+              </w:rPr>
+              <w:fldChar w:fldCharType="end"/>
+            </w:r>
+          </w:hyperlink>
+        </w:p>
+        <w:p>
+          <w:pPr>
+            <w:pStyle w:val="Verzeichnis3"/>
+            <w:tabs>
+              <w:tab w:val="right" w:leader="dot" w:pos="9062"/>
+            </w:tabs>
+            <w:rPr>
+              <w:rFonts w:eastAsiaTheme="minorEastAsia"/>
+              <w:noProof/>
+              <w:lang w:eastAsia="de-CH"/>
+            </w:rPr>
+          </w:pPr>
+          <w:hyperlink w:anchor="_Toc415143972" w:history="1">
+            <w:r>
+              <w:rPr>
+                <w:rStyle w:val="Hyperlink"/>
+                <w:noProof/>
+              </w:rPr>
+              <w:t>Push oder Pull?</w:t>
+            </w:r>
+            <w:r>
+              <w:rPr>
+                <w:noProof/>
+                <w:webHidden/>
+              </w:rPr>
+              <w:tab/>
+            </w:r>
+            <w:r>
+              <w:rPr>
+                <w:noProof/>
+                <w:webHidden/>
+              </w:rPr>
+              <w:fldChar w:fldCharType="begin"/>
+            </w:r>
+            <w:r>
+              <w:rPr>
+                <w:noProof/>
+                <w:webHidden/>
+              </w:rPr>
+              <w:instrText xml:space="preserve"> PAGEREF _Toc415143972 \h </w:instrText>
+            </w:r>
+            <w:r>
+              <w:rPr>
+                <w:noProof/>
+                <w:webHidden/>
+              </w:rPr>
+            </w:r>
+            <w:r>
+              <w:rPr>
+                <w:noProof/>
+                <w:webHidden/>
+              </w:rPr>
+              <w:fldChar w:fldCharType="separate"/>
+            </w:r>
+            <w:r>
+              <w:rPr>
+                <w:noProof/>
+                <w:webHidden/>
+              </w:rPr>
+              <w:t>7</w:t>
             </w:r>
             <w:r>
               <w:rPr>
@@ -1146,7 +1776,7 @@
               <w:lang w:eastAsia="de-CH"/>
             </w:rPr>
           </w:pPr>
-          <w:hyperlink w:anchor="_Toc415133354" w:history="1">
+          <w:hyperlink w:anchor="_Toc415143973" w:history="1">
             <w:r>
               <w:rPr>
                 <w:rStyle w:val="Hyperlink"/>
@@ -1173,7 +1803,7 @@
                 <w:noProof/>
                 <w:webHidden/>
               </w:rPr>
-              <w:instrText xml:space="preserve"> PAGEREF _Toc415133354 \h </w:instrText>
+              <w:instrText xml:space="preserve"> PAGEREF _Toc415143973 \h </w:instrText>
             </w:r>
             <w:r>
               <w:rPr>
@@ -1193,7 +1823,7 @@
                 <w:noProof/>
                 <w:webHidden/>
               </w:rPr>
-              <w:t>5</w:t>
+              <w:t>7</w:t>
             </w:r>
             <w:r>
               <w:rPr>
@@ -1216,7 +1846,7 @@
               <w:lang w:eastAsia="de-CH"/>
             </w:rPr>
           </w:pPr>
-          <w:hyperlink w:anchor="_Toc415133355" w:history="1">
+          <w:hyperlink w:anchor="_Toc415143974" w:history="1">
             <w:r>
               <w:rPr>
                 <w:rStyle w:val="Hyperlink"/>
@@ -1243,7 +1873,7 @@
                 <w:noProof/>
                 <w:webHidden/>
               </w:rPr>
-              <w:instrText xml:space="preserve"> PAGEREF _Toc415133355 \h </w:instrText>
+              <w:instrText xml:space="preserve"> PAGEREF _Toc415143974 \h </w:instrText>
             </w:r>
             <w:r>
               <w:rPr>
@@ -1263,7 +1893,7 @@
                 <w:noProof/>
                 <w:webHidden/>
               </w:rPr>
-              <w:t>5</w:t>
+              <w:t>7</w:t>
             </w:r>
             <w:r>
               <w:rPr>
@@ -1286,7 +1916,7 @@
               <w:lang w:eastAsia="de-CH"/>
             </w:rPr>
           </w:pPr>
-          <w:hyperlink w:anchor="_Toc415133356" w:history="1">
+          <w:hyperlink w:anchor="_Toc415143975" w:history="1">
             <w:r>
               <w:rPr>
                 <w:rStyle w:val="Hyperlink"/>
@@ -1313,7 +1943,7 @@
                 <w:noProof/>
                 <w:webHidden/>
               </w:rPr>
-              <w:instrText xml:space="preserve"> PAGEREF _Toc415133356 \h </w:instrText>
+              <w:instrText xml:space="preserve"> PAGEREF _Toc415143975 \h </w:instrText>
             </w:r>
             <w:r>
               <w:rPr>
@@ -1333,7 +1963,7 @@
                 <w:noProof/>
                 <w:webHidden/>
               </w:rPr>
-              <w:t>5</w:t>
+              <w:t>8</w:t>
             </w:r>
             <w:r>
               <w:rPr>
@@ -1356,7 +1986,7 @@
               <w:lang w:eastAsia="de-CH"/>
             </w:rPr>
           </w:pPr>
-          <w:hyperlink w:anchor="_Toc415133357" w:history="1">
+          <w:hyperlink w:anchor="_Toc415143976" w:history="1">
             <w:r>
               <w:rPr>
                 <w:rStyle w:val="Hyperlink"/>
@@ -1383,7 +2013,7 @@
                 <w:noProof/>
                 <w:webHidden/>
               </w:rPr>
-              <w:instrText xml:space="preserve"> PAGEREF _Toc415133357 \h </w:instrText>
+              <w:instrText xml:space="preserve"> PAGEREF _Toc415143976 \h </w:instrText>
             </w:r>
             <w:r>
               <w:rPr>
@@ -1403,7 +2033,7 @@
                 <w:noProof/>
                 <w:webHidden/>
               </w:rPr>
-              <w:t>5</w:t>
+              <w:t>8</w:t>
             </w:r>
             <w:r>
               <w:rPr>
@@ -1426,7 +2056,7 @@
               <w:lang w:eastAsia="de-CH"/>
             </w:rPr>
           </w:pPr>
-          <w:hyperlink w:anchor="_Toc415133358" w:history="1">
+          <w:hyperlink w:anchor="_Toc415143977" w:history="1">
             <w:r>
               <w:rPr>
                 <w:rStyle w:val="Hyperlink"/>
@@ -1453,7 +2083,7 @@
                 <w:noProof/>
                 <w:webHidden/>
               </w:rPr>
-              <w:instrText xml:space="preserve"> PAGEREF _Toc415133358 \h </w:instrText>
+              <w:instrText xml:space="preserve"> PAGEREF _Toc415143977 \h </w:instrText>
             </w:r>
             <w:r>
               <w:rPr>
@@ -1473,7 +2103,7 @@
                 <w:noProof/>
                 <w:webHidden/>
               </w:rPr>
-              <w:t>6</w:t>
+              <w:t>8</w:t>
             </w:r>
             <w:r>
               <w:rPr>
@@ -1496,7 +2126,7 @@
               <w:lang w:eastAsia="de-CH"/>
             </w:rPr>
           </w:pPr>
-          <w:hyperlink w:anchor="_Toc415133359" w:history="1">
+          <w:hyperlink w:anchor="_Toc415143978" w:history="1">
             <w:r>
               <w:rPr>
                 <w:rStyle w:val="Hyperlink"/>
@@ -1523,7 +2153,7 @@
                 <w:noProof/>
                 <w:webHidden/>
               </w:rPr>
-              <w:instrText xml:space="preserve"> PAGEREF _Toc415133359 \h </w:instrText>
+              <w:instrText xml:space="preserve"> PAGEREF _Toc415143978 \h </w:instrText>
             </w:r>
             <w:r>
               <w:rPr>
@@ -1543,7 +2173,7 @@
                 <w:noProof/>
                 <w:webHidden/>
               </w:rPr>
-              <w:t>6</w:t>
+              <w:t>8</w:t>
             </w:r>
             <w:r>
               <w:rPr>
@@ -1566,7 +2196,7 @@
               <w:lang w:eastAsia="de-CH"/>
             </w:rPr>
           </w:pPr>
-          <w:hyperlink w:anchor="_Toc415133360" w:history="1">
+          <w:hyperlink w:anchor="_Toc415143979" w:history="1">
             <w:r>
               <w:rPr>
                 <w:rStyle w:val="Hyperlink"/>
@@ -1593,7 +2223,7 @@
                 <w:noProof/>
                 <w:webHidden/>
               </w:rPr>
-              <w:instrText xml:space="preserve"> PAGEREF _Toc415133360 \h </w:instrText>
+              <w:instrText xml:space="preserve"> PAGEREF _Toc415143979 \h </w:instrText>
             </w:r>
             <w:r>
               <w:rPr>
@@ -1613,7 +2243,7 @@
                 <w:noProof/>
                 <w:webHidden/>
               </w:rPr>
-              <w:t>6</w:t>
+              <w:t>8</w:t>
             </w:r>
             <w:r>
               <w:rPr>
@@ -1636,7 +2266,7 @@
               <w:lang w:eastAsia="de-CH"/>
             </w:rPr>
           </w:pPr>
-          <w:hyperlink w:anchor="_Toc415133361" w:history="1">
+          <w:hyperlink w:anchor="_Toc415143980" w:history="1">
             <w:r>
               <w:rPr>
                 <w:rStyle w:val="Hyperlink"/>
@@ -1663,7 +2293,7 @@
                 <w:noProof/>
                 <w:webHidden/>
               </w:rPr>
-              <w:instrText xml:space="preserve"> PAGEREF _Toc415133361 \h </w:instrText>
+              <w:instrText xml:space="preserve"> PAGEREF _Toc415143980 \h </w:instrText>
             </w:r>
             <w:r>
               <w:rPr>
@@ -1683,7 +2313,7 @@
                 <w:noProof/>
                 <w:webHidden/>
               </w:rPr>
-              <w:t>6</w:t>
+              <w:t>8</w:t>
             </w:r>
             <w:r>
               <w:rPr>
@@ -1706,7 +2336,7 @@
               <w:lang w:eastAsia="de-CH"/>
             </w:rPr>
           </w:pPr>
-          <w:hyperlink w:anchor="_Toc415133362" w:history="1">
+          <w:hyperlink w:anchor="_Toc415143981" w:history="1">
             <w:r>
               <w:rPr>
                 <w:rStyle w:val="Hyperlink"/>
@@ -1733,7 +2363,7 @@
                 <w:noProof/>
                 <w:webHidden/>
               </w:rPr>
-              <w:instrText xml:space="preserve"> PAGEREF _Toc415133362 \h </w:instrText>
+              <w:instrText xml:space="preserve"> PAGEREF _Toc415143981 \h </w:instrText>
             </w:r>
             <w:r>
               <w:rPr>
@@ -1753,7 +2383,7 @@
                 <w:noProof/>
                 <w:webHidden/>
               </w:rPr>
-              <w:t>6</w:t>
+              <w:t>8</w:t>
             </w:r>
             <w:r>
               <w:rPr>
@@ -1776,7 +2406,7 @@
               <w:lang w:eastAsia="de-CH"/>
             </w:rPr>
           </w:pPr>
-          <w:hyperlink w:anchor="_Toc415133363" w:history="1">
+          <w:hyperlink w:anchor="_Toc415143982" w:history="1">
             <w:r>
               <w:rPr>
                 <w:rStyle w:val="Hyperlink"/>
@@ -1803,7 +2433,7 @@
                 <w:noProof/>
                 <w:webHidden/>
               </w:rPr>
-              <w:instrText xml:space="preserve"> PAGEREF _Toc415133363 \h </w:instrText>
+              <w:instrText xml:space="preserve"> PAGEREF _Toc415143982 \h </w:instrText>
             </w:r>
             <w:r>
               <w:rPr>
@@ -1823,7 +2453,7 @@
                 <w:noProof/>
                 <w:webHidden/>
               </w:rPr>
-              <w:t>6</w:t>
+              <w:t>8</w:t>
             </w:r>
             <w:r>
               <w:rPr>
@@ -1846,7 +2476,7 @@
               <w:lang w:eastAsia="de-CH"/>
             </w:rPr>
           </w:pPr>
-          <w:hyperlink w:anchor="_Toc415133364" w:history="1">
+          <w:hyperlink w:anchor="_Toc415143983" w:history="1">
             <w:r>
               <w:rPr>
                 <w:rStyle w:val="Hyperlink"/>
@@ -1873,7 +2503,7 @@
                 <w:noProof/>
                 <w:webHidden/>
               </w:rPr>
-              <w:instrText xml:space="preserve"> PAGEREF _Toc415133364 \h </w:instrText>
+              <w:instrText xml:space="preserve"> PAGEREF _Toc415143983 \h </w:instrText>
             </w:r>
             <w:r>
               <w:rPr>
@@ -1893,7 +2523,7 @@
                 <w:noProof/>
                 <w:webHidden/>
               </w:rPr>
-              <w:t>6</w:t>
+              <w:t>8</w:t>
             </w:r>
             <w:r>
               <w:rPr>
@@ -1911,6 +2541,7 @@
               <w:bCs/>
               <w:lang w:val="de-DE"/>
             </w:rPr>
+            <w:lastRenderedPageBreak/>
             <w:fldChar w:fldCharType="end"/>
           </w:r>
         </w:p>
@@ -1925,7 +2556,7 @@
       <w:pPr>
         <w:pStyle w:val="berschrift1"/>
       </w:pPr>
-      <w:bookmarkStart w:id="0" w:name="_Toc415133339"/>
+      <w:bookmarkStart w:id="0" w:name="_Toc415143949"/>
       <w:r>
         <w:lastRenderedPageBreak/>
         <w:t>Aufgabenstellung</w:t>
@@ -1937,7 +2568,7 @@
       <w:pPr>
         <w:pStyle w:val="berschrift2"/>
       </w:pPr>
-      <w:bookmarkStart w:id="1" w:name="_Toc415133340"/>
+      <w:bookmarkStart w:id="1" w:name="_Toc415143950"/>
       <w:r>
         <w:t>Thema</w:t>
       </w:r>
@@ -1952,7 +2583,7 @@
       <w:pPr>
         <w:pStyle w:val="berschrift2"/>
       </w:pPr>
-      <w:bookmarkStart w:id="2" w:name="_Toc415133341"/>
+      <w:bookmarkStart w:id="2" w:name="_Toc415143951"/>
       <w:r>
         <w:t>Mitwirkende Personen</w:t>
       </w:r>
@@ -1972,7 +2603,7 @@
       <w:pPr>
         <w:pStyle w:val="berschrift2"/>
       </w:pPr>
-      <w:bookmarkStart w:id="3" w:name="_Toc415133342"/>
+      <w:bookmarkStart w:id="3" w:name="_Toc415143952"/>
       <w:r>
         <w:t>Ausgangslage</w:t>
       </w:r>
@@ -2038,7 +2669,7 @@
       <w:pPr>
         <w:pStyle w:val="berschrift2"/>
       </w:pPr>
-      <w:bookmarkStart w:id="4" w:name="_Toc415133343"/>
+      <w:bookmarkStart w:id="4" w:name="_Toc415143953"/>
       <w:r>
         <w:t>Ziel der Arbeit</w:t>
       </w:r>
@@ -2086,7 +2717,7 @@
       <w:pPr>
         <w:pStyle w:val="berschrift2"/>
       </w:pPr>
-      <w:bookmarkStart w:id="5" w:name="_Toc415133344"/>
+      <w:bookmarkStart w:id="5" w:name="_Toc415143954"/>
       <w:r>
         <w:t>Aufgabenstellung</w:t>
       </w:r>
@@ -2367,7 +2998,7 @@
       <w:pPr>
         <w:pStyle w:val="berschrift2"/>
       </w:pPr>
-      <w:bookmarkStart w:id="6" w:name="_Toc415133345"/>
+      <w:bookmarkStart w:id="6" w:name="_Toc415143955"/>
       <w:r>
         <w:t>Erwartete Resultate</w:t>
       </w:r>
@@ -2582,7 +3213,7 @@
       <w:pPr>
         <w:pStyle w:val="berschrift1"/>
       </w:pPr>
-      <w:bookmarkStart w:id="7" w:name="_Toc415133346"/>
+      <w:bookmarkStart w:id="7" w:name="_Toc415143956"/>
       <w:r>
         <w:lastRenderedPageBreak/>
         <w:t>Recherche</w:t>
@@ -2594,7 +3225,7 @@
       <w:pPr>
         <w:pStyle w:val="berschrift2"/>
       </w:pPr>
-      <w:bookmarkStart w:id="8" w:name="_Toc415133347"/>
+      <w:bookmarkStart w:id="8" w:name="_Toc415143957"/>
       <w:r>
         <w:t>Markanalyse</w:t>
       </w:r>
@@ -2608,7 +3239,7 @@
           <w:lang w:val="en-US"/>
         </w:rPr>
       </w:pPr>
-      <w:bookmarkStart w:id="9" w:name="_Toc415133348"/>
+      <w:bookmarkStart w:id="9" w:name="_Toc415143958"/>
       <w:proofErr w:type="spellStart"/>
       <w:r>
         <w:rPr>
@@ -2913,7 +3544,7 @@
           <w:lang w:val="en-US"/>
         </w:rPr>
       </w:pPr>
-      <w:bookmarkStart w:id="10" w:name="_Toc415133349"/>
+      <w:bookmarkStart w:id="10" w:name="_Toc415143959"/>
       <w:r>
         <w:rPr>
           <w:lang w:val="en-US"/>
@@ -3095,7 +3726,7 @@
       <w:pPr>
         <w:pStyle w:val="berschrift3"/>
       </w:pPr>
-      <w:bookmarkStart w:id="11" w:name="_Toc415133350"/>
+      <w:bookmarkStart w:id="11" w:name="_Toc415143960"/>
       <w:proofErr w:type="spellStart"/>
       <w:r>
         <w:lastRenderedPageBreak/>
@@ -3310,104 +3941,422 @@
       <w:pPr>
         <w:pStyle w:val="berschrift3"/>
       </w:pPr>
-      <w:bookmarkStart w:id="12" w:name="_Toc415133351"/>
-      <w:r>
-        <w:t>Fazit</w:t>
-      </w:r>
-      <w:bookmarkEnd w:id="12"/>
-    </w:p>
-    <w:p>
-      <w:r>
-        <w:t xml:space="preserve">Momentan sieht es so aus, dass es sehr gute Lösungen im Bereich ORC (Optical </w:t>
-      </w:r>
-      <w:proofErr w:type="spellStart"/>
-      <w:r>
-        <w:t>Character</w:t>
-      </w:r>
-      <w:proofErr w:type="spellEnd"/>
-      <w:r>
-        <w:t xml:space="preserve"> Recognition) gibt, jedoch keine</w:t>
-      </w:r>
-      <w:r>
-        <w:t xml:space="preserve"> welche</w:t>
-      </w:r>
-      <w:r>
-        <w:t xml:space="preserve"> meiner Anforderung entspricht. Bei </w:t>
-      </w:r>
-      <w:r>
-        <w:t>allen Produkten</w:t>
-      </w:r>
-      <w:r>
-        <w:t xml:space="preserve"> gibt es einen Viewer, welche alle hinzugefügten Netzlaufwerke scannen und automatisiert prozessieren kann</w:t>
-      </w:r>
-      <w:r>
-        <w:t xml:space="preserve">. </w:t>
-      </w:r>
-      <w:r>
-        <w:t xml:space="preserve"> </w:t>
-      </w:r>
-      <w:r>
-        <w:t>Die hat zur Folge, dass bei einem neu hinzugefügten Netzlaufwerk, die Konfiguration angepasst werden muss</w:t>
-      </w:r>
-      <w:r>
-        <w:t xml:space="preserve">. Bei grösseren Unternehmen möchte man viele Änderungen in der Produktion jedoch vermeiden. </w:t>
-      </w:r>
-    </w:p>
-    <w:p>
+      <w:bookmarkStart w:id="12" w:name="_Toc415143961"/>
       <w:bookmarkStart w:id="13" w:name="_GoBack"/>
       <w:bookmarkEnd w:id="13"/>
-    </w:p>
+      <w:r>
+        <w:t>Fazit</w:t>
+      </w:r>
+      <w:bookmarkEnd w:id="12"/>
+    </w:p>
+    <w:p>
+      <w:r>
+        <w:t xml:space="preserve">Momentan sieht es so aus, dass es sehr gute Lösungen im Bereich ORC (Optical </w:t>
+      </w:r>
+      <w:proofErr w:type="spellStart"/>
+      <w:r>
+        <w:t>Character</w:t>
+      </w:r>
+      <w:proofErr w:type="spellEnd"/>
+      <w:r>
+        <w:t xml:space="preserve"> Recognition) gibt, jedoch keine</w:t>
+      </w:r>
+      <w:r>
+        <w:t xml:space="preserve"> welche</w:t>
+      </w:r>
+      <w:r>
+        <w:t xml:space="preserve"> meiner Anforderung entspricht. Bei </w:t>
+      </w:r>
+      <w:r>
+        <w:t>allen Produkten</w:t>
+      </w:r>
+      <w:r>
+        <w:t xml:space="preserve"> gibt es einen Viewer, welche alle hinzugefügten Netzlaufwerke scannen und automatisiert prozessieren kann</w:t>
+      </w:r>
+      <w:r>
+        <w:t xml:space="preserve">. </w:t>
+      </w:r>
+      <w:r>
+        <w:t xml:space="preserve"> </w:t>
+      </w:r>
+      <w:r>
+        <w:t>Die hat zur Folge, dass bei einem neu hinzugefügten Netzlaufwerk, die Konfiguration angepasst werden muss</w:t>
+      </w:r>
+      <w:r>
+        <w:t xml:space="preserve">. Bei grösseren Unternehmen möchte man viele Änderungen in der Produktion jedoch vermeiden. </w:t>
+      </w:r>
+    </w:p>
+    <w:p/>
     <w:p>
       <w:pPr>
         <w:pStyle w:val="berschrift2"/>
       </w:pPr>
-      <w:bookmarkStart w:id="14" w:name="_Toc415133352"/>
+      <w:bookmarkStart w:id="14" w:name="_Toc415143962"/>
       <w:r>
         <w:t>Methoden zum Abfangen von Bilder</w:t>
       </w:r>
       <w:bookmarkEnd w:id="14"/>
     </w:p>
+    <w:p/>
+    <w:p>
+      <w:pPr>
+        <w:pStyle w:val="berschrift3"/>
+      </w:pPr>
+      <w:bookmarkStart w:id="15" w:name="_Toc415143963"/>
+      <w:r>
+        <w:t>Modul</w:t>
+      </w:r>
+      <w:bookmarkEnd w:id="15"/>
+    </w:p>
+    <w:p/>
+    <w:p>
+      <w:pPr>
+        <w:pStyle w:val="berschrift3"/>
+      </w:pPr>
+      <w:bookmarkStart w:id="16" w:name="_Toc415143964"/>
+      <w:proofErr w:type="spellStart"/>
+      <w:r>
+        <w:t>Advances</w:t>
+      </w:r>
+      <w:proofErr w:type="spellEnd"/>
+      <w:r>
+        <w:t xml:space="preserve"> </w:t>
+      </w:r>
+      <w:proofErr w:type="spellStart"/>
+      <w:r>
+        <w:t>Logging</w:t>
+      </w:r>
+      <w:bookmarkEnd w:id="16"/>
+      <w:proofErr w:type="spellEnd"/>
+    </w:p>
+    <w:p/>
+    <w:p>
+      <w:pPr>
+        <w:pStyle w:val="berschrift3"/>
+      </w:pPr>
+      <w:bookmarkStart w:id="17" w:name="_Toc415143965"/>
+      <w:r>
+        <w:t>Filter</w:t>
+      </w:r>
+      <w:bookmarkEnd w:id="17"/>
+    </w:p>
+    <w:p/>
     <w:p>
       <w:pPr>
         <w:pStyle w:val="berschrift2"/>
       </w:pPr>
-      <w:bookmarkStart w:id="15" w:name="_Toc415133353"/>
+      <w:bookmarkStart w:id="18" w:name="_Toc415143966"/>
       <w:r>
         <w:t>Übertragungsmethoden</w:t>
       </w:r>
-      <w:bookmarkEnd w:id="15"/>
-    </w:p>
+      <w:bookmarkEnd w:id="18"/>
+    </w:p>
+    <w:p>
+      <w:pPr>
+        <w:pStyle w:val="berschrift3"/>
+      </w:pPr>
+      <w:bookmarkStart w:id="19" w:name="_Toc415143967"/>
+      <w:r>
+        <w:t>Windows Service</w:t>
+      </w:r>
+      <w:bookmarkEnd w:id="19"/>
+    </w:p>
+    <w:p>
+      <w:r>
+        <w:t>Vorteil</w:t>
+      </w:r>
+    </w:p>
+    <w:p>
+      <w:r>
+        <w:t>Nachteil</w:t>
+      </w:r>
+    </w:p>
+    <w:p>
+      <w:pPr>
+        <w:pStyle w:val="berschrift3"/>
+      </w:pPr>
+      <w:bookmarkStart w:id="20" w:name="_Toc415143968"/>
+      <w:r>
+        <w:lastRenderedPageBreak/>
+        <w:t>API</w:t>
+      </w:r>
+      <w:bookmarkEnd w:id="20"/>
+    </w:p>
+    <w:p>
+      <w:r>
+        <w:t>Vorteil</w:t>
+      </w:r>
+    </w:p>
+    <w:p>
+      <w:r>
+        <w:t>Nachteil</w:t>
+      </w:r>
+    </w:p>
+    <w:p>
+      <w:pPr>
+        <w:pStyle w:val="berschrift3"/>
+      </w:pPr>
+      <w:bookmarkStart w:id="21" w:name="_Toc415143969"/>
+      <w:r>
+        <w:t>REST</w:t>
+      </w:r>
+      <w:bookmarkEnd w:id="21"/>
+    </w:p>
+    <w:p>
+      <w:r>
+        <w:t>Vorteil</w:t>
+      </w:r>
+    </w:p>
+    <w:p>
+      <w:r>
+        <w:t>Nachteil</w:t>
+      </w:r>
+    </w:p>
+    <w:p>
+      <w:pPr>
+        <w:pStyle w:val="berschrift3"/>
+      </w:pPr>
+      <w:bookmarkStart w:id="22" w:name="_Toc415143970"/>
+      <w:r>
+        <w:t>Websocket</w:t>
+      </w:r>
+      <w:bookmarkEnd w:id="22"/>
+    </w:p>
+    <w:p>
+      <w:r>
+        <w:t>Vorteil</w:t>
+      </w:r>
+    </w:p>
+    <w:p>
+      <w:r>
+        <w:t>Nachteil</w:t>
+      </w:r>
+    </w:p>
+    <w:p/>
+    <w:p>
+      <w:pPr>
+        <w:pStyle w:val="berschrift3"/>
+      </w:pPr>
+      <w:bookmarkStart w:id="23" w:name="_Toc415143971"/>
+      <w:r>
+        <w:t>Sicherheit</w:t>
+      </w:r>
+      <w:bookmarkEnd w:id="23"/>
+    </w:p>
+    <w:p>
+      <w:r>
+        <w:t>Wie hohe Sicherheit muss implementiert werden?</w:t>
+      </w:r>
+    </w:p>
+    <w:p>
+      <w:pPr>
+        <w:pStyle w:val="berschrift3"/>
+      </w:pPr>
+      <w:bookmarkStart w:id="24" w:name="_Toc415143972"/>
+      <w:r>
+        <w:t>Push oder Pull?</w:t>
+      </w:r>
+      <w:bookmarkEnd w:id="24"/>
+    </w:p>
+    <w:p/>
     <w:p>
       <w:pPr>
         <w:pStyle w:val="berschrift2"/>
       </w:pPr>
-      <w:bookmarkStart w:id="16" w:name="_Toc415133354"/>
+      <w:bookmarkStart w:id="25" w:name="_Toc415143973"/>
       <w:r>
         <w:t>Textanalyse Software</w:t>
       </w:r>
-      <w:bookmarkEnd w:id="16"/>
+      <w:bookmarkEnd w:id="25"/>
     </w:p>
     <w:p/>
     <w:p>
+      <w:r>
+        <w:t>OCR Software</w:t>
+      </w:r>
+    </w:p>
+    <w:p/>
+    <w:p>
       <w:pPr>
         <w:pStyle w:val="berschrift1"/>
       </w:pPr>
-      <w:bookmarkStart w:id="17" w:name="_Toc415133355"/>
+      <w:bookmarkStart w:id="26" w:name="_Toc415143974"/>
       <w:r>
         <w:t>Anforderungen</w:t>
       </w:r>
-      <w:bookmarkEnd w:id="17"/>
+      <w:bookmarkEnd w:id="26"/>
     </w:p>
     <w:p/>
     <w:p>
-      <w:pPr>
-        <w:pStyle w:val="berschrift1"/>
-      </w:pPr>
-      <w:bookmarkStart w:id="18" w:name="_Toc415133356"/>
-      <w:r>
-        <w:t>Konzept</w:t>
-      </w:r>
-      <w:bookmarkEnd w:id="18"/>
+      <w:r>
+        <w:t>Übertragung zum Empfänger</w:t>
+      </w:r>
+    </w:p>
+    <w:p>
+      <w:pPr>
+        <w:pStyle w:val="Listenabsatz"/>
+        <w:numPr>
+          <w:ilvl w:val="0"/>
+          <w:numId w:val="5"/>
+        </w:numPr>
+      </w:pPr>
+      <w:r>
+        <w:t>Abfangen von Bilder welche verschickt werden</w:t>
+      </w:r>
+    </w:p>
+    <w:p>
+      <w:pPr>
+        <w:pStyle w:val="Listenabsatz"/>
+        <w:numPr>
+          <w:ilvl w:val="0"/>
+          <w:numId w:val="5"/>
+        </w:numPr>
+      </w:pPr>
+      <w:r>
+        <w:t>Status Code</w:t>
+      </w:r>
+    </w:p>
+    <w:p>
+      <w:pPr>
+        <w:pStyle w:val="Listenabsatz"/>
+        <w:numPr>
+          <w:ilvl w:val="0"/>
+          <w:numId w:val="5"/>
+        </w:numPr>
+      </w:pPr>
+      <w:r>
+        <w:t>Usernamen (LDAP/SSO)</w:t>
+      </w:r>
+    </w:p>
+    <w:p>
+      <w:pPr>
+        <w:pStyle w:val="Listenabsatz"/>
+        <w:numPr>
+          <w:ilvl w:val="0"/>
+          <w:numId w:val="5"/>
+        </w:numPr>
+      </w:pPr>
+      <w:r>
+        <w:t>Applikationsnamen</w:t>
+      </w:r>
+    </w:p>
+    <w:p>
+      <w:pPr>
+        <w:pStyle w:val="Listenabsatz"/>
+        <w:numPr>
+          <w:ilvl w:val="0"/>
+          <w:numId w:val="5"/>
+        </w:numPr>
+      </w:pPr>
+      <w:r>
+        <w:t>Servernamen</w:t>
+      </w:r>
+    </w:p>
+    <w:p>
+      <w:r>
+        <w:t xml:space="preserve">Empfänger muss wissen welcher Server nicht mehr senden kann </w:t>
+      </w:r>
+      <w:r>
+        <w:sym w:font="Wingdings" w:char="F0E0"/>
+      </w:r>
+      <w:r>
+        <w:t xml:space="preserve"> DB [Servernamen, Status]</w:t>
+      </w:r>
+      <w:r>
+        <w:t xml:space="preserve"> /Front End zum Anzeigen der Daten.</w:t>
+      </w:r>
+    </w:p>
+    <w:p>
+      <w:r>
+        <w:t xml:space="preserve">Lokal gespeichert werden </w:t>
+      </w:r>
+      <w:r>
+        <w:sym w:font="Wingdings" w:char="F0E0"/>
+      </w:r>
+      <w:proofErr w:type="gramStart"/>
+      <w:r>
+        <w:t xml:space="preserve"> Speicherplatz</w:t>
+      </w:r>
+      <w:proofErr w:type="gramEnd"/>
+    </w:p>
+    <w:p>
+      <w:r>
+        <w:t xml:space="preserve">Failover </w:t>
+      </w:r>
+      <w:r>
+        <w:sym w:font="Wingdings" w:char="F0E0"/>
+      </w:r>
+      <w:r>
+        <w:t xml:space="preserve"> Falls der Sender nicht senden kann </w:t>
+      </w:r>
+      <w:r>
+        <w:sym w:font="Wingdings" w:char="F0E0"/>
+      </w:r>
+      <w:r>
+        <w:t xml:space="preserve"> </w:t>
+      </w:r>
+      <w:proofErr w:type="spellStart"/>
+      <w:r>
+        <w:t>Loadbalancer</w:t>
+      </w:r>
+      <w:proofErr w:type="spellEnd"/>
+      <w:r>
+        <w:t xml:space="preserve">/High </w:t>
+      </w:r>
+      <w:proofErr w:type="spellStart"/>
+      <w:r>
+        <w:t>Availability</w:t>
+      </w:r>
+      <w:proofErr w:type="spellEnd"/>
+      <w:r>
+        <w:t>/Cloud Service</w:t>
+      </w:r>
+    </w:p>
+    <w:p>
+      <w:r>
+        <w:t xml:space="preserve">Emergency </w:t>
+      </w:r>
+      <w:proofErr w:type="spellStart"/>
+      <w:r>
+        <w:t>Stop</w:t>
+      </w:r>
+      <w:proofErr w:type="spellEnd"/>
+      <w:r>
+        <w:t xml:space="preserve"> </w:t>
+      </w:r>
+      <w:r>
+        <w:sym w:font="Wingdings" w:char="F0E0"/>
+      </w:r>
+      <w:r>
+        <w:t xml:space="preserve"> Automatisch (Memory/Verfügbarer Speicherplatz)</w:t>
+      </w:r>
+    </w:p>
+    <w:p>
+      <w:r>
+        <w:t xml:space="preserve">Emergency </w:t>
+      </w:r>
+      <w:proofErr w:type="spellStart"/>
+      <w:r>
+        <w:t>Stop</w:t>
+      </w:r>
+      <w:proofErr w:type="spellEnd"/>
+      <w:r>
+        <w:t xml:space="preserve">  </w:t>
+      </w:r>
+      <w:r>
+        <w:sym w:font="Wingdings" w:char="F0E0"/>
+      </w:r>
+      <w:r>
+        <w:t xml:space="preserve"> Manuell (Befehl zum </w:t>
+      </w:r>
+      <w:proofErr w:type="spellStart"/>
+      <w:r>
+        <w:t>stoppen</w:t>
+      </w:r>
+      <w:proofErr w:type="spellEnd"/>
+      <w:r>
+        <w:t xml:space="preserve"> evtl. Service einrichten)</w:t>
+      </w:r>
     </w:p>
     <w:p/>
     <w:p/>
@@ -3415,119 +4364,203 @@
       <w:pPr>
         <w:pStyle w:val="berschrift1"/>
       </w:pPr>
-      <w:bookmarkStart w:id="19" w:name="_Toc415133357"/>
-      <w:r>
-        <w:t xml:space="preserve">Proof </w:t>
+      <w:bookmarkStart w:id="27" w:name="_Toc415143975"/>
+      <w:r>
+        <w:lastRenderedPageBreak/>
+        <w:t>Konzept</w:t>
+      </w:r>
+      <w:bookmarkEnd w:id="27"/>
+    </w:p>
+    <w:p>
+      <w:r>
+        <w:rPr>
+          <w:noProof/>
+          <w:lang w:eastAsia="de-CH"/>
+        </w:rPr>
+        <w:drawing>
+          <wp:inline distT="0" distB="0" distL="0" distR="0" wp14:anchorId="0D888065">
+            <wp:extent cx="6104951" cy="3470054"/>
+            <wp:effectExtent l="0" t="0" r="0" b="0"/>
+            <wp:docPr id="1" name="Grafik 1"/>
+            <wp:cNvGraphicFramePr>
+              <a:graphicFrameLocks xmlns:a="http://schemas.openxmlformats.org/drawingml/2006/main" noChangeAspect="1"/>
+            </wp:cNvGraphicFramePr>
+            <a:graphic xmlns:a="http://schemas.openxmlformats.org/drawingml/2006/main">
+              <a:graphicData uri="http://schemas.openxmlformats.org/drawingml/2006/picture">
+                <pic:pic xmlns:pic="http://schemas.openxmlformats.org/drawingml/2006/picture">
+                  <pic:nvPicPr>
+                    <pic:cNvPr id="0" name="Picture 2"/>
+                    <pic:cNvPicPr>
+                      <a:picLocks noChangeAspect="1" noChangeArrowheads="1"/>
+                    </pic:cNvPicPr>
+                  </pic:nvPicPr>
+                  <pic:blipFill>
+                    <a:blip r:embed="rId12">
+                      <a:extLst>
+                        <a:ext uri="{28A0092B-C50C-407E-A947-70E740481C1C}">
+                          <a14:useLocalDpi xmlns:a14="http://schemas.microsoft.com/office/drawing/2010/main" val="0"/>
+                        </a:ext>
+                      </a:extLst>
+                    </a:blip>
+                    <a:srcRect/>
+                    <a:stretch>
+                      <a:fillRect/>
+                    </a:stretch>
+                  </pic:blipFill>
+                  <pic:spPr bwMode="auto">
+                    <a:xfrm>
+                      <a:off x="0" y="0"/>
+                      <a:ext cx="6108189" cy="3471894"/>
+                    </a:xfrm>
+                    <a:prstGeom prst="rect">
+                      <a:avLst/>
+                    </a:prstGeom>
+                    <a:noFill/>
+                  </pic:spPr>
+                </pic:pic>
+              </a:graphicData>
+            </a:graphic>
+          </wp:inline>
+        </w:drawing>
+      </w:r>
+    </w:p>
+    <w:p>
+      <w:r>
+        <w:t xml:space="preserve">+ </w:t>
       </w:r>
       <w:proofErr w:type="spellStart"/>
       <w:r>
-        <w:t>of</w:t>
+        <w:t>Webfrontend</w:t>
       </w:r>
       <w:proofErr w:type="spellEnd"/>
-      <w:r>
-        <w:t xml:space="preserve"> </w:t>
-      </w:r>
-      <w:proofErr w:type="spellStart"/>
-      <w:r>
-        <w:t>Concept</w:t>
-      </w:r>
-      <w:proofErr w:type="spellEnd"/>
-      <w:r>
-        <w:t xml:space="preserve"> „</w:t>
-      </w:r>
-      <w:proofErr w:type="spellStart"/>
-      <w:r>
-        <w:t>PoC</w:t>
-      </w:r>
-      <w:proofErr w:type="spellEnd"/>
-      <w:r>
-        <w:t>“</w:t>
-      </w:r>
-      <w:bookmarkEnd w:id="19"/>
-    </w:p>
-    <w:p/>
-    <w:p>
-      <w:pPr>
-        <w:pStyle w:val="berschrift2"/>
-      </w:pPr>
-      <w:bookmarkStart w:id="20" w:name="_Toc415133358"/>
-      <w:r>
-        <w:lastRenderedPageBreak/>
-        <w:t>Sender</w:t>
-      </w:r>
-      <w:bookmarkEnd w:id="20"/>
-    </w:p>
-    <w:p>
-      <w:pPr>
-        <w:pStyle w:val="berschrift2"/>
-      </w:pPr>
-      <w:bookmarkStart w:id="21" w:name="_Toc415133359"/>
-      <w:r>
-        <w:t>Empfänger</w:t>
-      </w:r>
-      <w:bookmarkEnd w:id="21"/>
-    </w:p>
-    <w:p>
-      <w:pPr>
-        <w:pStyle w:val="berschrift2"/>
-      </w:pPr>
-      <w:bookmarkStart w:id="22" w:name="_Toc415133360"/>
-      <w:proofErr w:type="spellStart"/>
-      <w:r>
-        <w:t>Translator</w:t>
-      </w:r>
-      <w:bookmarkEnd w:id="22"/>
-      <w:proofErr w:type="spellEnd"/>
-    </w:p>
-    <w:p/>
-    <w:p>
-      <w:pPr>
-        <w:pStyle w:val="berschrift1"/>
-      </w:pPr>
-      <w:bookmarkStart w:id="23" w:name="_Toc415133361"/>
-      <w:proofErr w:type="spellStart"/>
-      <w:r>
-        <w:t>Testing</w:t>
-      </w:r>
-      <w:bookmarkEnd w:id="23"/>
-      <w:proofErr w:type="spellEnd"/>
-    </w:p>
-    <w:p/>
-    <w:p>
-      <w:pPr>
-        <w:pStyle w:val="berschrift2"/>
-      </w:pPr>
-      <w:bookmarkStart w:id="24" w:name="_Toc415133362"/>
-      <w:r>
-        <w:t>Unit Test</w:t>
-      </w:r>
-      <w:bookmarkEnd w:id="24"/>
-    </w:p>
-    <w:p>
-      <w:pPr>
-        <w:pStyle w:val="berschrift2"/>
-      </w:pPr>
-      <w:bookmarkStart w:id="25" w:name="_Toc415133363"/>
-      <w:r>
-        <w:t>User Akzeptanz Tests</w:t>
-      </w:r>
-      <w:bookmarkEnd w:id="25"/>
-    </w:p>
-    <w:p/>
-    <w:p>
-      <w:pPr>
-        <w:pStyle w:val="berschrift1"/>
-      </w:pPr>
-      <w:bookmarkStart w:id="26" w:name="_Toc415133364"/>
-      <w:r>
-        <w:t>Fazit</w:t>
-      </w:r>
-      <w:bookmarkEnd w:id="26"/>
+    </w:p>
+    <w:p>
+      <w:r>
+        <w:t>+ Verschlüsselte Übertragung</w:t>
+      </w:r>
+    </w:p>
+    <w:p>
+      <w:r>
+        <w:t>+ Möglichkeit zum Weiterleiten (Konfigurationsfile)</w:t>
+      </w:r>
     </w:p>
     <w:p/>
     <w:p/>
+    <w:p/>
+    <w:p>
+      <w:pPr>
+        <w:pStyle w:val="berschrift1"/>
+      </w:pPr>
+      <w:bookmarkStart w:id="28" w:name="_Toc415143976"/>
+      <w:r>
+        <w:t xml:space="preserve">Proof </w:t>
+      </w:r>
+      <w:proofErr w:type="spellStart"/>
+      <w:r>
+        <w:t>of</w:t>
+      </w:r>
+      <w:proofErr w:type="spellEnd"/>
+      <w:r>
+        <w:t xml:space="preserve"> </w:t>
+      </w:r>
+      <w:proofErr w:type="spellStart"/>
+      <w:r>
+        <w:t>Concept</w:t>
+      </w:r>
+      <w:proofErr w:type="spellEnd"/>
+      <w:r>
+        <w:t xml:space="preserve"> „</w:t>
+      </w:r>
+      <w:proofErr w:type="spellStart"/>
+      <w:r>
+        <w:t>PoC</w:t>
+      </w:r>
+      <w:proofErr w:type="spellEnd"/>
+      <w:r>
+        <w:t>“</w:t>
+      </w:r>
+      <w:bookmarkEnd w:id="28"/>
+    </w:p>
+    <w:p/>
+    <w:p>
+      <w:pPr>
+        <w:pStyle w:val="berschrift2"/>
+      </w:pPr>
+      <w:bookmarkStart w:id="29" w:name="_Toc415143977"/>
+      <w:r>
+        <w:t>Sender</w:t>
+      </w:r>
+      <w:bookmarkEnd w:id="29"/>
+    </w:p>
+    <w:p>
+      <w:pPr>
+        <w:pStyle w:val="berschrift2"/>
+      </w:pPr>
+      <w:bookmarkStart w:id="30" w:name="_Toc415143978"/>
+      <w:r>
+        <w:t>Empfänger</w:t>
+      </w:r>
+      <w:bookmarkEnd w:id="30"/>
+    </w:p>
+    <w:p>
+      <w:pPr>
+        <w:pStyle w:val="berschrift2"/>
+      </w:pPr>
+      <w:bookmarkStart w:id="31" w:name="_Toc415143979"/>
+      <w:proofErr w:type="spellStart"/>
+      <w:r>
+        <w:t>Translator</w:t>
+      </w:r>
+      <w:bookmarkEnd w:id="31"/>
+      <w:proofErr w:type="spellEnd"/>
+    </w:p>
+    <w:p/>
+    <w:p>
+      <w:pPr>
+        <w:pStyle w:val="berschrift1"/>
+      </w:pPr>
+      <w:bookmarkStart w:id="32" w:name="_Toc415143980"/>
+      <w:proofErr w:type="spellStart"/>
+      <w:r>
+        <w:t>Testing</w:t>
+      </w:r>
+      <w:bookmarkEnd w:id="32"/>
+      <w:proofErr w:type="spellEnd"/>
+    </w:p>
+    <w:p/>
+    <w:p>
+      <w:pPr>
+        <w:pStyle w:val="berschrift2"/>
+      </w:pPr>
+      <w:bookmarkStart w:id="33" w:name="_Toc415143981"/>
+      <w:r>
+        <w:t>Unit Test</w:t>
+      </w:r>
+      <w:bookmarkEnd w:id="33"/>
+    </w:p>
+    <w:p>
+      <w:pPr>
+        <w:pStyle w:val="berschrift2"/>
+      </w:pPr>
+      <w:bookmarkStart w:id="34" w:name="_Toc415143982"/>
+      <w:r>
+        <w:t>User Akzeptanz Tests</w:t>
+      </w:r>
+      <w:bookmarkEnd w:id="34"/>
+    </w:p>
+    <w:p/>
+    <w:p>
+      <w:pPr>
+        <w:pStyle w:val="berschrift1"/>
+      </w:pPr>
+      <w:bookmarkStart w:id="35" w:name="_Toc415143983"/>
+      <w:r>
+        <w:t>Fazit</w:t>
+      </w:r>
+      <w:bookmarkEnd w:id="35"/>
+    </w:p>
     <w:sectPr>
-      <w:headerReference w:type="default" r:id="rId12"/>
+      <w:headerReference w:type="default" r:id="rId13"/>
       <w:pgSz w:w="11906" w:h="16838"/>
       <w:pgMar w:top="1417" w:right="1417" w:bottom="1134" w:left="1417" w:header="708" w:footer="708" w:gutter="0"/>
       <w:cols w:space="708"/>
@@ -3674,6 +4707,119 @@
 <file path=word/numbering.xml><?xml version="1.0" encoding="utf-8"?>
 <w:numbering xmlns:wpc="http://schemas.microsoft.com/office/word/2010/wordprocessingCanvas" xmlns:mc="http://schemas.openxmlformats.org/markup-compatibility/2006" xmlns:o="urn:schemas-microsoft-com:office:office" xmlns:r="http://schemas.openxmlformats.org/officeDocument/2006/relationships" xmlns:m="http://schemas.openxmlformats.org/officeDocument/2006/math" xmlns:v="urn:schemas-microsoft-com:vml" xmlns:wp14="http://schemas.microsoft.com/office/word/2010/wordprocessingDrawing" xmlns:wp="http://schemas.openxmlformats.org/drawingml/2006/wordprocessingDrawing" xmlns:w10="urn:schemas-microsoft-com:office:word" xmlns:w="http://schemas.openxmlformats.org/wordprocessingml/2006/main" xmlns:w14="http://schemas.microsoft.com/office/word/2010/wordml" xmlns:w15="http://schemas.microsoft.com/office/word/2012/wordml" xmlns:wpg="http://schemas.microsoft.com/office/word/2010/wordprocessingGroup" xmlns:wpi="http://schemas.microsoft.com/office/word/2010/wordprocessingInk" xmlns:wne="http://schemas.microsoft.com/office/word/2006/wordml" xmlns:wps="http://schemas.microsoft.com/office/word/2010/wordprocessingShape" mc:Ignorable="w14 w15 wp14">
   <w:abstractNum w:abstractNumId="0">
+    <w:nsid w:val="21E512A4"/>
+    <w:multiLevelType w:val="hybridMultilevel"/>
+    <w:tmpl w:val="C77C8EF4"/>
+    <w:lvl w:ilvl="0" w:tplc="08070001">
+      <w:start w:val="1"/>
+      <w:numFmt w:val="bullet"/>
+      <w:lvlText w:val=""/>
+      <w:lvlJc w:val="left"/>
+      <w:pPr>
+        <w:ind w:left="720" w:hanging="360"/>
+      </w:pPr>
+      <w:rPr>
+        <w:rFonts w:ascii="Symbol" w:hAnsi="Symbol" w:hint="default"/>
+      </w:rPr>
+    </w:lvl>
+    <w:lvl w:ilvl="1" w:tplc="08070003" w:tentative="1">
+      <w:start w:val="1"/>
+      <w:numFmt w:val="bullet"/>
+      <w:lvlText w:val="o"/>
+      <w:lvlJc w:val="left"/>
+      <w:pPr>
+        <w:ind w:left="1440" w:hanging="360"/>
+      </w:pPr>
+      <w:rPr>
+        <w:rFonts w:ascii="Courier New" w:hAnsi="Courier New" w:cs="Courier New" w:hint="default"/>
+      </w:rPr>
+    </w:lvl>
+    <w:lvl w:ilvl="2" w:tplc="08070005" w:tentative="1">
+      <w:start w:val="1"/>
+      <w:numFmt w:val="bullet"/>
+      <w:lvlText w:val=""/>
+      <w:lvlJc w:val="left"/>
+      <w:pPr>
+        <w:ind w:left="2160" w:hanging="360"/>
+      </w:pPr>
+      <w:rPr>
+        <w:rFonts w:ascii="Wingdings" w:hAnsi="Wingdings" w:hint="default"/>
+      </w:rPr>
+    </w:lvl>
+    <w:lvl w:ilvl="3" w:tplc="08070001" w:tentative="1">
+      <w:start w:val="1"/>
+      <w:numFmt w:val="bullet"/>
+      <w:lvlText w:val=""/>
+      <w:lvlJc w:val="left"/>
+      <w:pPr>
+        <w:ind w:left="2880" w:hanging="360"/>
+      </w:pPr>
+      <w:rPr>
+        <w:rFonts w:ascii="Symbol" w:hAnsi="Symbol" w:hint="default"/>
+      </w:rPr>
+    </w:lvl>
+    <w:lvl w:ilvl="4" w:tplc="08070003" w:tentative="1">
+      <w:start w:val="1"/>
+      <w:numFmt w:val="bullet"/>
+      <w:lvlText w:val="o"/>
+      <w:lvlJc w:val="left"/>
+      <w:pPr>
+        <w:ind w:left="3600" w:hanging="360"/>
+      </w:pPr>
+      <w:rPr>
+        <w:rFonts w:ascii="Courier New" w:hAnsi="Courier New" w:cs="Courier New" w:hint="default"/>
+      </w:rPr>
+    </w:lvl>
+    <w:lvl w:ilvl="5" w:tplc="08070005" w:tentative="1">
+      <w:start w:val="1"/>
+      <w:numFmt w:val="bullet"/>
+      <w:lvlText w:val=""/>
+      <w:lvlJc w:val="left"/>
+      <w:pPr>
+        <w:ind w:left="4320" w:hanging="360"/>
+      </w:pPr>
+      <w:rPr>
+        <w:rFonts w:ascii="Wingdings" w:hAnsi="Wingdings" w:hint="default"/>
+      </w:rPr>
+    </w:lvl>
+    <w:lvl w:ilvl="6" w:tplc="08070001" w:tentative="1">
+      <w:start w:val="1"/>
+      <w:numFmt w:val="bullet"/>
+      <w:lvlText w:val=""/>
+      <w:lvlJc w:val="left"/>
+      <w:pPr>
+        <w:ind w:left="5040" w:hanging="360"/>
+      </w:pPr>
+      <w:rPr>
+        <w:rFonts w:ascii="Symbol" w:hAnsi="Symbol" w:hint="default"/>
+      </w:rPr>
+    </w:lvl>
+    <w:lvl w:ilvl="7" w:tplc="08070003" w:tentative="1">
+      <w:start w:val="1"/>
+      <w:numFmt w:val="bullet"/>
+      <w:lvlText w:val="o"/>
+      <w:lvlJc w:val="left"/>
+      <w:pPr>
+        <w:ind w:left="5760" w:hanging="360"/>
+      </w:pPr>
+      <w:rPr>
+        <w:rFonts w:ascii="Courier New" w:hAnsi="Courier New" w:cs="Courier New" w:hint="default"/>
+      </w:rPr>
+    </w:lvl>
+    <w:lvl w:ilvl="8" w:tplc="08070005" w:tentative="1">
+      <w:start w:val="1"/>
+      <w:numFmt w:val="bullet"/>
+      <w:lvlText w:val=""/>
+      <w:lvlJc w:val="left"/>
+      <w:pPr>
+        <w:ind w:left="6480" w:hanging="360"/>
+      </w:pPr>
+      <w:rPr>
+        <w:rFonts w:ascii="Wingdings" w:hAnsi="Wingdings" w:hint="default"/>
+      </w:rPr>
+    </w:lvl>
+  </w:abstractNum>
+  <w:abstractNum w:abstractNumId="1">
     <w:nsid w:val="2D420A77"/>
     <w:multiLevelType w:val="hybridMultilevel"/>
     <w:tmpl w:val="A418A58C"/>
@@ -3762,7 +4908,7 @@
       </w:pPr>
     </w:lvl>
   </w:abstractNum>
-  <w:abstractNum w:abstractNumId="1">
+  <w:abstractNum w:abstractNumId="2">
     <w:nsid w:val="30527CE6"/>
     <w:multiLevelType w:val="hybridMultilevel"/>
     <w:tmpl w:val="168676E0"/>
@@ -3851,7 +4997,7 @@
       </w:pPr>
     </w:lvl>
   </w:abstractNum>
-  <w:abstractNum w:abstractNumId="2">
+  <w:abstractNum w:abstractNumId="3">
     <w:nsid w:val="6DF75A12"/>
     <w:multiLevelType w:val="hybridMultilevel"/>
     <w:tmpl w:val="76702154"/>
@@ -3964,7 +5110,7 @@
       </w:rPr>
     </w:lvl>
   </w:abstractNum>
-  <w:abstractNum w:abstractNumId="3">
+  <w:abstractNum w:abstractNumId="4">
     <w:nsid w:val="75C84BFE"/>
     <w:multiLevelType w:val="hybridMultilevel"/>
     <w:tmpl w:val="35906544"/>
@@ -4051,16 +5197,19 @@
     </w:lvl>
   </w:abstractNum>
   <w:num w:numId="1">
+    <w:abstractNumId w:val="2"/>
+  </w:num>
+  <w:num w:numId="2">
+    <w:abstractNumId w:val="4"/>
+  </w:num>
+  <w:num w:numId="3">
     <w:abstractNumId w:val="1"/>
   </w:num>
-  <w:num w:numId="2">
+  <w:num w:numId="4">
     <w:abstractNumId w:val="3"/>
   </w:num>
-  <w:num w:numId="3">
+  <w:num w:numId="5">
     <w:abstractNumId w:val="0"/>
-  </w:num>
-  <w:num w:numId="4">
-    <w:abstractNumId w:val="2"/>
   </w:num>
 </w:numbering>
 </file>
@@ -5025,7 +6174,7 @@
 </file>
 
 <file path=customXml/itemProps1.xml><?xml version="1.0" encoding="utf-8"?>
-<ds:datastoreItem xmlns:ds="http://schemas.openxmlformats.org/officeDocument/2006/customXml" ds:itemID="{9704B830-9DB4-4636-AAF5-C8E1C9A30151}">
+<ds:datastoreItem xmlns:ds="http://schemas.openxmlformats.org/officeDocument/2006/customXml" ds:itemID="{DB72EE5E-51F6-47EC-BF68-FC2180599A1F}">
   <ds:schemaRefs>
     <ds:schemaRef ds:uri="http://schemas.openxmlformats.org/officeDocument/2006/bibliography"/>
   </ds:schemaRefs>

</xml_diff>

<commit_message>
Webseite und Sender hinzugefügt
</commit_message>
<xml_diff>
--- a/Semesterarbeit/Semesterarbeit_Bildanalyse_RogerBollmann.docx
+++ b/Semesterarbeit/Semesterarbeit_Bildanalyse_RogerBollmann.docx
@@ -42,7 +42,11 @@
     <w:sdt>
       <w:sdtPr>
         <w:rPr>
-          <w:lang w:val="de-DE"/>
+          <w:rFonts w:asciiTheme="minorHAnsi" w:eastAsiaTheme="minorHAnsi" w:hAnsiTheme="minorHAnsi" w:cstheme="minorBidi"/>
+          <w:color w:val="auto"/>
+          <w:sz w:val="22"/>
+          <w:szCs w:val="22"/>
+          <w:lang w:val="de-DE" w:eastAsia="en-US"/>
         </w:rPr>
         <w:id w:val="1566367210"/>
         <w:docPartObj>
@@ -52,13 +56,8 @@
       </w:sdtPr>
       <w:sdtEndPr>
         <w:rPr>
-          <w:rFonts w:asciiTheme="minorHAnsi" w:eastAsiaTheme="minorHAnsi" w:hAnsiTheme="minorHAnsi" w:cstheme="minorBidi"/>
           <w:b/>
           <w:bCs/>
-          <w:color w:val="auto"/>
-          <w:sz w:val="22"/>
-          <w:szCs w:val="22"/>
-          <w:lang w:eastAsia="en-US"/>
         </w:rPr>
       </w:sdtEndPr>
       <w:sdtContent>
@@ -2614,103 +2613,25 @@
     </w:p>
     <w:p>
       <w:r>
-        <w:t>Als Reaktion auf den Diebstahl von zahlreichen Kundendaten, sowie des</w:t>
-      </w:r>
+        <w:t>Als Reaktion auf den Diebstahl von zahlreichen Kundendaten, sowie des anschliessenden Verkaufs von illegalen CDs, hat die Eidgenössische Finanzmarktaufsicht (FINMA) alle Schweizer Finanzinstitute aufgefordert, den Zugriff auf Kundendaten verstärkt zu überwachen. Das Unternehmen für das ich arbeite, integriert nun eine Überwachungssoftware, die den HTTP-Traffic nach Kundendaten absucht. Die Software ermöglicht jedoch lediglich eine systematische Analyse von Text. Bilder, die ebenfalls Kundendaten enthalten könnten, werden ignoriert. Grund dafür ist, dass auf dem Markt keine wirklich effizienten Bildanalyse-Softwares angeboten werden.</w:t>
+      </w:r>
+    </w:p>
+    <w:p>
+      <w:pPr>
+        <w:pStyle w:val="berschrift2"/>
+      </w:pPr>
+      <w:bookmarkStart w:id="4" w:name="_Toc415143953"/>
+      <w:r>
+        <w:t>Ziel der Arbeit</w:t>
+      </w:r>
+      <w:bookmarkEnd w:id="4"/>
       <w:r>
         <w:t xml:space="preserve"> </w:t>
       </w:r>
-      <w:r>
-        <w:t>anschliessenden Verkaufs von illegalen CDs, hat die Eidgenössische</w:t>
-      </w:r>
-      <w:r>
-        <w:t xml:space="preserve"> </w:t>
-      </w:r>
-      <w:r>
-        <w:t>Finanzmarktaufsicht (FINMA) alle Schweizer Finanzinstitute aufgefordert, den</w:t>
-      </w:r>
-      <w:r>
-        <w:t xml:space="preserve"> </w:t>
-      </w:r>
-      <w:r>
-        <w:t>Zugriff auf Kundendaten verstärkt zu überwachen. Das Unternehmen für das ich</w:t>
-      </w:r>
-      <w:r>
-        <w:t xml:space="preserve"> </w:t>
-      </w:r>
-      <w:r>
-        <w:t>arbeite, integriert nun eine Überwachungssoftware, die den HTTP-Traffic nach</w:t>
-      </w:r>
-      <w:r>
-        <w:t xml:space="preserve"> </w:t>
-      </w:r>
-      <w:r>
-        <w:t>Kundendaten absucht. Die Software ermöglicht jedoch lediglich eine systematische</w:t>
-      </w:r>
-      <w:r>
-        <w:t xml:space="preserve"> </w:t>
-      </w:r>
-      <w:r>
-        <w:t>Analyse von Text. Bilder, die ebenfalls Kundendaten enthalten könnten, werden</w:t>
-      </w:r>
-      <w:r>
-        <w:t xml:space="preserve"> </w:t>
-      </w:r>
-      <w:r>
-        <w:t>ignoriert. Grund dafür ist, dass auf dem Markt keine wirklich effizienten</w:t>
-      </w:r>
-      <w:r>
-        <w:t xml:space="preserve"> </w:t>
-      </w:r>
-      <w:r>
-        <w:t>Bildanalyse-Softwares angeboten werden.</w:t>
-      </w:r>
-    </w:p>
-    <w:p>
-      <w:pPr>
-        <w:pStyle w:val="berschrift2"/>
-      </w:pPr>
-      <w:bookmarkStart w:id="4" w:name="_Toc415143953"/>
-      <w:r>
-        <w:t>Ziel der Arbeit</w:t>
-      </w:r>
-      <w:bookmarkEnd w:id="4"/>
-      <w:r>
-        <w:t xml:space="preserve"> </w:t>
-      </w:r>
-    </w:p>
-    <w:p>
-      <w:r>
-        <w:t>Das Ziel der Arbeit ist ein Programm zu entwickeln, welches die versendeten Bilder</w:t>
-      </w:r>
-      <w:r>
-        <w:t xml:space="preserve"> </w:t>
-      </w:r>
-      <w:r>
-        <w:t>von einem Webserver in Text umwandelt, um eine Analyse durch die</w:t>
-      </w:r>
-      <w:r>
-        <w:t xml:space="preserve"> </w:t>
-      </w:r>
-      <w:r>
-        <w:t>Überwachungssoftware zu ermöglichen. Das Programm sollte aus zwei Teilen</w:t>
-      </w:r>
-      <w:r>
-        <w:t xml:space="preserve"> </w:t>
-      </w:r>
-      <w:r>
-        <w:t>bestehen, einem Sender und einem Empfänger. Der Sender wird zuständig sein</w:t>
-      </w:r>
-      <w:r>
-        <w:t xml:space="preserve"> </w:t>
-      </w:r>
-      <w:r>
-        <w:t>für das Versenden der Bilder, wobei der Empfänger die Bilder empfangen und in</w:t>
-      </w:r>
-      <w:r>
-        <w:t xml:space="preserve"> </w:t>
-      </w:r>
-      <w:r>
-        <w:t>Text umwandeln soll.</w:t>
+    </w:p>
+    <w:p>
+      <w:r>
+        <w:t>Das Ziel der Arbeit ist ein Programm zu entwickeln, welches die versendeten Bilder von einem Webserver in Text umwandelt, um eine Analyse durch die Überwachungssoftware zu ermöglichen. Das Programm sollte aus zwei Teilen bestehen, einem Sender und einem Empfänger. Der Sender wird zuständig sein für das Versenden der Bilder, wobei der Empfänger die Bilder empfangen und in Text umwandeln soll.</w:t>
       </w:r>
     </w:p>
     <w:p>
@@ -2747,13 +2668,7 @@
         </w:numPr>
       </w:pPr>
       <w:r>
-        <w:t>Analyse von verschiedenen Methoden zum Abfangen von Bilder auf einem</w:t>
-      </w:r>
-      <w:r>
-        <w:t xml:space="preserve"> </w:t>
-      </w:r>
-      <w:r>
-        <w:t>Webserver</w:t>
+        <w:t>Analyse von verschiedenen Methoden zum Abfangen von Bilder auf einem Webserver</w:t>
       </w:r>
     </w:p>
     <w:p>
@@ -2853,23 +2768,7 @@
           <w:sz w:val="20"/>
           <w:szCs w:val="20"/>
         </w:rPr>
-        <w:t>Implementierung eines Senders, welcher die Bilder abfängt und an den</w:t>
-      </w:r>
-      <w:r>
-        <w:rPr>
-          <w:rFonts w:ascii="Arial" w:hAnsi="Arial" w:cs="Arial"/>
-          <w:sz w:val="20"/>
-          <w:szCs w:val="20"/>
-        </w:rPr>
-        <w:t xml:space="preserve"> </w:t>
-      </w:r>
-      <w:r>
-        <w:rPr>
-          <w:rFonts w:ascii="Arial" w:hAnsi="Arial" w:cs="Arial"/>
-          <w:sz w:val="20"/>
-          <w:szCs w:val="20"/>
-        </w:rPr>
-        <w:t>Empfänger weiterleitet</w:t>
+        <w:t>Implementierung eines Senders, welcher die Bilder abfängt und an den Empfänger weiterleitet</w:t>
       </w:r>
     </w:p>
     <w:p>
@@ -2895,23 +2794,7 @@
           <w:sz w:val="20"/>
           <w:szCs w:val="20"/>
         </w:rPr>
-        <w:t>Implementierung eines Empfängers, welcher die Bilder empfängt und in Text</w:t>
-      </w:r>
-      <w:r>
-        <w:rPr>
-          <w:rFonts w:ascii="Arial" w:hAnsi="Arial" w:cs="Arial"/>
-          <w:sz w:val="20"/>
-          <w:szCs w:val="20"/>
-        </w:rPr>
-        <w:t xml:space="preserve"> </w:t>
-      </w:r>
-      <w:r>
-        <w:rPr>
-          <w:rFonts w:ascii="Arial" w:hAnsi="Arial" w:cs="Arial"/>
-          <w:sz w:val="20"/>
-          <w:szCs w:val="20"/>
-        </w:rPr>
-        <w:t>umwandelt</w:t>
+        <w:t>Implementierung eines Empfängers, welcher die Bilder empfängt und in Text umwandelt</w:t>
       </w:r>
     </w:p>
     <w:p>
@@ -3192,21 +3075,7 @@
             <w:rStyle w:val="Hyperlink"/>
             <w:lang w:val="en-US"/>
           </w:rPr>
-          <w:t>http://www.expervision.com/ocr-so</w:t>
-        </w:r>
-        <w:r>
-          <w:rPr>
-            <w:rStyle w:val="Hyperlink"/>
-            <w:lang w:val="en-US"/>
-          </w:rPr>
-          <w:t>f</w:t>
-        </w:r>
-        <w:r>
-          <w:rPr>
-            <w:rStyle w:val="Hyperlink"/>
-            <w:lang w:val="en-US"/>
-          </w:rPr>
-          <w:t>tware</w:t>
+          <w:t>http://www.expervision.com/ocr-software</w:t>
         </w:r>
       </w:hyperlink>
     </w:p>
@@ -3837,13 +3706,7 @@
     <w:p>
       <w:r>
         <w:lastRenderedPageBreak/>
-        <w:t>C:\Users\Roger\Documents\GitHub\Bildanalyse\Tools\xpdfbin-win-3.04\bin32&gt;pdfimages -j C:\Users\Roger\Document</w:t>
-      </w:r>
-      <w:r>
-        <w:t>s\GitHub\Bildanalyse\Semesterar</w:t>
-      </w:r>
-      <w:r>
-        <w:t>beit\Test.pdf C:\Users\Roger\Documents\GitHub\Bildanalyse\Semesterarbeit\</w:t>
+        <w:t>C:\Users\Roger\Documents\GitHub\Bildanalyse\Tools\xpdfbin-win-3.04\bin32&gt;pdfimages -j C:\Users\Roger\Documents\GitHub\Bildanalyse\Semesterarbeit\Test.pdf C:\Users\Roger\Documents\GitHub\Bildanalyse\Semesterarbeit\</w:t>
       </w:r>
     </w:p>
     <w:p/>
@@ -3851,8 +3714,6 @@
       <w:r>
         <w:t>Using xpdf in Visual Studio</w:t>
       </w:r>
-      <w:bookmarkStart w:id="17" w:name="_GoBack"/>
-      <w:bookmarkEnd w:id="17"/>
     </w:p>
     <w:p>
       <w:hyperlink r:id="rId14" w:history="1">
@@ -3871,19 +3732,39 @@
       <w:pPr>
         <w:pStyle w:val="berschrift2"/>
       </w:pPr>
-      <w:bookmarkStart w:id="18" w:name="_Toc415143966"/>
+      <w:bookmarkStart w:id="17" w:name="_Toc415143966"/>
       <w:r>
         <w:t>Übertragungsmethoden</w:t>
       </w:r>
+      <w:bookmarkEnd w:id="17"/>
+    </w:p>
+    <w:p>
+      <w:pPr>
+        <w:pStyle w:val="berschrift3"/>
+      </w:pPr>
+      <w:bookmarkStart w:id="18" w:name="_Toc415143967"/>
+      <w:r>
+        <w:t>Windows Service</w:t>
+      </w:r>
       <w:bookmarkEnd w:id="18"/>
     </w:p>
     <w:p>
+      <w:r>
+        <w:t>Vorteil</w:t>
+      </w:r>
+    </w:p>
+    <w:p>
+      <w:r>
+        <w:t>Nachteil</w:t>
+      </w:r>
+    </w:p>
+    <w:p>
       <w:pPr>
         <w:pStyle w:val="berschrift3"/>
       </w:pPr>
-      <w:bookmarkStart w:id="19" w:name="_Toc415143967"/>
-      <w:r>
-        <w:t>Windows Service</w:t>
+      <w:bookmarkStart w:id="19" w:name="_Toc415143968"/>
+      <w:r>
+        <w:t>API</w:t>
       </w:r>
       <w:bookmarkEnd w:id="19"/>
     </w:p>
@@ -3901,9 +3782,9 @@
       <w:pPr>
         <w:pStyle w:val="berschrift3"/>
       </w:pPr>
-      <w:bookmarkStart w:id="20" w:name="_Toc415143968"/>
-      <w:r>
-        <w:t>API</w:t>
+      <w:bookmarkStart w:id="20" w:name="_Toc415143969"/>
+      <w:r>
+        <w:t>REST</w:t>
       </w:r>
       <w:bookmarkEnd w:id="20"/>
     </w:p>
@@ -3921,9 +3802,9 @@
       <w:pPr>
         <w:pStyle w:val="berschrift3"/>
       </w:pPr>
-      <w:bookmarkStart w:id="21" w:name="_Toc415143969"/>
-      <w:r>
-        <w:t>REST</w:t>
+      <w:bookmarkStart w:id="21" w:name="_Toc415143970"/>
+      <w:r>
+        <w:t>Websocket</w:t>
       </w:r>
       <w:bookmarkEnd w:id="21"/>
     </w:p>
@@ -3937,78 +3818,109 @@
         <w:t>Nachteil</w:t>
       </w:r>
     </w:p>
+    <w:p/>
     <w:p>
       <w:pPr>
         <w:pStyle w:val="berschrift3"/>
       </w:pPr>
-      <w:bookmarkStart w:id="22" w:name="_Toc415143970"/>
-      <w:r>
-        <w:t>Websocket</w:t>
+      <w:bookmarkStart w:id="22" w:name="_Toc415143971"/>
+      <w:r>
+        <w:t>Sicherheit</w:t>
       </w:r>
       <w:bookmarkEnd w:id="22"/>
     </w:p>
     <w:p>
       <w:r>
-        <w:t>Vorteil</w:t>
-      </w:r>
-    </w:p>
-    <w:p>
-      <w:r>
-        <w:t>Nachteil</w:t>
-      </w:r>
+        <w:t>Wie hohe Sicherheit muss implementiert werden?</w:t>
+      </w:r>
+    </w:p>
+    <w:p>
+      <w:pPr>
+        <w:pStyle w:val="berschrift3"/>
+      </w:pPr>
+      <w:bookmarkStart w:id="23" w:name="_Toc415143972"/>
+      <w:r>
+        <w:t>Push oder Pull?</w:t>
+      </w:r>
+      <w:bookmarkEnd w:id="23"/>
     </w:p>
     <w:p/>
     <w:p>
       <w:pPr>
-        <w:pStyle w:val="berschrift3"/>
-      </w:pPr>
-      <w:bookmarkStart w:id="23" w:name="_Toc415143971"/>
-      <w:r>
-        <w:t>Sicherheit</w:t>
-      </w:r>
-      <w:bookmarkEnd w:id="23"/>
-    </w:p>
-    <w:p>
-      <w:r>
-        <w:t>Wie hohe Sicherheit muss implementiert werden?</w:t>
-      </w:r>
-    </w:p>
-    <w:p>
-      <w:pPr>
-        <w:pStyle w:val="berschrift3"/>
-      </w:pPr>
-      <w:bookmarkStart w:id="24" w:name="_Toc415143972"/>
-      <w:r>
-        <w:t>Push oder Pull?</w:t>
+        <w:pStyle w:val="berschrift2"/>
+      </w:pPr>
+      <w:bookmarkStart w:id="24" w:name="_Toc415143973"/>
+      <w:r>
+        <w:t>Textanalyse Software</w:t>
       </w:r>
       <w:bookmarkEnd w:id="24"/>
     </w:p>
     <w:p/>
     <w:p>
-      <w:pPr>
-        <w:pStyle w:val="berschrift2"/>
-      </w:pPr>
-      <w:bookmarkStart w:id="25" w:name="_Toc415143973"/>
-      <w:r>
-        <w:t>Textanalyse Software</w:t>
+      <w:r>
+        <w:t>OCR Software</w:t>
+      </w:r>
+    </w:p>
+    <w:p/>
+    <w:p>
+      <w:pPr>
+        <w:pStyle w:val="berschrift1"/>
+      </w:pPr>
+      <w:bookmarkStart w:id="25" w:name="_Toc415143974"/>
+    </w:p>
+    <w:p>
+      <w:pPr>
+        <w:pStyle w:val="berschrift1"/>
+      </w:pPr>
+    </w:p>
+    <w:p>
+      <w:pPr>
+        <w:pStyle w:val="berschrift1"/>
+      </w:pPr>
+      <w:r>
+        <w:t>Anforderungen</w:t>
       </w:r>
       <w:bookmarkEnd w:id="25"/>
     </w:p>
+    <w:p>
+      <w:r>
+        <w:t>Use Cases</w:t>
+      </w:r>
+    </w:p>
+    <w:p>
+      <w:pPr>
+        <w:pStyle w:val="Listenabsatz"/>
+        <w:numPr>
+          <w:ilvl w:val="0"/>
+          <w:numId w:val="6"/>
+        </w:numPr>
+      </w:pPr>
+      <w:r>
+        <w:t>Use Case</w:t>
+      </w:r>
+    </w:p>
+    <w:p>
+      <w:r>
+        <w:t xml:space="preserve">Ein User sieht sich auf einer Webseite einige Bilder an, welche potentiell Kundendaten enthalten kann. </w:t>
+      </w:r>
+      <w:r>
+        <w:t>Der Sender bekommt das mit und schickt das Bild, zur Überprüfung ob es Kundendaten enthält, an den Empfänger weiter. Der Empfänger wandelt das Bild in Text um und kann den Text zur Analyse weiterleiten.</w:t>
+      </w:r>
+    </w:p>
     <w:p/>
     <w:p>
       <w:r>
-        <w:t>OCR Software</w:t>
+        <w:t>Sender</w:t>
+      </w:r>
+    </w:p>
+    <w:p>
+      <w:r>
+        <w:t>Der Sender hat zwei Funktionen. Einerseits muss er das Bild abfangen, welches vom Webserver an den User geschickt wird, anderseits muss er das Bild weiterleiten an den Empfänger.</w:t>
       </w:r>
     </w:p>
     <w:p/>
     <w:p>
-      <w:pPr>
-        <w:pStyle w:val="berschrift1"/>
-      </w:pPr>
-      <w:bookmarkStart w:id="26" w:name="_Toc415143974"/>
-      <w:r>
-        <w:t>Anforderungen</w:t>
-      </w:r>
+      <w:bookmarkStart w:id="26" w:name="_GoBack"/>
       <w:bookmarkEnd w:id="26"/>
     </w:p>
     <w:p/>
@@ -4026,7 +3938,6 @@
         </w:numPr>
       </w:pPr>
       <w:r>
-        <w:lastRenderedPageBreak/>
         <w:t>Abfangen von Bilder welche verschickt werden</w:t>
       </w:r>
     </w:p>
@@ -4142,6 +4053,11 @@
         <w:t xml:space="preserve"> Manuell (Befehl zum stoppen evtl. Service einrichten)</w:t>
       </w:r>
     </w:p>
+    <w:p>
+      <w:r>
+        <w:t>Verschlüsslung?</w:t>
+      </w:r>
+    </w:p>
     <w:p/>
     <w:p/>
     <w:p>
@@ -4150,6 +4066,7 @@
       </w:pPr>
       <w:bookmarkStart w:id="27" w:name="_Toc415143975"/>
       <w:r>
+        <w:lastRenderedPageBreak/>
         <w:t>Konzept</w:t>
       </w:r>
       <w:bookmarkEnd w:id="27"/>
@@ -4231,7 +4148,6 @@
       </w:pPr>
       <w:bookmarkStart w:id="28" w:name="_Toc415143976"/>
       <w:r>
-        <w:lastRenderedPageBreak/>
         <w:t>Proof of Concept „PoC“</w:t>
       </w:r>
       <w:bookmarkEnd w:id="28"/>
@@ -4379,6 +4295,7 @@
     </w:pPr>
     <w:r>
       <w:rPr>
+        <w:noProof/>
         <w:color w:val="0000FF"/>
         <w:lang w:eastAsia="de-CH"/>
       </w:rPr>
@@ -4749,6 +4666,95 @@
     </w:lvl>
   </w:abstractNum>
   <w:abstractNum w:abstractNumId="3">
+    <w:nsid w:val="35497D7C"/>
+    <w:multiLevelType w:val="hybridMultilevel"/>
+    <w:tmpl w:val="577CB34A"/>
+    <w:lvl w:ilvl="0" w:tplc="0807000F">
+      <w:start w:val="1"/>
+      <w:numFmt w:val="decimal"/>
+      <w:lvlText w:val="%1."/>
+      <w:lvlJc w:val="left"/>
+      <w:pPr>
+        <w:ind w:left="720" w:hanging="360"/>
+      </w:pPr>
+      <w:rPr>
+        <w:rFonts w:hint="default"/>
+      </w:rPr>
+    </w:lvl>
+    <w:lvl w:ilvl="1" w:tplc="08070019" w:tentative="1">
+      <w:start w:val="1"/>
+      <w:numFmt w:val="lowerLetter"/>
+      <w:lvlText w:val="%2."/>
+      <w:lvlJc w:val="left"/>
+      <w:pPr>
+        <w:ind w:left="1440" w:hanging="360"/>
+      </w:pPr>
+    </w:lvl>
+    <w:lvl w:ilvl="2" w:tplc="0807001B" w:tentative="1">
+      <w:start w:val="1"/>
+      <w:numFmt w:val="lowerRoman"/>
+      <w:lvlText w:val="%3."/>
+      <w:lvlJc w:val="right"/>
+      <w:pPr>
+        <w:ind w:left="2160" w:hanging="180"/>
+      </w:pPr>
+    </w:lvl>
+    <w:lvl w:ilvl="3" w:tplc="0807000F" w:tentative="1">
+      <w:start w:val="1"/>
+      <w:numFmt w:val="decimal"/>
+      <w:lvlText w:val="%4."/>
+      <w:lvlJc w:val="left"/>
+      <w:pPr>
+        <w:ind w:left="2880" w:hanging="360"/>
+      </w:pPr>
+    </w:lvl>
+    <w:lvl w:ilvl="4" w:tplc="08070019" w:tentative="1">
+      <w:start w:val="1"/>
+      <w:numFmt w:val="lowerLetter"/>
+      <w:lvlText w:val="%5."/>
+      <w:lvlJc w:val="left"/>
+      <w:pPr>
+        <w:ind w:left="3600" w:hanging="360"/>
+      </w:pPr>
+    </w:lvl>
+    <w:lvl w:ilvl="5" w:tplc="0807001B" w:tentative="1">
+      <w:start w:val="1"/>
+      <w:numFmt w:val="lowerRoman"/>
+      <w:lvlText w:val="%6."/>
+      <w:lvlJc w:val="right"/>
+      <w:pPr>
+        <w:ind w:left="4320" w:hanging="180"/>
+      </w:pPr>
+    </w:lvl>
+    <w:lvl w:ilvl="6" w:tplc="0807000F" w:tentative="1">
+      <w:start w:val="1"/>
+      <w:numFmt w:val="decimal"/>
+      <w:lvlText w:val="%7."/>
+      <w:lvlJc w:val="left"/>
+      <w:pPr>
+        <w:ind w:left="5040" w:hanging="360"/>
+      </w:pPr>
+    </w:lvl>
+    <w:lvl w:ilvl="7" w:tplc="08070019" w:tentative="1">
+      <w:start w:val="1"/>
+      <w:numFmt w:val="lowerLetter"/>
+      <w:lvlText w:val="%8."/>
+      <w:lvlJc w:val="left"/>
+      <w:pPr>
+        <w:ind w:left="5760" w:hanging="360"/>
+      </w:pPr>
+    </w:lvl>
+    <w:lvl w:ilvl="8" w:tplc="0807001B" w:tentative="1">
+      <w:start w:val="1"/>
+      <w:numFmt w:val="lowerRoman"/>
+      <w:lvlText w:val="%9."/>
+      <w:lvlJc w:val="right"/>
+      <w:pPr>
+        <w:ind w:left="6480" w:hanging="180"/>
+      </w:pPr>
+    </w:lvl>
+  </w:abstractNum>
+  <w:abstractNum w:abstractNumId="4">
     <w:nsid w:val="6DF75A12"/>
     <w:multiLevelType w:val="hybridMultilevel"/>
     <w:tmpl w:val="76702154"/>
@@ -4861,7 +4867,7 @@
       </w:rPr>
     </w:lvl>
   </w:abstractNum>
-  <w:abstractNum w:abstractNumId="4">
+  <w:abstractNum w:abstractNumId="5">
     <w:nsid w:val="75C84BFE"/>
     <w:multiLevelType w:val="hybridMultilevel"/>
     <w:tmpl w:val="35906544"/>
@@ -4951,16 +4957,19 @@
     <w:abstractNumId w:val="2"/>
   </w:num>
   <w:num w:numId="2">
-    <w:abstractNumId w:val="4"/>
+    <w:abstractNumId w:val="5"/>
   </w:num>
   <w:num w:numId="3">
     <w:abstractNumId w:val="1"/>
   </w:num>
   <w:num w:numId="4">
-    <w:abstractNumId w:val="3"/>
+    <w:abstractNumId w:val="4"/>
   </w:num>
   <w:num w:numId="5">
     <w:abstractNumId w:val="0"/>
+  </w:num>
+  <w:num w:numId="6">
+    <w:abstractNumId w:val="3"/>
   </w:num>
 </w:numbering>
 </file>
@@ -5925,7 +5934,7 @@
 </file>
 
 <file path=customXml/itemProps1.xml><?xml version="1.0" encoding="utf-8"?>
-<ds:datastoreItem xmlns:ds="http://schemas.openxmlformats.org/officeDocument/2006/customXml" ds:itemID="{C726C2AC-06EF-48FF-828D-288DE4E3738B}">
+<ds:datastoreItem xmlns:ds="http://schemas.openxmlformats.org/officeDocument/2006/customXml" ds:itemID="{B5CCDC67-039B-45E8-A599-534ED98D8E94}">
   <ds:schemaRefs>
     <ds:schemaRef ds:uri="http://schemas.openxmlformats.org/officeDocument/2006/bibliography"/>
   </ds:schemaRefs>

</xml_diff>

<commit_message>
update Sender + Doku
</commit_message>
<xml_diff>
--- a/Semesterarbeit/Semesterarbeit_Bildanalyse_RogerBollmann.docx
+++ b/Semesterarbeit/Semesterarbeit_Bildanalyse_RogerBollmann.docx
@@ -3907,26 +3907,87 @@
         <w:t>Der Sender bekommt das mit und schickt das Bild, zur Überprüfung ob es Kundendaten enthält, an den Empfänger weiter. Der Empfänger wandelt das Bild in Text um und kann den Text zur Analyse weiterleiten.</w:t>
       </w:r>
     </w:p>
+    <w:p>
+      <w:pPr>
+        <w:pStyle w:val="Listenabsatz"/>
+        <w:numPr>
+          <w:ilvl w:val="0"/>
+          <w:numId w:val="7"/>
+        </w:numPr>
+      </w:pPr>
+      <w:r>
+        <w:t>Webserver schreibt ins Log, dass ein Bild verschickt wird</w:t>
+      </w:r>
+    </w:p>
+    <w:p>
+      <w:pPr>
+        <w:pStyle w:val="Listenabsatz"/>
+        <w:numPr>
+          <w:ilvl w:val="0"/>
+          <w:numId w:val="7"/>
+        </w:numPr>
+      </w:pPr>
+      <w:r>
+        <w:t>Der Sender hat ein Listener auf dem Logfile. Sobald ein neuer Eintrag hinzugefügt wird, liest er daraus die nötigen Informationen.</w:t>
+      </w:r>
+    </w:p>
+    <w:p>
+      <w:pPr>
+        <w:pStyle w:val="Listenabsatz"/>
+        <w:numPr>
+          <w:ilvl w:val="0"/>
+          <w:numId w:val="7"/>
+        </w:numPr>
+      </w:pPr>
+      <w:r>
+        <w:t>Der Sender kopiert das Bild in einen neuen Ordner, um es danach an den Empfänger weiterzuleiten.</w:t>
+      </w:r>
+    </w:p>
+    <w:p>
+      <w:pPr>
+        <w:pStyle w:val="Listenabsatz"/>
+        <w:numPr>
+          <w:ilvl w:val="0"/>
+          <w:numId w:val="7"/>
+        </w:numPr>
+      </w:pPr>
+      <w:r>
+        <w:t>Der Sender sendet das Bild über die ausgewählte Übertragungsmethode an den Empfänger</w:t>
+      </w:r>
+    </w:p>
+    <w:p>
+      <w:pPr>
+        <w:pStyle w:val="Listenabsatz"/>
+        <w:numPr>
+          <w:ilvl w:val="0"/>
+          <w:numId w:val="7"/>
+        </w:numPr>
+      </w:pPr>
+      <w:r>
+        <w:t>Der Empfänger bekommt das Bild und legt es an einen bestimmten Ort ab</w:t>
+      </w:r>
+    </w:p>
+    <w:p>
+      <w:pPr>
+        <w:pStyle w:val="Listenabsatz"/>
+        <w:numPr>
+          <w:ilvl w:val="0"/>
+          <w:numId w:val="7"/>
+        </w:numPr>
+      </w:pPr>
+      <w:r>
+        <w:t>Der Translator nimmt das Bild auf und wandelt es in Text um und legt der Text in einem bestimmten Ordner ab.</w:t>
+      </w:r>
+    </w:p>
     <w:p/>
     <w:p>
       <w:r>
-        <w:t>Sender</w:t>
-      </w:r>
-    </w:p>
-    <w:p>
-      <w:r>
-        <w:t>Der Sender hat zwei Funktionen. Einerseits muss er das Bild abfangen, welches vom Webserver an den User geschickt wird, anderseits muss er das Bild weiterleiten an den Empfänger.</w:t>
-      </w:r>
-    </w:p>
-    <w:p/>
-    <w:p>
-      <w:bookmarkStart w:id="26" w:name="_GoBack"/>
-      <w:bookmarkEnd w:id="26"/>
-    </w:p>
-    <w:p/>
-    <w:p>
-      <w:r>
-        <w:t>Übertragung zum Empfänger</w:t>
+        <w:t>Webserver</w:t>
+      </w:r>
+    </w:p>
+    <w:p>
+      <w:r>
+        <w:t>Der Webserver muss über eine erweitertes Logging verfügen. Entweder wird das mit dem Package direkt mitinstalliert oder es muss zur Verfügung gestellt werden. Der Webserver muss so eingestellt werden dass er in ein separates Logfile mit folgenden Informationen liefert:</w:t>
       </w:r>
     </w:p>
     <w:p>
@@ -3950,7 +4011,7 @@
         </w:numPr>
       </w:pPr>
       <w:r>
-        <w:t>Status Code</w:t>
+        <w:t>Mime Type</w:t>
       </w:r>
     </w:p>
     <w:p>
@@ -3962,7 +4023,7 @@
         </w:numPr>
       </w:pPr>
       <w:r>
-        <w:t>Usernamen (LDAP/SSO)</w:t>
+        <w:t>Status Code</w:t>
       </w:r>
     </w:p>
     <w:p>
@@ -3974,7 +4035,7 @@
         </w:numPr>
       </w:pPr>
       <w:r>
-        <w:t>Applikationsnamen</w:t>
+        <w:t>Usernamen (LDAP/SSO)</w:t>
       </w:r>
     </w:p>
     <w:p>
@@ -3986,87 +4047,199 @@
         </w:numPr>
       </w:pPr>
       <w:r>
+        <w:t>Applikationsnamen</w:t>
+      </w:r>
+      <w:r>
+        <w:t xml:space="preserve"> optional</w:t>
+      </w:r>
+    </w:p>
+    <w:p>
+      <w:pPr>
+        <w:pStyle w:val="Listenabsatz"/>
+        <w:numPr>
+          <w:ilvl w:val="0"/>
+          <w:numId w:val="5"/>
+        </w:numPr>
+      </w:pPr>
+      <w:r>
         <w:t>Servernamen</w:t>
       </w:r>
-    </w:p>
-    <w:p>
-      <w:r>
-        <w:t xml:space="preserve">Empfänger muss wissen welcher Server nicht mehr senden kann </w:t>
+      <w:r>
+        <w:t xml:space="preserve"> optional</w:t>
+      </w:r>
+    </w:p>
+    <w:p>
+      <w:r>
+        <w:t xml:space="preserve">Split muss ein Leerzeichen </w:t>
+      </w:r>
+      <w:r>
+        <w:t>“ “</w:t>
+      </w:r>
+      <w:r>
+        <w:t xml:space="preserve"> sein.</w:t>
+      </w:r>
+    </w:p>
+    <w:p>
+      <w:r>
+        <w:t>Sender</w:t>
+      </w:r>
+    </w:p>
+    <w:p>
+      <w:r>
+        <w:t>Der Sender hat zwei Funktionen. Einerseits muss er das Bild abfangen, welches vom Webserver an den User geschickt wird, anderseits muss er das Bild weiterleiten an den Empfänger.</w:t>
+      </w:r>
+    </w:p>
+    <w:p>
+      <w:pPr>
+        <w:pStyle w:val="Listenabsatz"/>
+        <w:numPr>
+          <w:ilvl w:val="0"/>
+          <w:numId w:val="8"/>
+        </w:numPr>
+      </w:pPr>
+      <w:r>
+        <w:t>Listener auf Logfile</w:t>
+      </w:r>
+    </w:p>
+    <w:p>
+      <w:pPr>
+        <w:pStyle w:val="Listenabsatz"/>
+        <w:numPr>
+          <w:ilvl w:val="0"/>
+          <w:numId w:val="8"/>
+        </w:numPr>
+      </w:pPr>
+      <w:r>
+        <w:t>Bild kopieren in ein bestimmtes Verzeichnis</w:t>
+      </w:r>
+    </w:p>
+    <w:p>
+      <w:pPr>
+        <w:pStyle w:val="Listenabsatz"/>
+        <w:numPr>
+          <w:ilvl w:val="0"/>
+          <w:numId w:val="8"/>
+        </w:numPr>
+      </w:pPr>
+      <w:r>
+        <w:t>Übertragung des Bildes inklusiv löschen des kopierten Bildes</w:t>
+      </w:r>
+    </w:p>
+    <w:p>
+      <w:r>
+        <w:t>Speicherplatz??</w:t>
+      </w:r>
+    </w:p>
+    <w:p>
+      <w:r>
+        <w:t>Emergency Stop??</w:t>
+      </w:r>
+    </w:p>
+    <w:p>
+      <w:r>
+        <w:lastRenderedPageBreak/>
+        <w:t xml:space="preserve">Wie </w:t>
+      </w:r>
+      <w:r>
+        <w:t>überträgt man</w:t>
+      </w:r>
+      <w:bookmarkStart w:id="26" w:name="_GoBack"/>
+      <w:bookmarkEnd w:id="26"/>
+      <w:r>
+        <w:t xml:space="preserve"> die Bilder mit zusätzlichen Informationen? </w:t>
       </w:r>
       <w:r>
         <w:sym w:font="Wingdings" w:char="F0E0"/>
       </w:r>
       <w:r>
-        <w:t xml:space="preserve"> DB [Servernamen, Status]</w:t>
-      </w:r>
-      <w:r>
-        <w:t xml:space="preserve"> /Front End zum Anzeigen der Daten.</w:t>
-      </w:r>
-    </w:p>
-    <w:p>
-      <w:r>
-        <w:t xml:space="preserve">Lokal gespeichert werden </w:t>
-      </w:r>
-      <w:r>
-        <w:sym w:font="Wingdings" w:char="F0E0"/>
-      </w:r>
-      <w:r>
-        <w:t xml:space="preserve"> Speicherplatz</w:t>
-      </w:r>
-    </w:p>
-    <w:p>
-      <w:r>
-        <w:t xml:space="preserve">Failover </w:t>
-      </w:r>
-      <w:r>
-        <w:sym w:font="Wingdings" w:char="F0E0"/>
-      </w:r>
-      <w:r>
-        <w:t xml:space="preserve"> Falls der Sender nicht senden kann </w:t>
-      </w:r>
-      <w:r>
-        <w:sym w:font="Wingdings" w:char="F0E0"/>
-      </w:r>
-      <w:r>
-        <w:t xml:space="preserve"> Loadbalancer/High Availability/Cloud Service</w:t>
-      </w:r>
-    </w:p>
-    <w:p>
-      <w:r>
-        <w:t xml:space="preserve">Emergency Stop </w:t>
-      </w:r>
-      <w:r>
-        <w:sym w:font="Wingdings" w:char="F0E0"/>
-      </w:r>
-      <w:r>
-        <w:t xml:space="preserve"> Automatisch (Memory/Verfügbarer Speicherplatz)</w:t>
-      </w:r>
-    </w:p>
-    <w:p>
-      <w:r>
-        <w:t xml:space="preserve">Emergency Stop  </w:t>
-      </w:r>
-      <w:r>
-        <w:sym w:font="Wingdings" w:char="F0E0"/>
-      </w:r>
-      <w:r>
-        <w:t xml:space="preserve"> Manuell (Befehl zum stoppen evtl. Service einrichten)</w:t>
-      </w:r>
-    </w:p>
-    <w:p>
-      <w:r>
-        <w:t>Verschlüsslung?</w:t>
+        <w:t xml:space="preserve"> Manipulieren des RequestHeaders</w:t>
       </w:r>
     </w:p>
     <w:p/>
     <w:p/>
+    <w:p/>
+    <w:p>
+      <w:r>
+        <w:t>Übertragung zum Empfänger</w:t>
+      </w:r>
+    </w:p>
+    <w:p>
+      <w:r>
+        <w:t xml:space="preserve">Empfänger muss wissen welcher Server nicht mehr senden kann </w:t>
+      </w:r>
+      <w:r>
+        <w:sym w:font="Wingdings" w:char="F0E0"/>
+      </w:r>
+      <w:r>
+        <w:t xml:space="preserve"> DB [Servernamen, Status]</w:t>
+      </w:r>
+      <w:r>
+        <w:t xml:space="preserve"> /Front End zum Anzeigen der Daten.</w:t>
+      </w:r>
+    </w:p>
+    <w:p>
+      <w:r>
+        <w:t xml:space="preserve">Lokal gespeichert werden </w:t>
+      </w:r>
+      <w:r>
+        <w:sym w:font="Wingdings" w:char="F0E0"/>
+      </w:r>
+      <w:r>
+        <w:t xml:space="preserve"> Speicherplatz</w:t>
+      </w:r>
+    </w:p>
+    <w:p>
+      <w:r>
+        <w:t xml:space="preserve">Failover </w:t>
+      </w:r>
+      <w:r>
+        <w:sym w:font="Wingdings" w:char="F0E0"/>
+      </w:r>
+      <w:r>
+        <w:t xml:space="preserve"> Falls der Sender nicht senden kann </w:t>
+      </w:r>
+      <w:r>
+        <w:sym w:font="Wingdings" w:char="F0E0"/>
+      </w:r>
+      <w:r>
+        <w:t xml:space="preserve"> Loadbalancer/High Availability/Cloud Service</w:t>
+      </w:r>
+    </w:p>
+    <w:p>
+      <w:r>
+        <w:t xml:space="preserve">Emergency Stop </w:t>
+      </w:r>
+      <w:r>
+        <w:sym w:font="Wingdings" w:char="F0E0"/>
+      </w:r>
+      <w:r>
+        <w:t xml:space="preserve"> Automatisch (Memory/Verfügbarer Speicherplatz)</w:t>
+      </w:r>
+    </w:p>
+    <w:p>
+      <w:r>
+        <w:t xml:space="preserve">Emergency Stop  </w:t>
+      </w:r>
+      <w:r>
+        <w:sym w:font="Wingdings" w:char="F0E0"/>
+      </w:r>
+      <w:r>
+        <w:t xml:space="preserve"> Manuell (Befehl zum stoppen evtl. Service einrichten)</w:t>
+      </w:r>
+    </w:p>
+    <w:p>
+      <w:r>
+        <w:t>Verschlüsslung?</w:t>
+      </w:r>
+    </w:p>
+    <w:p/>
+    <w:p/>
     <w:p>
       <w:pPr>
         <w:pStyle w:val="berschrift1"/>
       </w:pPr>
       <w:bookmarkStart w:id="27" w:name="_Toc415143975"/>
       <w:r>
-        <w:lastRenderedPageBreak/>
         <w:t>Konzept</w:t>
       </w:r>
       <w:bookmarkEnd w:id="27"/>
@@ -4755,6 +4928,184 @@
     </w:lvl>
   </w:abstractNum>
   <w:abstractNum w:abstractNumId="4">
+    <w:nsid w:val="3AAB6D4C"/>
+    <w:multiLevelType w:val="hybridMultilevel"/>
+    <w:tmpl w:val="46A23C12"/>
+    <w:lvl w:ilvl="0" w:tplc="0807000F">
+      <w:start w:val="1"/>
+      <w:numFmt w:val="decimal"/>
+      <w:lvlText w:val="%1."/>
+      <w:lvlJc w:val="left"/>
+      <w:pPr>
+        <w:ind w:left="720" w:hanging="360"/>
+      </w:pPr>
+      <w:rPr>
+        <w:rFonts w:hint="default"/>
+      </w:rPr>
+    </w:lvl>
+    <w:lvl w:ilvl="1" w:tplc="08070019" w:tentative="1">
+      <w:start w:val="1"/>
+      <w:numFmt w:val="lowerLetter"/>
+      <w:lvlText w:val="%2."/>
+      <w:lvlJc w:val="left"/>
+      <w:pPr>
+        <w:ind w:left="1440" w:hanging="360"/>
+      </w:pPr>
+    </w:lvl>
+    <w:lvl w:ilvl="2" w:tplc="0807001B" w:tentative="1">
+      <w:start w:val="1"/>
+      <w:numFmt w:val="lowerRoman"/>
+      <w:lvlText w:val="%3."/>
+      <w:lvlJc w:val="right"/>
+      <w:pPr>
+        <w:ind w:left="2160" w:hanging="180"/>
+      </w:pPr>
+    </w:lvl>
+    <w:lvl w:ilvl="3" w:tplc="0807000F" w:tentative="1">
+      <w:start w:val="1"/>
+      <w:numFmt w:val="decimal"/>
+      <w:lvlText w:val="%4."/>
+      <w:lvlJc w:val="left"/>
+      <w:pPr>
+        <w:ind w:left="2880" w:hanging="360"/>
+      </w:pPr>
+    </w:lvl>
+    <w:lvl w:ilvl="4" w:tplc="08070019" w:tentative="1">
+      <w:start w:val="1"/>
+      <w:numFmt w:val="lowerLetter"/>
+      <w:lvlText w:val="%5."/>
+      <w:lvlJc w:val="left"/>
+      <w:pPr>
+        <w:ind w:left="3600" w:hanging="360"/>
+      </w:pPr>
+    </w:lvl>
+    <w:lvl w:ilvl="5" w:tplc="0807001B" w:tentative="1">
+      <w:start w:val="1"/>
+      <w:numFmt w:val="lowerRoman"/>
+      <w:lvlText w:val="%6."/>
+      <w:lvlJc w:val="right"/>
+      <w:pPr>
+        <w:ind w:left="4320" w:hanging="180"/>
+      </w:pPr>
+    </w:lvl>
+    <w:lvl w:ilvl="6" w:tplc="0807000F" w:tentative="1">
+      <w:start w:val="1"/>
+      <w:numFmt w:val="decimal"/>
+      <w:lvlText w:val="%7."/>
+      <w:lvlJc w:val="left"/>
+      <w:pPr>
+        <w:ind w:left="5040" w:hanging="360"/>
+      </w:pPr>
+    </w:lvl>
+    <w:lvl w:ilvl="7" w:tplc="08070019" w:tentative="1">
+      <w:start w:val="1"/>
+      <w:numFmt w:val="lowerLetter"/>
+      <w:lvlText w:val="%8."/>
+      <w:lvlJc w:val="left"/>
+      <w:pPr>
+        <w:ind w:left="5760" w:hanging="360"/>
+      </w:pPr>
+    </w:lvl>
+    <w:lvl w:ilvl="8" w:tplc="0807001B" w:tentative="1">
+      <w:start w:val="1"/>
+      <w:numFmt w:val="lowerRoman"/>
+      <w:lvlText w:val="%9."/>
+      <w:lvlJc w:val="right"/>
+      <w:pPr>
+        <w:ind w:left="6480" w:hanging="180"/>
+      </w:pPr>
+    </w:lvl>
+  </w:abstractNum>
+  <w:abstractNum w:abstractNumId="5">
+    <w:nsid w:val="54906CD1"/>
+    <w:multiLevelType w:val="hybridMultilevel"/>
+    <w:tmpl w:val="7C763E00"/>
+    <w:lvl w:ilvl="0" w:tplc="0807000F">
+      <w:start w:val="1"/>
+      <w:numFmt w:val="decimal"/>
+      <w:lvlText w:val="%1."/>
+      <w:lvlJc w:val="left"/>
+      <w:pPr>
+        <w:ind w:left="720" w:hanging="360"/>
+      </w:pPr>
+      <w:rPr>
+        <w:rFonts w:hint="default"/>
+      </w:rPr>
+    </w:lvl>
+    <w:lvl w:ilvl="1" w:tplc="08070019" w:tentative="1">
+      <w:start w:val="1"/>
+      <w:numFmt w:val="lowerLetter"/>
+      <w:lvlText w:val="%2."/>
+      <w:lvlJc w:val="left"/>
+      <w:pPr>
+        <w:ind w:left="1440" w:hanging="360"/>
+      </w:pPr>
+    </w:lvl>
+    <w:lvl w:ilvl="2" w:tplc="0807001B" w:tentative="1">
+      <w:start w:val="1"/>
+      <w:numFmt w:val="lowerRoman"/>
+      <w:lvlText w:val="%3."/>
+      <w:lvlJc w:val="right"/>
+      <w:pPr>
+        <w:ind w:left="2160" w:hanging="180"/>
+      </w:pPr>
+    </w:lvl>
+    <w:lvl w:ilvl="3" w:tplc="0807000F" w:tentative="1">
+      <w:start w:val="1"/>
+      <w:numFmt w:val="decimal"/>
+      <w:lvlText w:val="%4."/>
+      <w:lvlJc w:val="left"/>
+      <w:pPr>
+        <w:ind w:left="2880" w:hanging="360"/>
+      </w:pPr>
+    </w:lvl>
+    <w:lvl w:ilvl="4" w:tplc="08070019" w:tentative="1">
+      <w:start w:val="1"/>
+      <w:numFmt w:val="lowerLetter"/>
+      <w:lvlText w:val="%5."/>
+      <w:lvlJc w:val="left"/>
+      <w:pPr>
+        <w:ind w:left="3600" w:hanging="360"/>
+      </w:pPr>
+    </w:lvl>
+    <w:lvl w:ilvl="5" w:tplc="0807001B" w:tentative="1">
+      <w:start w:val="1"/>
+      <w:numFmt w:val="lowerRoman"/>
+      <w:lvlText w:val="%6."/>
+      <w:lvlJc w:val="right"/>
+      <w:pPr>
+        <w:ind w:left="4320" w:hanging="180"/>
+      </w:pPr>
+    </w:lvl>
+    <w:lvl w:ilvl="6" w:tplc="0807000F" w:tentative="1">
+      <w:start w:val="1"/>
+      <w:numFmt w:val="decimal"/>
+      <w:lvlText w:val="%7."/>
+      <w:lvlJc w:val="left"/>
+      <w:pPr>
+        <w:ind w:left="5040" w:hanging="360"/>
+      </w:pPr>
+    </w:lvl>
+    <w:lvl w:ilvl="7" w:tplc="08070019" w:tentative="1">
+      <w:start w:val="1"/>
+      <w:numFmt w:val="lowerLetter"/>
+      <w:lvlText w:val="%8."/>
+      <w:lvlJc w:val="left"/>
+      <w:pPr>
+        <w:ind w:left="5760" w:hanging="360"/>
+      </w:pPr>
+    </w:lvl>
+    <w:lvl w:ilvl="8" w:tplc="0807001B" w:tentative="1">
+      <w:start w:val="1"/>
+      <w:numFmt w:val="lowerRoman"/>
+      <w:lvlText w:val="%9."/>
+      <w:lvlJc w:val="right"/>
+      <w:pPr>
+        <w:ind w:left="6480" w:hanging="180"/>
+      </w:pPr>
+    </w:lvl>
+  </w:abstractNum>
+  <w:abstractNum w:abstractNumId="6">
     <w:nsid w:val="6DF75A12"/>
     <w:multiLevelType w:val="hybridMultilevel"/>
     <w:tmpl w:val="76702154"/>
@@ -4867,7 +5218,7 @@
       </w:rPr>
     </w:lvl>
   </w:abstractNum>
-  <w:abstractNum w:abstractNumId="5">
+  <w:abstractNum w:abstractNumId="7">
     <w:nsid w:val="75C84BFE"/>
     <w:multiLevelType w:val="hybridMultilevel"/>
     <w:tmpl w:val="35906544"/>
@@ -4957,19 +5308,25 @@
     <w:abstractNumId w:val="2"/>
   </w:num>
   <w:num w:numId="2">
-    <w:abstractNumId w:val="5"/>
+    <w:abstractNumId w:val="7"/>
   </w:num>
   <w:num w:numId="3">
     <w:abstractNumId w:val="1"/>
   </w:num>
   <w:num w:numId="4">
-    <w:abstractNumId w:val="4"/>
+    <w:abstractNumId w:val="6"/>
   </w:num>
   <w:num w:numId="5">
     <w:abstractNumId w:val="0"/>
   </w:num>
   <w:num w:numId="6">
     <w:abstractNumId w:val="3"/>
+  </w:num>
+  <w:num w:numId="7">
+    <w:abstractNumId w:val="4"/>
+  </w:num>
+  <w:num w:numId="8">
+    <w:abstractNumId w:val="5"/>
   </w:num>
 </w:numbering>
 </file>
@@ -5934,7 +6291,7 @@
 </file>
 
 <file path=customXml/itemProps1.xml><?xml version="1.0" encoding="utf-8"?>
-<ds:datastoreItem xmlns:ds="http://schemas.openxmlformats.org/officeDocument/2006/customXml" ds:itemID="{B5CCDC67-039B-45E8-A599-534ED98D8E94}">
+<ds:datastoreItem xmlns:ds="http://schemas.openxmlformats.org/officeDocument/2006/customXml" ds:itemID="{FF54658A-60DD-4CC4-9BCD-95AC852EF791}">
   <ds:schemaRefs>
     <ds:schemaRef ds:uri="http://schemas.openxmlformats.org/officeDocument/2006/bibliography"/>
   </ds:schemaRefs>

</xml_diff>

<commit_message>
Tesseract algorithmus Theorie hinzugefügt
</commit_message>
<xml_diff>
--- a/Semesterarbeit/Semesterarbeit_Bildanalyse_RogerBollmann.docx
+++ b/Semesterarbeit/Semesterarbeit_Bildanalyse_RogerBollmann.docx
@@ -78,8 +78,6 @@
             <w:t>Inhaltsverzeichnis</w:t>
           </w:r>
         </w:p>
-        <w:bookmarkStart w:id="0" w:name="_GoBack"/>
-        <w:bookmarkEnd w:id="0"/>
         <w:p>
           <w:pPr>
             <w:pStyle w:val="Verzeichnis1"/>
@@ -101,7 +99,7 @@
           <w:r>
             <w:fldChar w:fldCharType="separate"/>
           </w:r>
-          <w:hyperlink w:anchor="_Toc423786298" w:history="1">
+          <w:hyperlink w:anchor="_Toc423867254" w:history="1">
             <w:r>
               <w:rPr>
                 <w:rStyle w:val="Hyperlink"/>
@@ -128,7 +126,7 @@
                 <w:noProof/>
                 <w:webHidden/>
               </w:rPr>
-              <w:instrText xml:space="preserve"> PAGEREF _Toc423786298 \h </w:instrText>
+              <w:instrText xml:space="preserve"> PAGEREF _Toc423867254 \h </w:instrText>
             </w:r>
             <w:r>
               <w:rPr>
@@ -171,7 +169,7 @@
               <w:lang w:eastAsia="de-CH"/>
             </w:rPr>
           </w:pPr>
-          <w:hyperlink w:anchor="_Toc423786299" w:history="1">
+          <w:hyperlink w:anchor="_Toc423867255" w:history="1">
             <w:r>
               <w:rPr>
                 <w:rStyle w:val="Hyperlink"/>
@@ -198,7 +196,7 @@
                 <w:noProof/>
                 <w:webHidden/>
               </w:rPr>
-              <w:instrText xml:space="preserve"> PAGEREF _Toc423786299 \h </w:instrText>
+              <w:instrText xml:space="preserve"> PAGEREF _Toc423867255 \h </w:instrText>
             </w:r>
             <w:r>
               <w:rPr>
@@ -241,7 +239,7 @@
               <w:lang w:eastAsia="de-CH"/>
             </w:rPr>
           </w:pPr>
-          <w:hyperlink w:anchor="_Toc423786300" w:history="1">
+          <w:hyperlink w:anchor="_Toc423867256" w:history="1">
             <w:r>
               <w:rPr>
                 <w:rStyle w:val="Hyperlink"/>
@@ -268,7 +266,7 @@
                 <w:noProof/>
                 <w:webHidden/>
               </w:rPr>
-              <w:instrText xml:space="preserve"> PAGEREF _Toc423786300 \h </w:instrText>
+              <w:instrText xml:space="preserve"> PAGEREF _Toc423867256 \h </w:instrText>
             </w:r>
             <w:r>
               <w:rPr>
@@ -311,7 +309,7 @@
               <w:lang w:eastAsia="de-CH"/>
             </w:rPr>
           </w:pPr>
-          <w:hyperlink w:anchor="_Toc423786301" w:history="1">
+          <w:hyperlink w:anchor="_Toc423867257" w:history="1">
             <w:r>
               <w:rPr>
                 <w:rStyle w:val="Hyperlink"/>
@@ -338,7 +336,7 @@
                 <w:noProof/>
                 <w:webHidden/>
               </w:rPr>
-              <w:instrText xml:space="preserve"> PAGEREF _Toc423786301 \h </w:instrText>
+              <w:instrText xml:space="preserve"> PAGEREF _Toc423867257 \h </w:instrText>
             </w:r>
             <w:r>
               <w:rPr>
@@ -381,7 +379,7 @@
               <w:lang w:eastAsia="de-CH"/>
             </w:rPr>
           </w:pPr>
-          <w:hyperlink w:anchor="_Toc423786302" w:history="1">
+          <w:hyperlink w:anchor="_Toc423867258" w:history="1">
             <w:r>
               <w:rPr>
                 <w:rStyle w:val="Hyperlink"/>
@@ -408,7 +406,7 @@
                 <w:noProof/>
                 <w:webHidden/>
               </w:rPr>
-              <w:instrText xml:space="preserve"> PAGEREF _Toc423786302 \h </w:instrText>
+              <w:instrText xml:space="preserve"> PAGEREF _Toc423867258 \h </w:instrText>
             </w:r>
             <w:r>
               <w:rPr>
@@ -451,7 +449,7 @@
               <w:lang w:eastAsia="de-CH"/>
             </w:rPr>
           </w:pPr>
-          <w:hyperlink w:anchor="_Toc423786303" w:history="1">
+          <w:hyperlink w:anchor="_Toc423867259" w:history="1">
             <w:r>
               <w:rPr>
                 <w:rStyle w:val="Hyperlink"/>
@@ -478,7 +476,7 @@
                 <w:noProof/>
                 <w:webHidden/>
               </w:rPr>
-              <w:instrText xml:space="preserve"> PAGEREF _Toc423786303 \h </w:instrText>
+              <w:instrText xml:space="preserve"> PAGEREF _Toc423867259 \h </w:instrText>
             </w:r>
             <w:r>
               <w:rPr>
@@ -521,7 +519,7 @@
               <w:lang w:eastAsia="de-CH"/>
             </w:rPr>
           </w:pPr>
-          <w:hyperlink w:anchor="_Toc423786304" w:history="1">
+          <w:hyperlink w:anchor="_Toc423867260" w:history="1">
             <w:r>
               <w:rPr>
                 <w:rStyle w:val="Hyperlink"/>
@@ -548,7 +546,7 @@
                 <w:noProof/>
                 <w:webHidden/>
               </w:rPr>
-              <w:instrText xml:space="preserve"> PAGEREF _Toc423786304 \h </w:instrText>
+              <w:instrText xml:space="preserve"> PAGEREF _Toc423867260 \h </w:instrText>
             </w:r>
             <w:r>
               <w:rPr>
@@ -591,7 +589,7 @@
               <w:lang w:eastAsia="de-CH"/>
             </w:rPr>
           </w:pPr>
-          <w:hyperlink w:anchor="_Toc423786305" w:history="1">
+          <w:hyperlink w:anchor="_Toc423867261" w:history="1">
             <w:r>
               <w:rPr>
                 <w:rStyle w:val="Hyperlink"/>
@@ -618,7 +616,7 @@
                 <w:noProof/>
                 <w:webHidden/>
               </w:rPr>
-              <w:instrText xml:space="preserve"> PAGEREF _Toc423786305 \h </w:instrText>
+              <w:instrText xml:space="preserve"> PAGEREF _Toc423867261 \h </w:instrText>
             </w:r>
             <w:r>
               <w:rPr>
@@ -661,7 +659,7 @@
               <w:lang w:eastAsia="de-CH"/>
             </w:rPr>
           </w:pPr>
-          <w:hyperlink w:anchor="_Toc423786306" w:history="1">
+          <w:hyperlink w:anchor="_Toc423867262" w:history="1">
             <w:r>
               <w:rPr>
                 <w:rStyle w:val="Hyperlink"/>
@@ -688,7 +686,7 @@
                 <w:noProof/>
                 <w:webHidden/>
               </w:rPr>
-              <w:instrText xml:space="preserve"> PAGEREF _Toc423786306 \h </w:instrText>
+              <w:instrText xml:space="preserve"> PAGEREF _Toc423867262 \h </w:instrText>
             </w:r>
             <w:r>
               <w:rPr>
@@ -731,7 +729,7 @@
               <w:lang w:eastAsia="de-CH"/>
             </w:rPr>
           </w:pPr>
-          <w:hyperlink w:anchor="_Toc423786307" w:history="1">
+          <w:hyperlink w:anchor="_Toc423867263" w:history="1">
             <w:r>
               <w:rPr>
                 <w:rStyle w:val="Hyperlink"/>
@@ -758,7 +756,7 @@
                 <w:noProof/>
                 <w:webHidden/>
               </w:rPr>
-              <w:instrText xml:space="preserve"> PAGEREF _Toc423786307 \h </w:instrText>
+              <w:instrText xml:space="preserve"> PAGEREF _Toc423867263 \h </w:instrText>
             </w:r>
             <w:r>
               <w:rPr>
@@ -801,7 +799,7 @@
               <w:lang w:eastAsia="de-CH"/>
             </w:rPr>
           </w:pPr>
-          <w:hyperlink w:anchor="_Toc423786308" w:history="1">
+          <w:hyperlink w:anchor="_Toc423867264" w:history="1">
             <w:r>
               <w:rPr>
                 <w:rStyle w:val="Hyperlink"/>
@@ -828,7 +826,7 @@
                 <w:noProof/>
                 <w:webHidden/>
               </w:rPr>
-              <w:instrText xml:space="preserve"> PAGEREF _Toc423786308 \h </w:instrText>
+              <w:instrText xml:space="preserve"> PAGEREF _Toc423867264 \h </w:instrText>
             </w:r>
             <w:r>
               <w:rPr>
@@ -871,7 +869,7 @@
               <w:lang w:eastAsia="de-CH"/>
             </w:rPr>
           </w:pPr>
-          <w:hyperlink w:anchor="_Toc423786309" w:history="1">
+          <w:hyperlink w:anchor="_Toc423867265" w:history="1">
             <w:r>
               <w:rPr>
                 <w:rStyle w:val="Hyperlink"/>
@@ -898,7 +896,7 @@
                 <w:noProof/>
                 <w:webHidden/>
               </w:rPr>
-              <w:instrText xml:space="preserve"> PAGEREF _Toc423786309 \h </w:instrText>
+              <w:instrText xml:space="preserve"> PAGEREF _Toc423867265 \h </w:instrText>
             </w:r>
             <w:r>
               <w:rPr>
@@ -941,7 +939,7 @@
               <w:lang w:eastAsia="de-CH"/>
             </w:rPr>
           </w:pPr>
-          <w:hyperlink w:anchor="_Toc423786310" w:history="1">
+          <w:hyperlink w:anchor="_Toc423867266" w:history="1">
             <w:r>
               <w:rPr>
                 <w:rStyle w:val="Hyperlink"/>
@@ -968,7 +966,7 @@
                 <w:noProof/>
                 <w:webHidden/>
               </w:rPr>
-              <w:instrText xml:space="preserve"> PAGEREF _Toc423786310 \h </w:instrText>
+              <w:instrText xml:space="preserve"> PAGEREF _Toc423867266 \h </w:instrText>
             </w:r>
             <w:r>
               <w:rPr>
@@ -1011,7 +1009,7 @@
               <w:lang w:eastAsia="de-CH"/>
             </w:rPr>
           </w:pPr>
-          <w:hyperlink w:anchor="_Toc423786311" w:history="1">
+          <w:hyperlink w:anchor="_Toc423867267" w:history="1">
             <w:r>
               <w:rPr>
                 <w:rStyle w:val="Hyperlink"/>
@@ -1038,7 +1036,7 @@
                 <w:noProof/>
                 <w:webHidden/>
               </w:rPr>
-              <w:instrText xml:space="preserve"> PAGEREF _Toc423786311 \h </w:instrText>
+              <w:instrText xml:space="preserve"> PAGEREF _Toc423867267 \h </w:instrText>
             </w:r>
             <w:r>
               <w:rPr>
@@ -1081,7 +1079,7 @@
               <w:lang w:eastAsia="de-CH"/>
             </w:rPr>
           </w:pPr>
-          <w:hyperlink w:anchor="_Toc423786312" w:history="1">
+          <w:hyperlink w:anchor="_Toc423867268" w:history="1">
             <w:r>
               <w:rPr>
                 <w:rStyle w:val="Hyperlink"/>
@@ -1108,7 +1106,7 @@
                 <w:noProof/>
                 <w:webHidden/>
               </w:rPr>
-              <w:instrText xml:space="preserve"> PAGEREF _Toc423786312 \h </w:instrText>
+              <w:instrText xml:space="preserve"> PAGEREF _Toc423867268 \h </w:instrText>
             </w:r>
             <w:r>
               <w:rPr>
@@ -1151,7 +1149,7 @@
               <w:lang w:eastAsia="de-CH"/>
             </w:rPr>
           </w:pPr>
-          <w:hyperlink w:anchor="_Toc423786313" w:history="1">
+          <w:hyperlink w:anchor="_Toc423867269" w:history="1">
             <w:r>
               <w:rPr>
                 <w:rStyle w:val="Hyperlink"/>
@@ -1178,7 +1176,7 @@
                 <w:noProof/>
                 <w:webHidden/>
               </w:rPr>
-              <w:instrText xml:space="preserve"> PAGEREF _Toc423786313 \h </w:instrText>
+              <w:instrText xml:space="preserve"> PAGEREF _Toc423867269 \h </w:instrText>
             </w:r>
             <w:r>
               <w:rPr>
@@ -1221,12 +1219,11 @@
               <w:lang w:eastAsia="de-CH"/>
             </w:rPr>
           </w:pPr>
-          <w:hyperlink w:anchor="_Toc423786314" w:history="1">
+          <w:hyperlink w:anchor="_Toc423867270" w:history="1">
             <w:r>
               <w:rPr>
                 <w:rStyle w:val="Hyperlink"/>
                 <w:noProof/>
-                <w:lang w:val="en-US"/>
               </w:rPr>
               <w:t>ExperVision</w:t>
             </w:r>
@@ -1249,7 +1246,7 @@
                 <w:noProof/>
                 <w:webHidden/>
               </w:rPr>
-              <w:instrText xml:space="preserve"> PAGEREF _Toc423786314 \h </w:instrText>
+              <w:instrText xml:space="preserve"> PAGEREF _Toc423867270 \h </w:instrText>
             </w:r>
             <w:r>
               <w:rPr>
@@ -1292,7 +1289,7 @@
               <w:lang w:eastAsia="de-CH"/>
             </w:rPr>
           </w:pPr>
-          <w:hyperlink w:anchor="_Toc423786315" w:history="1">
+          <w:hyperlink w:anchor="_Toc423867271" w:history="1">
             <w:r>
               <w:rPr>
                 <w:rStyle w:val="Hyperlink"/>
@@ -1320,7 +1317,7 @@
                 <w:noProof/>
                 <w:webHidden/>
               </w:rPr>
-              <w:instrText xml:space="preserve"> PAGEREF _Toc423786315 \h </w:instrText>
+              <w:instrText xml:space="preserve"> PAGEREF _Toc423867271 \h </w:instrText>
             </w:r>
             <w:r>
               <w:rPr>
@@ -1363,11 +1360,12 @@
               <w:lang w:eastAsia="de-CH"/>
             </w:rPr>
           </w:pPr>
-          <w:hyperlink w:anchor="_Toc423786316" w:history="1">
+          <w:hyperlink w:anchor="_Toc423867272" w:history="1">
             <w:r>
               <w:rPr>
                 <w:rStyle w:val="Hyperlink"/>
                 <w:noProof/>
+                <w:lang w:val="en-US"/>
               </w:rPr>
               <w:t>MaxxVault LLC</w:t>
             </w:r>
@@ -1390,7 +1388,7 @@
                 <w:noProof/>
                 <w:webHidden/>
               </w:rPr>
-              <w:instrText xml:space="preserve"> PAGEREF _Toc423786316 \h </w:instrText>
+              <w:instrText xml:space="preserve"> PAGEREF _Toc423867272 \h </w:instrText>
             </w:r>
             <w:r>
               <w:rPr>
@@ -1433,7 +1431,7 @@
               <w:lang w:eastAsia="de-CH"/>
             </w:rPr>
           </w:pPr>
-          <w:hyperlink w:anchor="_Toc423786317" w:history="1">
+          <w:hyperlink w:anchor="_Toc423867273" w:history="1">
             <w:r>
               <w:rPr>
                 <w:rStyle w:val="Hyperlink"/>
@@ -1460,7 +1458,7 @@
                 <w:noProof/>
                 <w:webHidden/>
               </w:rPr>
-              <w:instrText xml:space="preserve"> PAGEREF _Toc423786317 \h </w:instrText>
+              <w:instrText xml:space="preserve"> PAGEREF _Toc423867273 \h </w:instrText>
             </w:r>
             <w:r>
               <w:rPr>
@@ -1503,7 +1501,7 @@
               <w:lang w:eastAsia="de-CH"/>
             </w:rPr>
           </w:pPr>
-          <w:hyperlink w:anchor="_Toc423786318" w:history="1">
+          <w:hyperlink w:anchor="_Toc423867274" w:history="1">
             <w:r>
               <w:rPr>
                 <w:rStyle w:val="Hyperlink"/>
@@ -1530,7 +1528,7 @@
                 <w:noProof/>
                 <w:webHidden/>
               </w:rPr>
-              <w:instrText xml:space="preserve"> PAGEREF _Toc423786318 \h </w:instrText>
+              <w:instrText xml:space="preserve"> PAGEREF _Toc423867274 \h </w:instrText>
             </w:r>
             <w:r>
               <w:rPr>
@@ -1573,7 +1571,7 @@
               <w:lang w:eastAsia="de-CH"/>
             </w:rPr>
           </w:pPr>
-          <w:hyperlink w:anchor="_Toc423786319" w:history="1">
+          <w:hyperlink w:anchor="_Toc423867275" w:history="1">
             <w:r>
               <w:rPr>
                 <w:rStyle w:val="Hyperlink"/>
@@ -1600,7 +1598,7 @@
                 <w:noProof/>
                 <w:webHidden/>
               </w:rPr>
-              <w:instrText xml:space="preserve"> PAGEREF _Toc423786319 \h </w:instrText>
+              <w:instrText xml:space="preserve"> PAGEREF _Toc423867275 \h </w:instrText>
             </w:r>
             <w:r>
               <w:rPr>
@@ -1643,7 +1641,7 @@
               <w:lang w:eastAsia="de-CH"/>
             </w:rPr>
           </w:pPr>
-          <w:hyperlink w:anchor="_Toc423786320" w:history="1">
+          <w:hyperlink w:anchor="_Toc423867276" w:history="1">
             <w:r>
               <w:rPr>
                 <w:rStyle w:val="Hyperlink"/>
@@ -1670,7 +1668,7 @@
                 <w:noProof/>
                 <w:webHidden/>
               </w:rPr>
-              <w:instrText xml:space="preserve"> PAGEREF _Toc423786320 \h </w:instrText>
+              <w:instrText xml:space="preserve"> PAGEREF _Toc423867276 \h </w:instrText>
             </w:r>
             <w:r>
               <w:rPr>
@@ -1713,7 +1711,7 @@
               <w:lang w:eastAsia="de-CH"/>
             </w:rPr>
           </w:pPr>
-          <w:hyperlink w:anchor="_Toc423786321" w:history="1">
+          <w:hyperlink w:anchor="_Toc423867277" w:history="1">
             <w:r>
               <w:rPr>
                 <w:rStyle w:val="Hyperlink"/>
@@ -1740,7 +1738,7 @@
                 <w:noProof/>
                 <w:webHidden/>
               </w:rPr>
-              <w:instrText xml:space="preserve"> PAGEREF _Toc423786321 \h </w:instrText>
+              <w:instrText xml:space="preserve"> PAGEREF _Toc423867277 \h </w:instrText>
             </w:r>
             <w:r>
               <w:rPr>
@@ -1783,7 +1781,7 @@
               <w:lang w:eastAsia="de-CH"/>
             </w:rPr>
           </w:pPr>
-          <w:hyperlink w:anchor="_Toc423786322" w:history="1">
+          <w:hyperlink w:anchor="_Toc423867278" w:history="1">
             <w:r>
               <w:rPr>
                 <w:rStyle w:val="Hyperlink"/>
@@ -1810,7 +1808,7 @@
                 <w:noProof/>
                 <w:webHidden/>
               </w:rPr>
-              <w:instrText xml:space="preserve"> PAGEREF _Toc423786322 \h </w:instrText>
+              <w:instrText xml:space="preserve"> PAGEREF _Toc423867278 \h </w:instrText>
             </w:r>
             <w:r>
               <w:rPr>
@@ -1853,7 +1851,7 @@
               <w:lang w:eastAsia="de-CH"/>
             </w:rPr>
           </w:pPr>
-          <w:hyperlink w:anchor="_Toc423786323" w:history="1">
+          <w:hyperlink w:anchor="_Toc423867279" w:history="1">
             <w:r>
               <w:rPr>
                 <w:rStyle w:val="Hyperlink"/>
@@ -1880,7 +1878,7 @@
                 <w:noProof/>
                 <w:webHidden/>
               </w:rPr>
-              <w:instrText xml:space="preserve"> PAGEREF _Toc423786323 \h </w:instrText>
+              <w:instrText xml:space="preserve"> PAGEREF _Toc423867279 \h </w:instrText>
             </w:r>
             <w:r>
               <w:rPr>
@@ -1923,7 +1921,7 @@
               <w:lang w:eastAsia="de-CH"/>
             </w:rPr>
           </w:pPr>
-          <w:hyperlink w:anchor="_Toc423786324" w:history="1">
+          <w:hyperlink w:anchor="_Toc423867280" w:history="1">
             <w:r>
               <w:rPr>
                 <w:rStyle w:val="Hyperlink"/>
@@ -1950,7 +1948,7 @@
                 <w:noProof/>
                 <w:webHidden/>
               </w:rPr>
-              <w:instrText xml:space="preserve"> PAGEREF _Toc423786324 \h </w:instrText>
+              <w:instrText xml:space="preserve"> PAGEREF _Toc423867280 \h </w:instrText>
             </w:r>
             <w:r>
               <w:rPr>
@@ -1993,7 +1991,7 @@
               <w:lang w:eastAsia="de-CH"/>
             </w:rPr>
           </w:pPr>
-          <w:hyperlink w:anchor="_Toc423786325" w:history="1">
+          <w:hyperlink w:anchor="_Toc423867281" w:history="1">
             <w:r>
               <w:rPr>
                 <w:rStyle w:val="Hyperlink"/>
@@ -2020,7 +2018,7 @@
                 <w:noProof/>
                 <w:webHidden/>
               </w:rPr>
-              <w:instrText xml:space="preserve"> PAGEREF _Toc423786325 \h </w:instrText>
+              <w:instrText xml:space="preserve"> PAGEREF _Toc423867281 \h </w:instrText>
             </w:r>
             <w:r>
               <w:rPr>
@@ -2063,7 +2061,7 @@
               <w:lang w:eastAsia="de-CH"/>
             </w:rPr>
           </w:pPr>
-          <w:hyperlink w:anchor="_Toc423786326" w:history="1">
+          <w:hyperlink w:anchor="_Toc423867282" w:history="1">
             <w:r>
               <w:rPr>
                 <w:rStyle w:val="Hyperlink"/>
@@ -2090,7 +2088,7 @@
                 <w:noProof/>
                 <w:webHidden/>
               </w:rPr>
-              <w:instrText xml:space="preserve"> PAGEREF _Toc423786326 \h </w:instrText>
+              <w:instrText xml:space="preserve"> PAGEREF _Toc423867282 \h </w:instrText>
             </w:r>
             <w:r>
               <w:rPr>
@@ -2133,7 +2131,7 @@
               <w:lang w:eastAsia="de-CH"/>
             </w:rPr>
           </w:pPr>
-          <w:hyperlink w:anchor="_Toc423786327" w:history="1">
+          <w:hyperlink w:anchor="_Toc423867283" w:history="1">
             <w:r>
               <w:rPr>
                 <w:rStyle w:val="Hyperlink"/>
@@ -2160,7 +2158,7 @@
                 <w:noProof/>
                 <w:webHidden/>
               </w:rPr>
-              <w:instrText xml:space="preserve"> PAGEREF _Toc423786327 \h </w:instrText>
+              <w:instrText xml:space="preserve"> PAGEREF _Toc423867283 \h </w:instrText>
             </w:r>
             <w:r>
               <w:rPr>
@@ -2203,7 +2201,7 @@
               <w:lang w:eastAsia="de-CH"/>
             </w:rPr>
           </w:pPr>
-          <w:hyperlink w:anchor="_Toc423786328" w:history="1">
+          <w:hyperlink w:anchor="_Toc423867284" w:history="1">
             <w:r>
               <w:rPr>
                 <w:rStyle w:val="Hyperlink"/>
@@ -2230,7 +2228,7 @@
                 <w:noProof/>
                 <w:webHidden/>
               </w:rPr>
-              <w:instrText xml:space="preserve"> PAGEREF _Toc423786328 \h </w:instrText>
+              <w:instrText xml:space="preserve"> PAGEREF _Toc423867284 \h </w:instrText>
             </w:r>
             <w:r>
               <w:rPr>
@@ -2273,7 +2271,7 @@
               <w:lang w:eastAsia="de-CH"/>
             </w:rPr>
           </w:pPr>
-          <w:hyperlink w:anchor="_Toc423786329" w:history="1">
+          <w:hyperlink w:anchor="_Toc423867285" w:history="1">
             <w:r>
               <w:rPr>
                 <w:rStyle w:val="Hyperlink"/>
@@ -2300,7 +2298,7 @@
                 <w:noProof/>
                 <w:webHidden/>
               </w:rPr>
-              <w:instrText xml:space="preserve"> PAGEREF _Toc423786329 \h </w:instrText>
+              <w:instrText xml:space="preserve"> PAGEREF _Toc423867285 \h </w:instrText>
             </w:r>
             <w:r>
               <w:rPr>
@@ -2343,7 +2341,7 @@
               <w:lang w:eastAsia="de-CH"/>
             </w:rPr>
           </w:pPr>
-          <w:hyperlink w:anchor="_Toc423786330" w:history="1">
+          <w:hyperlink w:anchor="_Toc423867286" w:history="1">
             <w:r>
               <w:rPr>
                 <w:rStyle w:val="Hyperlink"/>
@@ -2370,7 +2368,7 @@
                 <w:noProof/>
                 <w:webHidden/>
               </w:rPr>
-              <w:instrText xml:space="preserve"> PAGEREF _Toc423786330 \h </w:instrText>
+              <w:instrText xml:space="preserve"> PAGEREF _Toc423867286 \h </w:instrText>
             </w:r>
             <w:r>
               <w:rPr>
@@ -2413,7 +2411,7 @@
               <w:lang w:eastAsia="de-CH"/>
             </w:rPr>
           </w:pPr>
-          <w:hyperlink w:anchor="_Toc423786331" w:history="1">
+          <w:hyperlink w:anchor="_Toc423867287" w:history="1">
             <w:r>
               <w:rPr>
                 <w:rStyle w:val="Hyperlink"/>
@@ -2440,7 +2438,7 @@
                 <w:noProof/>
                 <w:webHidden/>
               </w:rPr>
-              <w:instrText xml:space="preserve"> PAGEREF _Toc423786331 \h </w:instrText>
+              <w:instrText xml:space="preserve"> PAGEREF _Toc423867287 \h </w:instrText>
             </w:r>
             <w:r>
               <w:rPr>
@@ -2460,7 +2458,7 @@
                 <w:noProof/>
                 <w:webHidden/>
               </w:rPr>
-              <w:t>18</w:t>
+              <w:t>19</w:t>
             </w:r>
             <w:r>
               <w:rPr>
@@ -2483,12 +2481,12 @@
               <w:lang w:eastAsia="de-CH"/>
             </w:rPr>
           </w:pPr>
-          <w:hyperlink w:anchor="_Toc423786332" w:history="1">
+          <w:hyperlink w:anchor="_Toc423867288" w:history="1">
             <w:r>
               <w:rPr>
                 <w:rStyle w:val="Hyperlink"/>
                 <w:noProof/>
-                <w:lang w:val="fr-CH"/>
+                <w:lang w:val="en-US"/>
               </w:rPr>
               <w:t>Proof of Concept „PoC“</w:t>
             </w:r>
@@ -2511,7 +2509,7 @@
                 <w:noProof/>
                 <w:webHidden/>
               </w:rPr>
-              <w:instrText xml:space="preserve"> PAGEREF _Toc423786332 \h </w:instrText>
+              <w:instrText xml:space="preserve"> PAGEREF _Toc423867288 \h </w:instrText>
             </w:r>
             <w:r>
               <w:rPr>
@@ -2531,7 +2529,7 @@
                 <w:noProof/>
                 <w:webHidden/>
               </w:rPr>
-              <w:t>18</w:t>
+              <w:t>19</w:t>
             </w:r>
             <w:r>
               <w:rPr>
@@ -2554,12 +2552,12 @@
               <w:lang w:eastAsia="de-CH"/>
             </w:rPr>
           </w:pPr>
-          <w:hyperlink w:anchor="_Toc423786333" w:history="1">
+          <w:hyperlink w:anchor="_Toc423867289" w:history="1">
             <w:r>
               <w:rPr>
                 <w:rStyle w:val="Hyperlink"/>
                 <w:noProof/>
-                <w:lang w:val="fr-CH"/>
+                <w:lang w:val="en-US"/>
               </w:rPr>
               <w:t>Sender</w:t>
             </w:r>
@@ -2582,7 +2580,7 @@
                 <w:noProof/>
                 <w:webHidden/>
               </w:rPr>
-              <w:instrText xml:space="preserve"> PAGEREF _Toc423786333 \h </w:instrText>
+              <w:instrText xml:space="preserve"> PAGEREF _Toc423867289 \h </w:instrText>
             </w:r>
             <w:r>
               <w:rPr>
@@ -2602,7 +2600,7 @@
                 <w:noProof/>
                 <w:webHidden/>
               </w:rPr>
-              <w:t>18</w:t>
+              <w:t>19</w:t>
             </w:r>
             <w:r>
               <w:rPr>
@@ -2625,12 +2623,12 @@
               <w:lang w:eastAsia="de-CH"/>
             </w:rPr>
           </w:pPr>
-          <w:hyperlink w:anchor="_Toc423786334" w:history="1">
+          <w:hyperlink w:anchor="_Toc423867290" w:history="1">
             <w:r>
               <w:rPr>
                 <w:rStyle w:val="Hyperlink"/>
                 <w:noProof/>
-                <w:lang w:val="fr-CH"/>
+                <w:lang w:val="en-US"/>
               </w:rPr>
               <w:t>Logger</w:t>
             </w:r>
@@ -2653,7 +2651,7 @@
                 <w:noProof/>
                 <w:webHidden/>
               </w:rPr>
-              <w:instrText xml:space="preserve"> PAGEREF _Toc423786334 \h </w:instrText>
+              <w:instrText xml:space="preserve"> PAGEREF _Toc423867290 \h </w:instrText>
             </w:r>
             <w:r>
               <w:rPr>
@@ -2673,7 +2671,7 @@
                 <w:noProof/>
                 <w:webHidden/>
               </w:rPr>
-              <w:t>18</w:t>
+              <w:t>19</w:t>
             </w:r>
             <w:r>
               <w:rPr>
@@ -2696,7 +2694,7 @@
               <w:lang w:eastAsia="de-CH"/>
             </w:rPr>
           </w:pPr>
-          <w:hyperlink w:anchor="_Toc423786335" w:history="1">
+          <w:hyperlink w:anchor="_Toc423867291" w:history="1">
             <w:r>
               <w:rPr>
                 <w:rStyle w:val="Hyperlink"/>
@@ -2724,7 +2722,7 @@
                 <w:noProof/>
                 <w:webHidden/>
               </w:rPr>
-              <w:instrText xml:space="preserve"> PAGEREF _Toc423786335 \h </w:instrText>
+              <w:instrText xml:space="preserve"> PAGEREF _Toc423867291 \h </w:instrText>
             </w:r>
             <w:r>
               <w:rPr>
@@ -2744,7 +2742,7 @@
                 <w:noProof/>
                 <w:webHidden/>
               </w:rPr>
-              <w:t>19</w:t>
+              <w:t>20</w:t>
             </w:r>
             <w:r>
               <w:rPr>
@@ -2767,7 +2765,7 @@
               <w:lang w:eastAsia="de-CH"/>
             </w:rPr>
           </w:pPr>
-          <w:hyperlink w:anchor="_Toc423786336" w:history="1">
+          <w:hyperlink w:anchor="_Toc423867292" w:history="1">
             <w:r>
               <w:rPr>
                 <w:rStyle w:val="Hyperlink"/>
@@ -2795,7 +2793,7 @@
                 <w:noProof/>
                 <w:webHidden/>
               </w:rPr>
-              <w:instrText xml:space="preserve"> PAGEREF _Toc423786336 \h </w:instrText>
+              <w:instrText xml:space="preserve"> PAGEREF _Toc423867292 \h </w:instrText>
             </w:r>
             <w:r>
               <w:rPr>
@@ -2815,7 +2813,7 @@
                 <w:noProof/>
                 <w:webHidden/>
               </w:rPr>
-              <w:t>21</w:t>
+              <w:t>22</w:t>
             </w:r>
             <w:r>
               <w:rPr>
@@ -2838,7 +2836,7 @@
               <w:lang w:eastAsia="de-CH"/>
             </w:rPr>
           </w:pPr>
-          <w:hyperlink w:anchor="_Toc423786337" w:history="1">
+          <w:hyperlink w:anchor="_Toc423867293" w:history="1">
             <w:r>
               <w:rPr>
                 <w:rStyle w:val="Hyperlink"/>
@@ -2865,7 +2863,7 @@
                 <w:noProof/>
                 <w:webHidden/>
               </w:rPr>
-              <w:instrText xml:space="preserve"> PAGEREF _Toc423786337 \h </w:instrText>
+              <w:instrText xml:space="preserve"> PAGEREF _Toc423867293 \h </w:instrText>
             </w:r>
             <w:r>
               <w:rPr>
@@ -2885,7 +2883,7 @@
                 <w:noProof/>
                 <w:webHidden/>
               </w:rPr>
-              <w:t>21</w:t>
+              <w:t>22</w:t>
             </w:r>
             <w:r>
               <w:rPr>
@@ -2908,7 +2906,7 @@
               <w:lang w:eastAsia="de-CH"/>
             </w:rPr>
           </w:pPr>
-          <w:hyperlink w:anchor="_Toc423786338" w:history="1">
+          <w:hyperlink w:anchor="_Toc423867294" w:history="1">
             <w:r>
               <w:rPr>
                 <w:rStyle w:val="Hyperlink"/>
@@ -2935,7 +2933,7 @@
                 <w:noProof/>
                 <w:webHidden/>
               </w:rPr>
-              <w:instrText xml:space="preserve"> PAGEREF _Toc423786338 \h </w:instrText>
+              <w:instrText xml:space="preserve"> PAGEREF _Toc423867294 \h </w:instrText>
             </w:r>
             <w:r>
               <w:rPr>
@@ -2955,7 +2953,7 @@
                 <w:noProof/>
                 <w:webHidden/>
               </w:rPr>
-              <w:t>21</w:t>
+              <w:t>22</w:t>
             </w:r>
             <w:r>
               <w:rPr>
@@ -2978,11 +2976,12 @@
               <w:lang w:eastAsia="de-CH"/>
             </w:rPr>
           </w:pPr>
-          <w:hyperlink w:anchor="_Toc423786339" w:history="1">
+          <w:hyperlink w:anchor="_Toc423867295" w:history="1">
             <w:r>
               <w:rPr>
                 <w:rStyle w:val="Hyperlink"/>
                 <w:noProof/>
+                <w:lang w:val="en-US"/>
               </w:rPr>
               <w:t>Testing</w:t>
             </w:r>
@@ -3005,7 +3004,7 @@
                 <w:noProof/>
                 <w:webHidden/>
               </w:rPr>
-              <w:instrText xml:space="preserve"> PAGEREF _Toc423786339 \h </w:instrText>
+              <w:instrText xml:space="preserve"> PAGEREF _Toc423867295 \h </w:instrText>
             </w:r>
             <w:r>
               <w:rPr>
@@ -3025,7 +3024,7 @@
                 <w:noProof/>
                 <w:webHidden/>
               </w:rPr>
-              <w:t>22</w:t>
+              <w:t>23</w:t>
             </w:r>
             <w:r>
               <w:rPr>
@@ -3048,11 +3047,12 @@
               <w:lang w:eastAsia="de-CH"/>
             </w:rPr>
           </w:pPr>
-          <w:hyperlink w:anchor="_Toc423786340" w:history="1">
+          <w:hyperlink w:anchor="_Toc423867296" w:history="1">
             <w:r>
               <w:rPr>
                 <w:rStyle w:val="Hyperlink"/>
                 <w:noProof/>
+                <w:lang w:val="en-US"/>
               </w:rPr>
               <w:t>Unit Test</w:t>
             </w:r>
@@ -3075,7 +3075,7 @@
                 <w:noProof/>
                 <w:webHidden/>
               </w:rPr>
-              <w:instrText xml:space="preserve"> PAGEREF _Toc423786340 \h </w:instrText>
+              <w:instrText xml:space="preserve"> PAGEREF _Toc423867296 \h </w:instrText>
             </w:r>
             <w:r>
               <w:rPr>
@@ -3095,7 +3095,7 @@
                 <w:noProof/>
                 <w:webHidden/>
               </w:rPr>
-              <w:t>22</w:t>
+              <w:t>23</w:t>
             </w:r>
             <w:r>
               <w:rPr>
@@ -3118,11 +3118,12 @@
               <w:lang w:eastAsia="de-CH"/>
             </w:rPr>
           </w:pPr>
-          <w:hyperlink w:anchor="_Toc423786341" w:history="1">
+          <w:hyperlink w:anchor="_Toc423867297" w:history="1">
             <w:r>
               <w:rPr>
                 <w:rStyle w:val="Hyperlink"/>
                 <w:noProof/>
+                <w:lang w:val="en-US"/>
               </w:rPr>
               <w:t>User Akzeptanz Tests</w:t>
             </w:r>
@@ -3145,7 +3146,7 @@
                 <w:noProof/>
                 <w:webHidden/>
               </w:rPr>
-              <w:instrText xml:space="preserve"> PAGEREF _Toc423786341 \h </w:instrText>
+              <w:instrText xml:space="preserve"> PAGEREF _Toc423867297 \h </w:instrText>
             </w:r>
             <w:r>
               <w:rPr>
@@ -3165,7 +3166,7 @@
                 <w:noProof/>
                 <w:webHidden/>
               </w:rPr>
-              <w:t>22</w:t>
+              <w:t>23</w:t>
             </w:r>
             <w:r>
               <w:rPr>
@@ -3188,7 +3189,7 @@
               <w:lang w:eastAsia="de-CH"/>
             </w:rPr>
           </w:pPr>
-          <w:hyperlink w:anchor="_Toc423786342" w:history="1">
+          <w:hyperlink w:anchor="_Toc423867298" w:history="1">
             <w:r>
               <w:rPr>
                 <w:rStyle w:val="Hyperlink"/>
@@ -3215,7 +3216,7 @@
                 <w:noProof/>
                 <w:webHidden/>
               </w:rPr>
-              <w:instrText xml:space="preserve"> PAGEREF _Toc423786342 \h </w:instrText>
+              <w:instrText xml:space="preserve"> PAGEREF _Toc423867298 \h </w:instrText>
             </w:r>
             <w:r>
               <w:rPr>
@@ -3235,7 +3236,7 @@
                 <w:noProof/>
                 <w:webHidden/>
               </w:rPr>
-              <w:t>22</w:t>
+              <w:t>23</w:t>
             </w:r>
             <w:r>
               <w:rPr>
@@ -3267,56 +3268,74 @@
       <w:pPr>
         <w:pStyle w:val="berschrift1"/>
       </w:pPr>
-      <w:bookmarkStart w:id="1" w:name="_Toc423786298"/>
+      <w:bookmarkStart w:id="0" w:name="_Toc423867254"/>
       <w:r>
         <w:lastRenderedPageBreak/>
         <w:t>Aufgabenstellung</w:t>
       </w:r>
+      <w:bookmarkEnd w:id="0"/>
+    </w:p>
+    <w:p/>
+    <w:p>
+      <w:pPr>
+        <w:pStyle w:val="berschrift2"/>
+      </w:pPr>
+      <w:bookmarkStart w:id="1" w:name="_Toc423867255"/>
+      <w:r>
+        <w:t>Thema</w:t>
+      </w:r>
       <w:bookmarkEnd w:id="1"/>
     </w:p>
-    <w:p/>
+    <w:p>
+      <w:r>
+        <w:t>Abfangen von Bilder von einem Webserver und umwandeln in Text zur Analyse.</w:t>
+      </w:r>
+    </w:p>
     <w:p>
       <w:pPr>
         <w:pStyle w:val="berschrift2"/>
       </w:pPr>
-      <w:bookmarkStart w:id="2" w:name="_Toc423786299"/>
-      <w:r>
-        <w:t>Thema</w:t>
+      <w:bookmarkStart w:id="2" w:name="_Toc423867256"/>
+      <w:r>
+        <w:t>Mitwirkende Personen</w:t>
       </w:r>
       <w:bookmarkEnd w:id="2"/>
     </w:p>
     <w:p>
       <w:r>
-        <w:t>Abfangen von Bilder von einem Webserver und umwandeln in Text zur Analyse.</w:t>
+        <w:t>Studierender Roger Bollmann</w:t>
+      </w:r>
+    </w:p>
+    <w:p>
+      <w:r>
+        <w:t>Betreuungsperson Matthias Bachmann</w:t>
       </w:r>
     </w:p>
     <w:p>
       <w:pPr>
         <w:pStyle w:val="berschrift2"/>
       </w:pPr>
-      <w:bookmarkStart w:id="3" w:name="_Toc423786300"/>
-      <w:r>
-        <w:t>Mitwirkende Personen</w:t>
+      <w:bookmarkStart w:id="3" w:name="_Toc423867257"/>
+      <w:r>
+        <w:t>Ausgangslage</w:t>
       </w:r>
       <w:bookmarkEnd w:id="3"/>
-    </w:p>
-    <w:p>
-      <w:r>
-        <w:t>Studierender Roger Bollmann</w:t>
-      </w:r>
-    </w:p>
-    <w:p>
-      <w:r>
-        <w:t>Betreuungsperson Matthias Bachmann</w:t>
+      <w:r>
+        <w:t xml:space="preserve"> </w:t>
+      </w:r>
+    </w:p>
+    <w:p>
+      <w:r>
+        <w:t>Als Reaktion auf den Diebstahl von zahlreichen Kundendaten, sowie des anschliessenden Verkaufs von illegalen CDs, hat die Eidgenössische Finanzmarktaufsicht (FINMA) alle Schweizer Finanzinstitute aufgefordert, den Zugriff auf Kundendaten verstärkt zu überwachen. Das Unternehmen für das ich arbeite, integriert nun eine Überwachungssoftware, die den HTTP-Traffic nach Kundendaten absucht. Die Software ermöglicht jedoch lediglich eine systematische Analyse von Text. Bilder, die ebenfalls Kundendaten enthalten könnten, werden ignoriert. Grund dafür ist, dass auf dem Markt keine wirklich effizienten Bildanalyse-Softwares angeboten werden.</w:t>
       </w:r>
     </w:p>
     <w:p>
       <w:pPr>
         <w:pStyle w:val="berschrift2"/>
       </w:pPr>
-      <w:bookmarkStart w:id="4" w:name="_Toc423786301"/>
-      <w:r>
-        <w:t>Ausgangslage</w:t>
+      <w:bookmarkStart w:id="4" w:name="_Toc423867258"/>
+      <w:r>
+        <w:t>Ziel der Arbeit</w:t>
       </w:r>
       <w:bookmarkEnd w:id="4"/>
       <w:r>
@@ -3325,36 +3344,18 @@
     </w:p>
     <w:p>
       <w:r>
-        <w:t>Als Reaktion auf den Diebstahl von zahlreichen Kundendaten, sowie des anschliessenden Verkaufs von illegalen CDs, hat die Eidgenössische Finanzmarktaufsicht (FINMA) alle Schweizer Finanzinstitute aufgefordert, den Zugriff auf Kundendaten verstärkt zu überwachen. Das Unternehmen für das ich arbeite, integriert nun eine Überwachungssoftware, die den HTTP-Traffic nach Kundendaten absucht. Die Software ermöglicht jedoch lediglich eine systematische Analyse von Text. Bilder, die ebenfalls Kundendaten enthalten könnten, werden ignoriert. Grund dafür ist, dass auf dem Markt keine wirklich effizienten Bildanalyse-Softwares angeboten werden.</w:t>
+        <w:t>Das Ziel der Arbeit ist ein Programm zu entwickeln, welches die versendeten Bilder von einem Webserver in Text umwandelt, um eine Analyse durch die Überwachungssoftware zu ermöglichen. Das Programm sollte aus zwei Teilen bestehen, einem Sender und einem Empfänger. Der Sender wird zuständig sein für das Versenden der Bilder, wobei der Empfänger die Bilder empfangen und in Text umwandeln soll.</w:t>
       </w:r>
     </w:p>
     <w:p>
       <w:pPr>
         <w:pStyle w:val="berschrift2"/>
       </w:pPr>
-      <w:bookmarkStart w:id="5" w:name="_Toc423786302"/>
-      <w:r>
-        <w:t>Ziel der Arbeit</w:t>
+      <w:bookmarkStart w:id="5" w:name="_Toc423867259"/>
+      <w:r>
+        <w:t>Aufgabenstellung</w:t>
       </w:r>
       <w:bookmarkEnd w:id="5"/>
-      <w:r>
-        <w:t xml:space="preserve"> </w:t>
-      </w:r>
-    </w:p>
-    <w:p>
-      <w:r>
-        <w:t>Das Ziel der Arbeit ist ein Programm zu entwickeln, welches die versendeten Bilder von einem Webserver in Text umwandelt, um eine Analyse durch die Überwachungssoftware zu ermöglichen. Das Programm sollte aus zwei Teilen bestehen, einem Sender und einem Empfänger. Der Sender wird zuständig sein für das Versenden der Bilder, wobei der Empfänger die Bilder empfangen und in Text umwandeln soll.</w:t>
-      </w:r>
-    </w:p>
-    <w:p>
-      <w:pPr>
-        <w:pStyle w:val="berschrift2"/>
-      </w:pPr>
-      <w:bookmarkStart w:id="6" w:name="_Toc423786303"/>
-      <w:r>
-        <w:t>Aufgabenstellung</w:t>
-      </w:r>
-      <w:bookmarkEnd w:id="6"/>
       <w:r>
         <w:t xml:space="preserve"> </w:t>
       </w:r>
@@ -3454,8 +3455,36 @@
           <w:sz w:val="20"/>
           <w:szCs w:val="20"/>
         </w:rPr>
-        <w:t>Erstellen eines Proof of Concepts</w:t>
-      </w:r>
+        <w:t xml:space="preserve">Erstellen eines Proof </w:t>
+      </w:r>
+      <w:proofErr w:type="spellStart"/>
+      <w:r>
+        <w:rPr>
+          <w:rFonts w:ascii="Arial" w:hAnsi="Arial" w:cs="Arial"/>
+          <w:sz w:val="20"/>
+          <w:szCs w:val="20"/>
+        </w:rPr>
+        <w:t>of</w:t>
+      </w:r>
+      <w:proofErr w:type="spellEnd"/>
+      <w:r>
+        <w:rPr>
+          <w:rFonts w:ascii="Arial" w:hAnsi="Arial" w:cs="Arial"/>
+          <w:sz w:val="20"/>
+          <w:szCs w:val="20"/>
+        </w:rPr>
+        <w:t xml:space="preserve"> </w:t>
+      </w:r>
+      <w:proofErr w:type="spellStart"/>
+      <w:r>
+        <w:rPr>
+          <w:rFonts w:ascii="Arial" w:hAnsi="Arial" w:cs="Arial"/>
+          <w:sz w:val="20"/>
+          <w:szCs w:val="20"/>
+        </w:rPr>
+        <w:t>Concepts</w:t>
+      </w:r>
+      <w:proofErr w:type="spellEnd"/>
     </w:p>
     <w:p>
       <w:pPr>
@@ -3565,11 +3594,11 @@
       <w:pPr>
         <w:pStyle w:val="berschrift2"/>
       </w:pPr>
-      <w:bookmarkStart w:id="7" w:name="_Toc423786304"/>
+      <w:bookmarkStart w:id="6" w:name="_Toc423867260"/>
       <w:r>
         <w:t>Erwartete Resultate</w:t>
       </w:r>
-      <w:bookmarkEnd w:id="7"/>
+      <w:bookmarkEnd w:id="6"/>
       <w:r>
         <w:t xml:space="preserve"> </w:t>
       </w:r>
@@ -3675,7 +3704,61 @@
           <w:sz w:val="20"/>
           <w:szCs w:val="20"/>
         </w:rPr>
-        <w:t>Durchführen eines Proof of Concept „PoC“</w:t>
+        <w:t xml:space="preserve">Durchführen eines Proof </w:t>
+      </w:r>
+      <w:proofErr w:type="spellStart"/>
+      <w:r>
+        <w:rPr>
+          <w:rFonts w:ascii="Arial" w:hAnsi="Arial" w:cs="Arial"/>
+          <w:sz w:val="20"/>
+          <w:szCs w:val="20"/>
+        </w:rPr>
+        <w:t>of</w:t>
+      </w:r>
+      <w:proofErr w:type="spellEnd"/>
+      <w:r>
+        <w:rPr>
+          <w:rFonts w:ascii="Arial" w:hAnsi="Arial" w:cs="Arial"/>
+          <w:sz w:val="20"/>
+          <w:szCs w:val="20"/>
+        </w:rPr>
+        <w:t xml:space="preserve"> </w:t>
+      </w:r>
+      <w:proofErr w:type="spellStart"/>
+      <w:r>
+        <w:rPr>
+          <w:rFonts w:ascii="Arial" w:hAnsi="Arial" w:cs="Arial"/>
+          <w:sz w:val="20"/>
+          <w:szCs w:val="20"/>
+        </w:rPr>
+        <w:t>Concept</w:t>
+      </w:r>
+      <w:proofErr w:type="spellEnd"/>
+      <w:r>
+        <w:rPr>
+          <w:rFonts w:ascii="Arial" w:hAnsi="Arial" w:cs="Arial"/>
+          <w:sz w:val="20"/>
+          <w:szCs w:val="20"/>
+        </w:rPr>
+        <w:t xml:space="preserve"> „</w:t>
+      </w:r>
+      <w:proofErr w:type="spellStart"/>
+      <w:r>
+        <w:rPr>
+          <w:rFonts w:ascii="Arial" w:hAnsi="Arial" w:cs="Arial"/>
+          <w:sz w:val="20"/>
+          <w:szCs w:val="20"/>
+        </w:rPr>
+        <w:t>PoC</w:t>
+      </w:r>
+      <w:proofErr w:type="spellEnd"/>
+      <w:r>
+        <w:rPr>
+          <w:rFonts w:ascii="Arial" w:hAnsi="Arial" w:cs="Arial"/>
+          <w:sz w:val="20"/>
+          <w:szCs w:val="20"/>
+        </w:rPr>
+        <w:t>“</w:t>
       </w:r>
     </w:p>
     <w:p>
@@ -3734,33 +3817,38 @@
       <w:pPr>
         <w:pStyle w:val="berschrift1"/>
       </w:pPr>
-      <w:bookmarkStart w:id="8" w:name="_Toc423786305"/>
+      <w:bookmarkStart w:id="7" w:name="_Toc423867261"/>
       <w:r>
         <w:lastRenderedPageBreak/>
         <w:t>Einleitung</w:t>
       </w:r>
+      <w:bookmarkEnd w:id="7"/>
+    </w:p>
+    <w:p/>
+    <w:p>
+      <w:pPr>
+        <w:pStyle w:val="berschrift1"/>
+      </w:pPr>
+      <w:bookmarkStart w:id="8" w:name="_Toc423867262"/>
+      <w:r>
+        <w:t>Anforderungen</w:t>
+      </w:r>
       <w:bookmarkEnd w:id="8"/>
     </w:p>
-    <w:p/>
-    <w:p>
-      <w:pPr>
-        <w:pStyle w:val="berschrift1"/>
-      </w:pPr>
-      <w:bookmarkStart w:id="9" w:name="_Toc423786306"/>
-      <w:r>
-        <w:t>Anforderungen</w:t>
+    <w:p>
+      <w:pPr>
+        <w:pStyle w:val="berschrift2"/>
+      </w:pPr>
+      <w:bookmarkStart w:id="9" w:name="_Toc423867263"/>
+      <w:proofErr w:type="spellStart"/>
+      <w:r>
+        <w:t>Use</w:t>
+      </w:r>
+      <w:proofErr w:type="spellEnd"/>
+      <w:r>
+        <w:t xml:space="preserve"> Cases</w:t>
       </w:r>
       <w:bookmarkEnd w:id="9"/>
-    </w:p>
-    <w:p>
-      <w:pPr>
-        <w:pStyle w:val="berschrift2"/>
-      </w:pPr>
-      <w:bookmarkStart w:id="10" w:name="_Toc423786307"/>
-      <w:r>
-        <w:t>Use Cases</w:t>
-      </w:r>
-      <w:bookmarkEnd w:id="10"/>
     </w:p>
     <w:p>
       <w:pPr>
@@ -3770,8 +3858,13 @@
           <w:numId w:val="6"/>
         </w:numPr>
       </w:pPr>
-      <w:r>
-        <w:t>Use Case</w:t>
+      <w:proofErr w:type="spellStart"/>
+      <w:r>
+        <w:t>Use</w:t>
+      </w:r>
+      <w:proofErr w:type="spellEnd"/>
+      <w:r>
+        <w:t xml:space="preserve"> Case</w:t>
       </w:r>
     </w:p>
     <w:p>
@@ -3800,7 +3893,15 @@
         </w:numPr>
       </w:pPr>
       <w:r>
-        <w:t>Der Sender hat ein Listener auf dem Logfile. Sobald ein neuer Eintrag hinzugefügt wird, liest er daraus die nötigen Informationen.</w:t>
+        <w:t xml:space="preserve">Der Sender hat ein </w:t>
+      </w:r>
+      <w:proofErr w:type="spellStart"/>
+      <w:r>
+        <w:t>Listener</w:t>
+      </w:r>
+      <w:proofErr w:type="spellEnd"/>
+      <w:r>
+        <w:t xml:space="preserve"> auf dem Logfile. Sobald ein neuer Eintrag hinzugefügt wird, liest er daraus die nötigen Informationen.</w:t>
       </w:r>
     </w:p>
     <w:p>
@@ -3848,7 +3949,15 @@
         </w:numPr>
       </w:pPr>
       <w:r>
-        <w:t>Der Translator nimmt das Bild auf und wandelt es in Text um und legt der Text in einem bestimmten Ordner ab.</w:t>
+        <w:t xml:space="preserve">Der </w:t>
+      </w:r>
+      <w:proofErr w:type="spellStart"/>
+      <w:r>
+        <w:t>Translator</w:t>
+      </w:r>
+      <w:proofErr w:type="spellEnd"/>
+      <w:r>
+        <w:t xml:space="preserve"> nimmt das Bild auf und wandelt es in Text um und legt der Text in einem bestimmten Ordner ab.</w:t>
       </w:r>
     </w:p>
     <w:p/>
@@ -3856,21 +3965,42 @@
       <w:pPr>
         <w:pStyle w:val="berschrift2"/>
       </w:pPr>
-      <w:bookmarkStart w:id="11" w:name="_Toc423786308"/>
+      <w:bookmarkStart w:id="10" w:name="_Toc423867264"/>
       <w:r>
         <w:t>Webserver</w:t>
       </w:r>
-      <w:bookmarkEnd w:id="11"/>
+      <w:bookmarkEnd w:id="10"/>
     </w:p>
     <w:p>
       <w:r>
         <w:t>Der Webserver muss über ein</w:t>
       </w:r>
       <w:r>
-        <w:t xml:space="preserve"> erweitertes Logging</w:t>
-      </w:r>
-      <w:r>
-        <w:t xml:space="preserve"> „Advanced Logging“</w:t>
+        <w:t xml:space="preserve"> erweitertes </w:t>
+      </w:r>
+      <w:proofErr w:type="spellStart"/>
+      <w:r>
+        <w:t>Logging</w:t>
+      </w:r>
+      <w:proofErr w:type="spellEnd"/>
+      <w:r>
+        <w:t xml:space="preserve"> „</w:t>
+      </w:r>
+      <w:proofErr w:type="spellStart"/>
+      <w:r>
+        <w:t>Advanced</w:t>
+      </w:r>
+      <w:proofErr w:type="spellEnd"/>
+      <w:r>
+        <w:t xml:space="preserve"> </w:t>
+      </w:r>
+      <w:proofErr w:type="spellStart"/>
+      <w:r>
+        <w:t>Logging</w:t>
+      </w:r>
+      <w:proofErr w:type="spellEnd"/>
+      <w:r>
+        <w:t>“</w:t>
       </w:r>
       <w:r>
         <w:t xml:space="preserve"> verfügen. Entweder wird das mit dem Package direkt mitinstalliert oder es muss zur Verfügung gestellt werden. Der Webserver muss so eingestellt werden dass er in ein separates Logfile mit folgenden Informationen liefert:</w:t>
@@ -3963,11 +4093,11 @@
       <w:pPr>
         <w:pStyle w:val="berschrift2"/>
       </w:pPr>
-      <w:bookmarkStart w:id="12" w:name="_Toc423786309"/>
+      <w:bookmarkStart w:id="11" w:name="_Toc423867265"/>
       <w:r>
         <w:t>Sender</w:t>
       </w:r>
-      <w:bookmarkEnd w:id="12"/>
+      <w:bookmarkEnd w:id="11"/>
     </w:p>
     <w:p>
       <w:r>
@@ -3982,8 +4112,13 @@
           <w:numId w:val="8"/>
         </w:numPr>
       </w:pPr>
-      <w:r>
-        <w:t>Listener auf Logfile</w:t>
+      <w:proofErr w:type="spellStart"/>
+      <w:r>
+        <w:t>Listener</w:t>
+      </w:r>
+      <w:proofErr w:type="spellEnd"/>
+      <w:r>
+        <w:t xml:space="preserve"> auf Logfile</w:t>
       </w:r>
     </w:p>
     <w:p>
@@ -4017,7 +4152,15 @@
     </w:p>
     <w:p>
       <w:r>
-        <w:t>Emergency Stop??</w:t>
+        <w:t xml:space="preserve">Emergency </w:t>
+      </w:r>
+      <w:proofErr w:type="spellStart"/>
+      <w:r>
+        <w:t>Stop</w:t>
+      </w:r>
+      <w:proofErr w:type="spellEnd"/>
+      <w:r>
+        <w:t>??</w:t>
       </w:r>
     </w:p>
     <w:p>
@@ -4028,8 +4171,13 @@
         <w:sym w:font="Wingdings" w:char="F0E0"/>
       </w:r>
       <w:r>
-        <w:t xml:space="preserve"> Manipulieren des RequestHeaders</w:t>
-      </w:r>
+        <w:t xml:space="preserve"> Manipulieren des </w:t>
+      </w:r>
+      <w:proofErr w:type="spellStart"/>
+      <w:r>
+        <w:t>RequestHeaders</w:t>
+      </w:r>
+      <w:proofErr w:type="spellEnd"/>
     </w:p>
     <w:p/>
     <w:p/>
@@ -4038,40 +4186,56 @@
       <w:pPr>
         <w:pStyle w:val="berschrift2"/>
       </w:pPr>
-      <w:bookmarkStart w:id="13" w:name="_Toc423786310"/>
+      <w:bookmarkStart w:id="12" w:name="_Toc423867266"/>
       <w:r>
         <w:t>Übertragung zum Empfänger</w:t>
       </w:r>
+      <w:bookmarkEnd w:id="12"/>
+    </w:p>
+    <w:p>
+      <w:r>
+        <w:t>Das Bild, welches vom Sender abgefangen wurde, wird verschlüsselt übertragen. Die genaue Methode wird im Verlauf der Arbeit definiert, weil die besten möglichste Methode umgesetzt wird. Die Verschlüsselungsart und Übertragung sollte zur Installation definiert werden können.</w:t>
+      </w:r>
+    </w:p>
+    <w:p/>
+    <w:p>
+      <w:pPr>
+        <w:pStyle w:val="berschrift2"/>
+      </w:pPr>
+      <w:bookmarkStart w:id="13" w:name="_Toc423867267"/>
+      <w:r>
+        <w:t>Empfänger</w:t>
+      </w:r>
       <w:bookmarkEnd w:id="13"/>
     </w:p>
     <w:p>
       <w:r>
-        <w:t>Das Bild, welches vom Sender abgefangen wurde, wird verschlüsselt übertragen. Die genaue Methode wird im Verlauf der Arbeit definiert, weil die besten möglichste Methode umgesetzt wird. Die Verschlüsselungsart und Übertragung sollte zur Installation definiert werden können.</w:t>
+        <w:t xml:space="preserve">Der Empfänger bekommt das Bild zugeschickt und legt das Bild lokal in einem Ordner ab. Da es sich hier um keine Onlineanalyse handelt wird der Empfänger nicht optimiert. Die Idee dahinter ist, dass es möglichst wenig Performance der Maschine benötigt beim Übersetzen der Bilder in Text. </w:t>
+      </w:r>
+    </w:p>
+    <w:p>
+      <w:r>
+        <w:t xml:space="preserve">Sobald der Empfänger das Bild abgespeichert hat, wird ein </w:t>
+      </w:r>
+      <w:proofErr w:type="spellStart"/>
+      <w:r>
+        <w:t>Translator</w:t>
+      </w:r>
+      <w:proofErr w:type="spellEnd"/>
+      <w:r>
+        <w:t xml:space="preserve"> gestartet, welches das Bild in Text umwandelt. Da die Anforderung heisst, es müssen Kundendaten analysiert werden, spielt die Sprache bei dem Umwandeln keine Rolle. Bei dem </w:t>
+      </w:r>
+      <w:proofErr w:type="spellStart"/>
+      <w:r>
+        <w:t>Translator</w:t>
+      </w:r>
+      <w:proofErr w:type="spellEnd"/>
+      <w:r>
+        <w:t xml:space="preserve"> wird die Übersetzungssprache daher auf Englisch gestellt. Der Text wird in einem Textfile abgespeichert.</w:t>
       </w:r>
     </w:p>
     <w:p/>
     <w:p>
-      <w:pPr>
-        <w:pStyle w:val="berschrift2"/>
-      </w:pPr>
-      <w:bookmarkStart w:id="14" w:name="_Toc423786311"/>
-      <w:r>
-        <w:t>Empfänger</w:t>
-      </w:r>
-      <w:bookmarkEnd w:id="14"/>
-    </w:p>
-    <w:p>
-      <w:r>
-        <w:t xml:space="preserve">Der Empfänger bekommt das Bild zugeschickt und legt das Bild lokal in einem Ordner ab. Da es sich hier um keine Onlineanalyse handelt wird der Empfänger nicht optimiert. Die Idee dahinter ist, dass es möglichst wenig Performance der Maschine benötigt beim Übersetzen der Bilder in Text. </w:t>
-      </w:r>
-    </w:p>
-    <w:p>
-      <w:r>
-        <w:t>Sobald der Empfänger das Bild abgespeichert hat, wird ein Translator gestartet, welches das Bild in Text umwandelt. Da die Anforderung heisst, es müssen Kundendaten analysiert werden, spielt die Sprache bei dem Umwandeln keine Rolle. Bei dem Translator wird die Übersetzungssprache daher auf Englisch gestellt. Der Text wird in einem Textfile abgespeichert.</w:t>
-      </w:r>
-    </w:p>
-    <w:p/>
-    <w:p>
       <w:r>
         <w:t xml:space="preserve">Empfänger muss wissen welcher Server nicht mehr senden kann </w:t>
       </w:r>
@@ -4089,9 +4253,11 @@
       <w:r>
         <w:sym w:font="Wingdings" w:char="F0E0"/>
       </w:r>
+      <w:proofErr w:type="gramStart"/>
       <w:r>
         <w:t xml:space="preserve"> Speicherplatz</w:t>
       </w:r>
+      <w:proofErr w:type="gramEnd"/>
     </w:p>
     <w:p>
       <w:r>
@@ -4107,12 +4273,36 @@
         <w:sym w:font="Wingdings" w:char="F0E0"/>
       </w:r>
       <w:r>
-        <w:t xml:space="preserve"> Loadbalancer/High Availability/Cloud Service</w:t>
-      </w:r>
-    </w:p>
-    <w:p>
-      <w:r>
-        <w:t xml:space="preserve">Emergency Stop </w:t>
+        <w:t xml:space="preserve"> </w:t>
+      </w:r>
+      <w:proofErr w:type="spellStart"/>
+      <w:r>
+        <w:t>Loadbalancer</w:t>
+      </w:r>
+      <w:proofErr w:type="spellEnd"/>
+      <w:r>
+        <w:t xml:space="preserve">/High </w:t>
+      </w:r>
+      <w:proofErr w:type="spellStart"/>
+      <w:r>
+        <w:t>Availability</w:t>
+      </w:r>
+      <w:proofErr w:type="spellEnd"/>
+      <w:r>
+        <w:t>/Cloud Service</w:t>
+      </w:r>
+    </w:p>
+    <w:p>
+      <w:r>
+        <w:t xml:space="preserve">Emergency </w:t>
+      </w:r>
+      <w:proofErr w:type="spellStart"/>
+      <w:r>
+        <w:t>Stop</w:t>
+      </w:r>
+      <w:proofErr w:type="spellEnd"/>
+      <w:r>
+        <w:t xml:space="preserve"> </w:t>
       </w:r>
       <w:r>
         <w:sym w:font="Wingdings" w:char="F0E0"/>
@@ -4123,13 +4313,29 @@
     </w:p>
     <w:p>
       <w:r>
-        <w:t xml:space="preserve">Emergency Stop  </w:t>
+        <w:t xml:space="preserve">Emergency </w:t>
+      </w:r>
+      <w:proofErr w:type="spellStart"/>
+      <w:r>
+        <w:t>Stop</w:t>
+      </w:r>
+      <w:proofErr w:type="spellEnd"/>
+      <w:r>
+        <w:t xml:space="preserve">  </w:t>
       </w:r>
       <w:r>
         <w:sym w:font="Wingdings" w:char="F0E0"/>
       </w:r>
       <w:r>
-        <w:t xml:space="preserve"> Manuell (Befehl zum stoppen evtl. Service einrichten)</w:t>
+        <w:t xml:space="preserve"> Manuell (Befehl zum </w:t>
+      </w:r>
+      <w:proofErr w:type="spellStart"/>
+      <w:r>
+        <w:t>stoppen</w:t>
+      </w:r>
+      <w:proofErr w:type="spellEnd"/>
+      <w:r>
+        <w:t xml:space="preserve"> evtl. Service einrichten)</w:t>
       </w:r>
     </w:p>
     <w:p>
@@ -4143,69 +4349,56 @@
       <w:pPr>
         <w:pStyle w:val="berschrift1"/>
       </w:pPr>
-      <w:bookmarkStart w:id="15" w:name="_Toc423786312"/>
+      <w:bookmarkStart w:id="14" w:name="_Toc423867268"/>
       <w:r>
         <w:t>Recherche</w:t>
       </w:r>
+      <w:bookmarkEnd w:id="14"/>
+    </w:p>
+    <w:p/>
+    <w:p>
+      <w:r>
+        <w:t>Eine Recherche wird durchgeführt, um herauszufinden ob sich ein vergleichbares Produkt auf dem Markt befindet. Die analysierten Produkte sollte</w:t>
+      </w:r>
+      <w:r>
+        <w:t>n</w:t>
+      </w:r>
+      <w:r>
+        <w:t xml:space="preserve"> möglichst viele Anforderungen erfüllen.</w:t>
+      </w:r>
+    </w:p>
+    <w:p/>
+    <w:p>
+      <w:pPr>
+        <w:pStyle w:val="berschrift2"/>
+      </w:pPr>
+      <w:bookmarkStart w:id="15" w:name="_Toc423867269"/>
+      <w:r>
+        <w:t>Markanalyse</w:t>
+      </w:r>
       <w:bookmarkEnd w:id="15"/>
     </w:p>
     <w:p/>
     <w:p>
-      <w:r>
-        <w:t>Eine Recherche wird durchgeführt, um herauszufinden ob sich ein vergleichbares Produkt auf dem Markt befindet. Die analysierten Produkte sollte</w:t>
-      </w:r>
-      <w:r>
-        <w:t>n</w:t>
-      </w:r>
-      <w:r>
-        <w:t xml:space="preserve"> möglichst viele Anforderungen erfüllen.</w:t>
-      </w:r>
-    </w:p>
-    <w:p/>
-    <w:p>
-      <w:pPr>
-        <w:pStyle w:val="berschrift2"/>
-      </w:pPr>
-      <w:bookmarkStart w:id="16" w:name="_Toc423786313"/>
-      <w:r>
-        <w:t>Markanalyse</w:t>
+      <w:pPr>
+        <w:pStyle w:val="berschrift3"/>
+      </w:pPr>
+      <w:bookmarkStart w:id="16" w:name="_Toc423867270"/>
+      <w:proofErr w:type="spellStart"/>
+      <w:r>
+        <w:t>ExperVision</w:t>
       </w:r>
       <w:bookmarkEnd w:id="16"/>
-    </w:p>
-    <w:p/>
-    <w:p>
-      <w:pPr>
-        <w:pStyle w:val="berschrift3"/>
-        <w:rPr>
-          <w:lang w:val="en-US"/>
-        </w:rPr>
-      </w:pPr>
-      <w:bookmarkStart w:id="17" w:name="_Toc423786314"/>
-      <w:r>
-        <w:rPr>
-          <w:lang w:val="en-US"/>
-        </w:rPr>
-        <w:t>ExperVision</w:t>
-      </w:r>
-      <w:bookmarkEnd w:id="17"/>
-      <w:r>
-        <w:rPr>
-          <w:lang w:val="en-US"/>
-        </w:rPr>
+      <w:proofErr w:type="spellEnd"/>
+      <w:r>
         <w:t xml:space="preserve"> </w:t>
       </w:r>
     </w:p>
     <w:p>
-      <w:pPr>
-        <w:rPr>
-          <w:lang w:val="en-US"/>
-        </w:rPr>
-      </w:pPr>
       <w:hyperlink r:id="rId8" w:history="1">
         <w:r>
           <w:rPr>
             <w:rStyle w:val="Hyperlink"/>
-            <w:lang w:val="en-US"/>
           </w:rPr>
           <w:t>http://www.expervision.com/ocr-software</w:t>
         </w:r>
@@ -4238,7 +4431,15 @@
         <w:t xml:space="preserve">5200$ kostet die Lizenz </w:t>
       </w:r>
       <w:r>
-        <w:t>für OpenRTK (SDK) Developer Tool, damit man selber entwickeln kann</w:t>
+        <w:t xml:space="preserve">für </w:t>
+      </w:r>
+      <w:proofErr w:type="spellStart"/>
+      <w:r>
+        <w:t>OpenRTK</w:t>
+      </w:r>
+      <w:proofErr w:type="spellEnd"/>
+      <w:r>
+        <w:t xml:space="preserve"> (SDK) Developer Tool, damit man selber entwickeln kann</w:t>
       </w:r>
     </w:p>
     <w:p>
@@ -4267,7 +4468,23 @@
         <w:t>Keine</w:t>
       </w:r>
       <w:r>
-        <w:t xml:space="preserve"> out of the Box</w:t>
+        <w:t xml:space="preserve"> out </w:t>
+      </w:r>
+      <w:proofErr w:type="spellStart"/>
+      <w:r>
+        <w:t>of</w:t>
+      </w:r>
+      <w:proofErr w:type="spellEnd"/>
+      <w:r>
+        <w:t xml:space="preserve"> </w:t>
+      </w:r>
+      <w:proofErr w:type="spellStart"/>
+      <w:r>
+        <w:t>the</w:t>
+      </w:r>
+      <w:proofErr w:type="spellEnd"/>
+      <w:r>
+        <w:t xml:space="preserve"> Box</w:t>
       </w:r>
       <w:r>
         <w:t xml:space="preserve"> Automatisierung</w:t>
@@ -4302,7 +4519,15 @@
         <w:ind w:left="993" w:hanging="426"/>
       </w:pPr>
       <w:r>
-        <w:t>Es können nur Bilder umgewandlet werden, jedoch kann nicht nachvollzogen werden, wer dieses Bild gesehen oder angeschaut hat</w:t>
+        <w:t xml:space="preserve">Es können nur Bilder </w:t>
+      </w:r>
+      <w:proofErr w:type="spellStart"/>
+      <w:r>
+        <w:t>umgewandlet</w:t>
+      </w:r>
+      <w:proofErr w:type="spellEnd"/>
+      <w:r>
+        <w:t xml:space="preserve"> werden, jedoch kann nicht nachvollzogen werden, wer dieses Bild gesehen oder angeschaut hat</w:t>
       </w:r>
     </w:p>
     <w:p>
@@ -4330,14 +4555,27 @@
       <w:r>
         <w:t xml:space="preserve">Keine Lösung für </w:t>
       </w:r>
-      <w:r>
-        <w:t xml:space="preserve">veschickte Bilder von </w:t>
+      <w:proofErr w:type="spellStart"/>
+      <w:r>
+        <w:t>veschickte</w:t>
+      </w:r>
+      <w:proofErr w:type="spellEnd"/>
+      <w:r>
+        <w:t xml:space="preserve"> Bilder von </w:t>
       </w:r>
       <w:r>
         <w:t xml:space="preserve">Webserver nur Client </w:t>
       </w:r>
       <w:r>
-        <w:t xml:space="preserve">oder Netzlauftwerk </w:t>
+        <w:t xml:space="preserve">oder </w:t>
+      </w:r>
+      <w:proofErr w:type="spellStart"/>
+      <w:r>
+        <w:t>Netzlauftwerk</w:t>
+      </w:r>
+      <w:proofErr w:type="spellEnd"/>
+      <w:r>
+        <w:t xml:space="preserve"> </w:t>
       </w:r>
       <w:r>
         <w:t>Scanning</w:t>
@@ -4425,14 +4663,14 @@
           <w:lang w:val="en-US"/>
         </w:rPr>
       </w:pPr>
-      <w:bookmarkStart w:id="18" w:name="_Toc423786315"/>
+      <w:bookmarkStart w:id="17" w:name="_Toc423867271"/>
       <w:r>
         <w:rPr>
           <w:lang w:val="en-US"/>
         </w:rPr>
         <w:t>Maestro Recognition Server</w:t>
       </w:r>
-      <w:bookmarkEnd w:id="18"/>
+      <w:bookmarkEnd w:id="17"/>
       <w:r>
         <w:rPr>
           <w:lang w:val="en-US"/>
@@ -4492,14 +4730,27 @@
       <w:r>
         <w:t xml:space="preserve">Keine Lösung für </w:t>
       </w:r>
-      <w:r>
-        <w:t xml:space="preserve">veschickte Bilder von </w:t>
+      <w:proofErr w:type="spellStart"/>
+      <w:r>
+        <w:t>veschickte</w:t>
+      </w:r>
+      <w:proofErr w:type="spellEnd"/>
+      <w:r>
+        <w:t xml:space="preserve"> Bilder von </w:t>
       </w:r>
       <w:r>
         <w:t xml:space="preserve">Webserver nur Client </w:t>
       </w:r>
       <w:r>
-        <w:t xml:space="preserve">oder Netzlauftwerk </w:t>
+        <w:t xml:space="preserve">oder </w:t>
+      </w:r>
+      <w:proofErr w:type="spellStart"/>
+      <w:r>
+        <w:t>Netzlauftwerk</w:t>
+      </w:r>
+      <w:proofErr w:type="spellEnd"/>
+      <w:r>
+        <w:t xml:space="preserve"> </w:t>
       </w:r>
       <w:r>
         <w:t>Scanning</w:t>
@@ -4551,8 +4802,37 @@
         </w:numPr>
         <w:ind w:left="993" w:hanging="426"/>
       </w:pPr>
-      <w:r>
-        <w:t>Vorallem zum Umwandlen von PDF’s in suchbare Texte.</w:t>
+      <w:proofErr w:type="spellStart"/>
+      <w:r>
+        <w:t>Vorallem</w:t>
+      </w:r>
+      <w:proofErr w:type="spellEnd"/>
+      <w:r>
+        <w:t xml:space="preserve"> zum </w:t>
+      </w:r>
+      <w:proofErr w:type="spellStart"/>
+      <w:r>
+        <w:t>Umwandlen</w:t>
+      </w:r>
+      <w:proofErr w:type="spellEnd"/>
+      <w:r>
+        <w:t xml:space="preserve"> von </w:t>
+      </w:r>
+      <w:proofErr w:type="spellStart"/>
+      <w:r>
+        <w:t>PDF’s</w:t>
+      </w:r>
+      <w:proofErr w:type="spellEnd"/>
+      <w:r>
+        <w:t xml:space="preserve"> in </w:t>
+      </w:r>
+      <w:proofErr w:type="spellStart"/>
+      <w:r>
+        <w:t>suchbare</w:t>
+      </w:r>
+      <w:proofErr w:type="spellEnd"/>
+      <w:r>
+        <w:t xml:space="preserve"> Texte.</w:t>
       </w:r>
     </w:p>
     <w:p/>
@@ -4564,19 +4844,39 @@
     <w:p>
       <w:pPr>
         <w:pStyle w:val="berschrift3"/>
-      </w:pPr>
-      <w:bookmarkStart w:id="19" w:name="_Toc423786316"/>
-      <w:r>
+        <w:rPr>
+          <w:lang w:val="en-US"/>
+        </w:rPr>
+      </w:pPr>
+      <w:bookmarkStart w:id="18" w:name="_Toc423867272"/>
+      <w:proofErr w:type="spellStart"/>
+      <w:r>
+        <w:rPr>
+          <w:lang w:val="en-US"/>
+        </w:rPr>
         <w:lastRenderedPageBreak/>
-        <w:t>MaxxVault LLC</w:t>
-      </w:r>
-      <w:bookmarkEnd w:id="19"/>
-    </w:p>
-    <w:p>
+        <w:t>MaxxVault</w:t>
+      </w:r>
+      <w:proofErr w:type="spellEnd"/>
+      <w:r>
+        <w:rPr>
+          <w:lang w:val="en-US"/>
+        </w:rPr>
+        <w:t xml:space="preserve"> LLC</w:t>
+      </w:r>
+      <w:bookmarkEnd w:id="18"/>
+    </w:p>
+    <w:p>
+      <w:pPr>
+        <w:rPr>
+          <w:lang w:val="en-US"/>
+        </w:rPr>
+      </w:pPr>
       <w:hyperlink r:id="rId10" w:history="1">
         <w:r>
           <w:rPr>
             <w:rStyle w:val="Hyperlink"/>
+            <w:lang w:val="en-US"/>
           </w:rPr>
           <w:t>http://www.primerecognition.com/maxxvault.htm</w:t>
         </w:r>
@@ -4626,14 +4926,27 @@
       <w:r>
         <w:t xml:space="preserve">Keine Lösung für </w:t>
       </w:r>
-      <w:r>
-        <w:t xml:space="preserve">veschickte Bilder von </w:t>
+      <w:proofErr w:type="spellStart"/>
+      <w:r>
+        <w:t>veschickte</w:t>
+      </w:r>
+      <w:proofErr w:type="spellEnd"/>
+      <w:r>
+        <w:t xml:space="preserve"> Bilder von </w:t>
       </w:r>
       <w:r>
         <w:t xml:space="preserve">Webserver nur Client </w:t>
       </w:r>
       <w:r>
-        <w:t xml:space="preserve">oder Netzlauftwerk </w:t>
+        <w:t xml:space="preserve">oder </w:t>
+      </w:r>
+      <w:proofErr w:type="spellStart"/>
+      <w:r>
+        <w:t>Netzlauftwerk</w:t>
+      </w:r>
+      <w:proofErr w:type="spellEnd"/>
+      <w:r>
+        <w:t xml:space="preserve"> </w:t>
       </w:r>
       <w:r>
         <w:t>Scanning.</w:t>
@@ -4649,7 +4962,15 @@
         <w:ind w:left="993" w:hanging="426"/>
       </w:pPr>
       <w:r>
-        <w:t>Lizenz startet bei 4500$ für Job Server und zusätzlich noch pro Verifikations Server</w:t>
+        <w:t xml:space="preserve">Lizenz startet bei 4500$ für Job Server und zusätzlich noch pro </w:t>
+      </w:r>
+      <w:proofErr w:type="spellStart"/>
+      <w:r>
+        <w:t>Verifikations</w:t>
+      </w:r>
+      <w:proofErr w:type="spellEnd"/>
+      <w:r>
+        <w:t xml:space="preserve"> Server</w:t>
       </w:r>
     </w:p>
     <w:p>
@@ -4680,7 +5001,23 @@
         <w:ind w:left="993" w:hanging="426"/>
       </w:pPr>
       <w:r>
-        <w:t>Um möglichst viele Fehler auszuschliessen werden die Bilder durch mehrere ORC Engines umgewandlet.</w:t>
+        <w:t xml:space="preserve">Um möglichst viele Fehler auszuschliessen werden die Bilder durch mehrere ORC </w:t>
+      </w:r>
+      <w:proofErr w:type="spellStart"/>
+      <w:r>
+        <w:t>Engines</w:t>
+      </w:r>
+      <w:proofErr w:type="spellEnd"/>
+      <w:r>
+        <w:t xml:space="preserve"> </w:t>
+      </w:r>
+      <w:proofErr w:type="spellStart"/>
+      <w:r>
+        <w:t>umgewandlet</w:t>
+      </w:r>
+      <w:proofErr w:type="spellEnd"/>
+      <w:r>
+        <w:t>.</w:t>
       </w:r>
     </w:p>
     <w:p>
@@ -4722,7 +5059,15 @@
         <w:ind w:left="993" w:hanging="426"/>
       </w:pPr>
       <w:r>
-        <w:t>Kann durch Hinzufügen von Verfikations Server performanter Bilder in Text umwandeln (Cluster System)</w:t>
+        <w:t xml:space="preserve">Kann durch Hinzufügen von </w:t>
+      </w:r>
+      <w:proofErr w:type="spellStart"/>
+      <w:r>
+        <w:t>Verfikations</w:t>
+      </w:r>
+      <w:proofErr w:type="spellEnd"/>
+      <w:r>
+        <w:t xml:space="preserve"> Server performanter Bilder in Text umwandeln (Cluster System)</w:t>
       </w:r>
     </w:p>
     <w:p/>
@@ -4730,15 +5075,23 @@
       <w:pPr>
         <w:pStyle w:val="berschrift3"/>
       </w:pPr>
-      <w:bookmarkStart w:id="20" w:name="_Toc423786317"/>
+      <w:bookmarkStart w:id="19" w:name="_Toc423867273"/>
       <w:r>
         <w:t>Fazit</w:t>
       </w:r>
-      <w:bookmarkEnd w:id="20"/>
-    </w:p>
-    <w:p>
-      <w:r>
-        <w:t>Momentan sieht es so aus, dass es sehr gute Lösungen im Bereich ORC (Optical Character Recognition) gibt, jedoch keine</w:t>
+      <w:bookmarkEnd w:id="19"/>
+    </w:p>
+    <w:p>
+      <w:r>
+        <w:t xml:space="preserve">Momentan sieht es so aus, dass es sehr gute Lösungen im Bereich ORC (Optical </w:t>
+      </w:r>
+      <w:proofErr w:type="spellStart"/>
+      <w:r>
+        <w:t>Character</w:t>
+      </w:r>
+      <w:proofErr w:type="spellEnd"/>
+      <w:r>
+        <w:t xml:space="preserve"> Recognition) gibt, jedoch keine</w:t>
       </w:r>
       <w:r>
         <w:t xml:space="preserve"> welche</w:t>
@@ -4783,40 +5136,104 @@
       <w:pPr>
         <w:pStyle w:val="berschrift2"/>
       </w:pPr>
-      <w:bookmarkStart w:id="21" w:name="_Toc423786318"/>
+      <w:bookmarkStart w:id="20" w:name="_Toc423867274"/>
       <w:r>
         <w:lastRenderedPageBreak/>
         <w:t>Methoden zum Abfangen von Bilder</w:t>
       </w:r>
+      <w:bookmarkEnd w:id="20"/>
+    </w:p>
+    <w:p/>
+    <w:p>
+      <w:pPr>
+        <w:pStyle w:val="berschrift3"/>
+      </w:pPr>
+      <w:bookmarkStart w:id="21" w:name="_Toc423867275"/>
+      <w:r>
+        <w:t>Modul</w:t>
+      </w:r>
+      <w:r>
+        <w:t>e</w:t>
+      </w:r>
       <w:bookmarkEnd w:id="21"/>
     </w:p>
     <w:p/>
     <w:p>
-      <w:pPr>
-        <w:pStyle w:val="berschrift3"/>
-      </w:pPr>
-      <w:bookmarkStart w:id="22" w:name="_Toc423786319"/>
-      <w:r>
-        <w:t>Modul</w:t>
-      </w:r>
-      <w:r>
-        <w:t>e</w:t>
-      </w:r>
-      <w:bookmarkEnd w:id="22"/>
+      <w:r>
+        <w:t xml:space="preserve">Es gibt zwei Arten von Manipulieren eines IIS 7, Module und Handler. Ein Handler wird </w:t>
+      </w:r>
+      <w:proofErr w:type="spellStart"/>
+      <w:r>
+        <w:t>vorallem</w:t>
+      </w:r>
+      <w:proofErr w:type="spellEnd"/>
+      <w:r>
+        <w:t xml:space="preserve"> eingesetzt um </w:t>
+      </w:r>
+      <w:proofErr w:type="spellStart"/>
+      <w:r>
+        <w:t>Requests</w:t>
+      </w:r>
+      <w:proofErr w:type="spellEnd"/>
+      <w:r>
+        <w:t xml:space="preserve"> zu behandeln und </w:t>
+      </w:r>
+      <w:proofErr w:type="gramStart"/>
+      <w:r>
+        <w:t>den</w:t>
+      </w:r>
+      <w:proofErr w:type="gramEnd"/>
+      <w:r>
+        <w:t xml:space="preserve"> Response zu manipulieren. </w:t>
+      </w:r>
+      <w:r>
+        <w:t xml:space="preserve">Ein Module wir erstellt, wenn der Request prozessiert werden muss. Also das heisst, </w:t>
+      </w:r>
+      <w:proofErr w:type="spellStart"/>
+      <w:r>
+        <w:t>vorallem</w:t>
+      </w:r>
+      <w:proofErr w:type="spellEnd"/>
+      <w:r>
+        <w:t xml:space="preserve"> wenn der Inhalt analysiert werden muss, wie zum Beispiel für das </w:t>
+      </w:r>
+      <w:proofErr w:type="spellStart"/>
+      <w:r>
+        <w:t>Logging</w:t>
+      </w:r>
+      <w:proofErr w:type="spellEnd"/>
+      <w:r>
+        <w:t xml:space="preserve"> und Monitoring. Der Sender ist nichts anderes als ein Logger der Webapplikation und darum ist er ein </w:t>
+      </w:r>
+      <w:proofErr w:type="gramStart"/>
+      <w:r>
+        <w:t>Module</w:t>
+      </w:r>
+      <w:proofErr w:type="gramEnd"/>
+      <w:r>
+        <w:t>.</w:t>
+      </w:r>
     </w:p>
     <w:p/>
     <w:p>
       <w:r>
-        <w:t xml:space="preserve">Es gibt zwei Arten von Manipulieren eines IIS 7, Module und Handler. Ein Handler wird vorallem eingesetzt um Requests zu behandeln und den Response zu manipulieren. </w:t>
-      </w:r>
-      <w:r>
-        <w:t>Ein Module wir erstellt, wenn der Request prozessiert werden muss. Also das heisst, vorallem wenn der Inhalt analysiert werden muss, wie zum Beispiel für das Logging und Monitoring. Der Sender ist nichts anderes als ein Logger der Webapplikation und darum ist er ein Module.</w:t>
-      </w:r>
-    </w:p>
-    <w:p/>
-    <w:p>
-      <w:r>
-        <w:t>Seit IIS 7 werden die Modules direkt in der IIS Pipeline integriert. Dies ermöglicht es das Module zu platzieren indem es an einen Event registriert wird. Folgendermassen sieht die Architektur von einem IIS aus:</w:t>
+        <w:t xml:space="preserve">Seit IIS 7 werden die </w:t>
+      </w:r>
+      <w:proofErr w:type="gramStart"/>
+      <w:r>
+        <w:t>Modules</w:t>
+      </w:r>
+      <w:proofErr w:type="gramEnd"/>
+      <w:r>
+        <w:t xml:space="preserve"> direkt in der IIS Pipeline integriert. Dies ermöglicht es </w:t>
+      </w:r>
+      <w:proofErr w:type="gramStart"/>
+      <w:r>
+        <w:t>das</w:t>
+      </w:r>
+      <w:proofErr w:type="gramEnd"/>
+      <w:r>
+        <w:t xml:space="preserve"> Module zu platzieren indem es an einen Event registriert wird. Folgendermassen sieht die Architektur von einem IIS aus:</w:t>
       </w:r>
     </w:p>
     <w:p>
@@ -4953,7 +5370,15 @@
     <w:p>
       <w:r>
         <w:lastRenderedPageBreak/>
-        <w:t>Wo das Module in der IIS Kette aufgerufen wird, ist abhängig von de</w:t>
+        <w:t xml:space="preserve">Wo das </w:t>
+      </w:r>
+      <w:proofErr w:type="gramStart"/>
+      <w:r>
+        <w:t>Module</w:t>
+      </w:r>
+      <w:proofErr w:type="gramEnd"/>
+      <w:r>
+        <w:t xml:space="preserve"> in der IIS Kette aufgerufen wird, ist abhängig von de</w:t>
       </w:r>
       <w:r>
         <w:t>r Registrierung an einem Event. An folgende Event kan</w:t>
@@ -4989,9 +5414,11 @@
       <w:pPr>
         <w:ind w:left="2832" w:hanging="2832"/>
       </w:pPr>
+      <w:proofErr w:type="spellStart"/>
       <w:r>
         <w:t>AcquireRequestState</w:t>
       </w:r>
+      <w:proofErr w:type="spellEnd"/>
       <w:r>
         <w:tab/>
         <w:t>Tritt ein, wenn ASP.NET den aktuellen Zustand (z. B. den Sitzungszustand) erhält, der der aktuellen Anforderung zugeordnet ist.</w:t>
@@ -5001,9 +5428,11 @@
       <w:pPr>
         <w:ind w:left="2832" w:hanging="2832"/>
       </w:pPr>
+      <w:proofErr w:type="spellStart"/>
       <w:r>
         <w:t>AuthenticateRequest</w:t>
       </w:r>
+      <w:proofErr w:type="spellEnd"/>
       <w:r>
         <w:tab/>
         <w:t>Tritt ein, wenn die Identität des Benutzers von einem Sicherheitsmodul eingerichtet wurde.</w:t>
@@ -5013,9 +5442,11 @@
       <w:pPr>
         <w:ind w:left="2832" w:hanging="2832"/>
       </w:pPr>
+      <w:proofErr w:type="spellStart"/>
       <w:r>
         <w:t>AuthorizeRequest</w:t>
       </w:r>
+      <w:proofErr w:type="spellEnd"/>
       <w:r>
         <w:tab/>
         <w:t>Tritt ein, wenn die Benutzerautorisierung von einem Sicherheitsmodul überprüft wurde.</w:t>
@@ -5025,9 +5456,11 @@
       <w:pPr>
         <w:ind w:left="2832" w:hanging="2832"/>
       </w:pPr>
+      <w:proofErr w:type="spellStart"/>
       <w:r>
         <w:t>BeginRequest</w:t>
       </w:r>
+      <w:proofErr w:type="spellEnd"/>
       <w:r>
         <w:tab/>
       </w:r>
@@ -5036,9 +5469,11 @@
       </w:r>
     </w:p>
     <w:p>
+      <w:proofErr w:type="spellStart"/>
       <w:r>
         <w:t>Disposed</w:t>
       </w:r>
+      <w:proofErr w:type="spellEnd"/>
       <w:r>
         <w:tab/>
       </w:r>
@@ -5056,9 +5491,11 @@
       <w:pPr>
         <w:ind w:left="2832" w:hanging="2832"/>
       </w:pPr>
+      <w:proofErr w:type="spellStart"/>
       <w:r>
         <w:t>EndRequest</w:t>
       </w:r>
+      <w:proofErr w:type="spellEnd"/>
       <w:r>
         <w:tab/>
         <w:t>Tritt als letztes Ereignis in der HTTP-Pipelinekette der Ausführung ein, wenn ASP.NET auf eine Anforderung antwortet.</w:t>
@@ -5088,9 +5525,11 @@
       <w:pPr>
         <w:ind w:left="2832" w:hanging="2832"/>
       </w:pPr>
+      <w:proofErr w:type="spellStart"/>
       <w:r>
         <w:t>LogRequest</w:t>
       </w:r>
+      <w:proofErr w:type="spellEnd"/>
       <w:r>
         <w:tab/>
         <w:t>Tritt auf, bevor ASP.NET eine Protokollierung für die aktuelle Anforderung ausführt.</w:t>
@@ -5100,9 +5539,11 @@
       <w:pPr>
         <w:ind w:left="2832" w:hanging="2832"/>
       </w:pPr>
+      <w:proofErr w:type="spellStart"/>
       <w:r>
         <w:t>MapRequestHandler</w:t>
       </w:r>
+      <w:proofErr w:type="spellEnd"/>
       <w:r>
         <w:tab/>
       </w:r>
@@ -5114,9 +5555,11 @@
       <w:pPr>
         <w:ind w:left="2832" w:hanging="2832"/>
       </w:pPr>
+      <w:proofErr w:type="spellStart"/>
       <w:r>
         <w:t>PostAcquireRequestState</w:t>
       </w:r>
+      <w:proofErr w:type="spellEnd"/>
       <w:r>
         <w:tab/>
         <w:t>Tritt ein, wenn der Anforderungszustand (z. B. der Sitzungszustand) abgerufen wurde, der der aktuellen Anforderung zugeordnet ist.</w:t>
@@ -5126,9 +5569,11 @@
       <w:pPr>
         <w:ind w:left="2832" w:hanging="2832"/>
       </w:pPr>
+      <w:proofErr w:type="spellStart"/>
       <w:r>
         <w:t>PostAuthenticateRequest</w:t>
       </w:r>
+      <w:proofErr w:type="spellEnd"/>
       <w:r>
         <w:tab/>
         <w:t>Tritt ein, wenn die Identität des Benutzers von einem Sicherheitsmodul eingerichtet wurde.</w:t>
@@ -5138,9 +5583,11 @@
       <w:pPr>
         <w:ind w:left="2832" w:hanging="2832"/>
       </w:pPr>
+      <w:proofErr w:type="spellStart"/>
       <w:r>
         <w:t>PostAuthorizeRequest</w:t>
       </w:r>
+      <w:proofErr w:type="spellEnd"/>
       <w:r>
         <w:tab/>
         <w:t>Tritt ein, wenn der Benutzer für die aktuelle Anforderung autorisiert wurde.</w:t>
@@ -5150,21 +5597,33 @@
       <w:pPr>
         <w:ind w:left="2832" w:hanging="2832"/>
       </w:pPr>
+      <w:proofErr w:type="spellStart"/>
       <w:r>
         <w:t>PostLogRequest</w:t>
       </w:r>
+      <w:proofErr w:type="spellEnd"/>
       <w:r>
         <w:tab/>
-        <w:t>Tritt auf, wenn die Verarbeitung aller Ereignishandler für das LogRequest-Ereignis von ASP.NET abgeschlossen wurde.</w:t>
+        <w:t xml:space="preserve">Tritt auf, wenn die Verarbeitung aller Ereignishandler für das </w:t>
+      </w:r>
+      <w:proofErr w:type="spellStart"/>
+      <w:r>
+        <w:t>LogRequest</w:t>
+      </w:r>
+      <w:proofErr w:type="spellEnd"/>
+      <w:r>
+        <w:t>-Ereignis von ASP.NET abgeschlossen wurde.</w:t>
       </w:r>
     </w:p>
     <w:p>
       <w:pPr>
         <w:ind w:left="2832" w:hanging="2832"/>
       </w:pPr>
+      <w:proofErr w:type="spellStart"/>
       <w:r>
         <w:t>PostMapRequestHandler</w:t>
       </w:r>
+      <w:proofErr w:type="spellEnd"/>
       <w:r>
         <w:tab/>
         <w:t>Tritt ein, wenn ASP.NET dem entsprechenden Ereignishandler die aktuelle Anforderung zugeordnet hat.</w:t>
@@ -5174,9 +5633,11 @@
       <w:pPr>
         <w:ind w:left="2832" w:hanging="2832"/>
       </w:pPr>
+      <w:proofErr w:type="spellStart"/>
       <w:r>
         <w:t>PostReleaseRequestState</w:t>
       </w:r>
+      <w:proofErr w:type="spellEnd"/>
       <w:r>
         <w:tab/>
         <w:t>Tritt ein, wenn ASP.NET das Ausführen aller Ereignishandler der Anforderung abgeschlossen hat und die Zustandsdaten der Anforderung gespeichert wurden.</w:t>
@@ -5186,9 +5647,11 @@
       <w:pPr>
         <w:ind w:left="2832" w:hanging="2832"/>
       </w:pPr>
+      <w:proofErr w:type="spellStart"/>
       <w:r>
         <w:t>PostRequestHandlerExecute</w:t>
       </w:r>
+      <w:proofErr w:type="spellEnd"/>
       <w:r>
         <w:tab/>
         <w:t>Tritt ein, wenn der ASP.NET-Ereignishandler (z. B. eine Seite oder ein XML-Webdienst) die Ausführung beendet.</w:t>
@@ -5198,9 +5661,11 @@
       <w:pPr>
         <w:ind w:left="2832" w:hanging="2832"/>
       </w:pPr>
+      <w:proofErr w:type="spellStart"/>
       <w:r>
         <w:t>PostResolveRequestCache</w:t>
       </w:r>
+      <w:proofErr w:type="spellEnd"/>
       <w:r>
         <w:tab/>
         <w:t>Tritt ein, wenn ASP.NET die Ausführung des aktuellen Ereignishandlers umgeht und ermöglicht, dass ein Cachemodul eine Anforderung aus dem Zwischenspeicher behandelt.</w:t>
@@ -5210,10 +5675,12 @@
       <w:pPr>
         <w:ind w:left="2832" w:hanging="2832"/>
       </w:pPr>
+      <w:proofErr w:type="spellStart"/>
       <w:r>
         <w:lastRenderedPageBreak/>
         <w:t>PostUpdateRequestCache</w:t>
       </w:r>
+      <w:proofErr w:type="spellEnd"/>
       <w:r>
         <w:tab/>
         <w:t>Tritt ein, wenn ASP.NET die Aktualisierung von Cachemodulen und das Speichern von Antworten abschließt, mit denen nachfolgende Anforderungen aus dem Cache behandelt werden.</w:t>
@@ -5223,27 +5690,33 @@
       <w:pPr>
         <w:ind w:left="2832" w:hanging="2832"/>
       </w:pPr>
+      <w:proofErr w:type="spellStart"/>
       <w:r>
         <w:t>PreRequestHandlerExecute</w:t>
       </w:r>
+      <w:proofErr w:type="spellEnd"/>
       <w:r>
         <w:tab/>
         <w:t>Tritt unmittelbar vor dem Moment ein, bevor ASP.NET einen Ereignishandler (z. B. eine Seite oder einen XML-Webdienst) ausführt.</w:t>
       </w:r>
     </w:p>
     <w:p>
+      <w:proofErr w:type="spellStart"/>
       <w:r>
         <w:t>PreSendRequestContent</w:t>
       </w:r>
+      <w:proofErr w:type="spellEnd"/>
       <w:r>
         <w:tab/>
         <w:t>Tritt ein, kurz bevor ASP.NET Inhalt an den Client sendet.</w:t>
       </w:r>
     </w:p>
     <w:p>
+      <w:proofErr w:type="spellStart"/>
       <w:r>
         <w:t>PreSendRequestHeaders</w:t>
       </w:r>
+      <w:proofErr w:type="spellEnd"/>
       <w:r>
         <w:tab/>
         <w:t>Tritt ein, kurz bevor ASP.NET HTTP-Header an den Client sendet.</w:t>
@@ -5253,9 +5726,11 @@
       <w:pPr>
         <w:ind w:left="2832" w:hanging="2832"/>
       </w:pPr>
+      <w:proofErr w:type="spellStart"/>
       <w:r>
         <w:t>ReleaseRequestState</w:t>
       </w:r>
+      <w:proofErr w:type="spellEnd"/>
       <w:r>
         <w:tab/>
         <w:t>Tritt ein, nachdem ASP.NET die Ausführung aller Ereignishandler der Anforderung abgeschlossen hat. Dieses Ereignis veranlasst die Zustandsmodule, die aktuellen Zustandsdaten zu speichern.</w:t>
@@ -5265,9 +5740,11 @@
       <w:pPr>
         <w:ind w:left="2832" w:hanging="2832"/>
       </w:pPr>
+      <w:proofErr w:type="spellStart"/>
       <w:r>
         <w:t>ResolveRequestCache</w:t>
       </w:r>
+      <w:proofErr w:type="spellEnd"/>
       <w:r>
         <w:tab/>
         <w:t>Tritt ein, wenn ASP.NET ein Autorisierungsereignis abschließt, damit die Cachemodule Anforderungen aus dem Cache behandeln können, wobei sie die Ausführung des Ereignishandlers (z. B. einer Seite oder eines XML-Webdiensts) umgehen.</w:t>
@@ -5277,9 +5754,11 @@
       <w:pPr>
         <w:ind w:left="2832" w:hanging="2832"/>
       </w:pPr>
+      <w:proofErr w:type="spellStart"/>
       <w:r>
         <w:t>UpdateRequestCache</w:t>
       </w:r>
+      <w:proofErr w:type="spellEnd"/>
       <w:r>
         <w:tab/>
         <w:t>Tritt ein, wenn ASP.NET die Ausführung eines Ereignishandlers abschließt, damit Cachemodule Antworten speichern können, die für das Behandeln nachfolgender Anforderungen aus dem Cache verwendet werden.</w:t>
@@ -5316,7 +5795,15 @@
     </w:p>
     <w:p>
       <w:r>
-        <w:t>Beim Sender macht es am meisten Sinn sich an den Event EndRequest zu regist</w:t>
+        <w:t xml:space="preserve">Beim Sender macht es am meisten Sinn sich an den Event </w:t>
+      </w:r>
+      <w:proofErr w:type="spellStart"/>
+      <w:r>
+        <w:t>EndRequest</w:t>
+      </w:r>
+      <w:proofErr w:type="spellEnd"/>
+      <w:r>
+        <w:t xml:space="preserve"> zu regist</w:t>
       </w:r>
       <w:r>
         <w:t>r</w:t>
@@ -5333,11 +5820,21 @@
     </w:p>
     <w:p>
       <w:r>
-        <w:t xml:space="preserve">Das Module muss das Interface </w:t>
-      </w:r>
+        <w:t xml:space="preserve">Das </w:t>
+      </w:r>
+      <w:proofErr w:type="gramStart"/>
+      <w:r>
+        <w:t>Module</w:t>
+      </w:r>
+      <w:proofErr w:type="gramEnd"/>
+      <w:r>
+        <w:t xml:space="preserve"> muss das Interface </w:t>
+      </w:r>
+      <w:proofErr w:type="spellStart"/>
       <w:r>
         <w:t>IHttpModule</w:t>
       </w:r>
+      <w:proofErr w:type="spellEnd"/>
       <w:r>
         <w:t xml:space="preserve"> integrieren, welches zwei Funktionen hat:</w:t>
       </w:r>
@@ -5350,13 +5847,20 @@
           <w:numId w:val="9"/>
         </w:numPr>
       </w:pPr>
+      <w:proofErr w:type="spellStart"/>
       <w:r>
         <w:t>Dispose</w:t>
       </w:r>
-    </w:p>
-    <w:p>
-      <w:r>
-        <w:t>Dispose wird ausgeführt sobald das Modul gestoppt wird. Alle verwendeten Ressourcen werden dann freigelassen.</w:t>
+      <w:proofErr w:type="spellEnd"/>
+    </w:p>
+    <w:p>
+      <w:proofErr w:type="spellStart"/>
+      <w:r>
+        <w:t>Dispose</w:t>
+      </w:r>
+      <w:proofErr w:type="spellEnd"/>
+      <w:r>
+        <w:t xml:space="preserve"> wird ausgeführt sobald das Modul gestoppt wird. Alle verwendeten Ressourcen werden dann freigelassen.</w:t>
       </w:r>
     </w:p>
     <w:p>
@@ -5367,13 +5871,28 @@
           <w:numId w:val="9"/>
         </w:numPr>
       </w:pPr>
+      <w:proofErr w:type="spellStart"/>
       <w:r>
         <w:t>Init</w:t>
       </w:r>
-    </w:p>
-    <w:p>
-      <w:r>
-        <w:t>Init wird aufgerufen sobald das Module gestartet wird. Der erste Aufruf ist die Event Registration.</w:t>
+      <w:proofErr w:type="spellEnd"/>
+    </w:p>
+    <w:p>
+      <w:proofErr w:type="spellStart"/>
+      <w:r>
+        <w:t>Init</w:t>
+      </w:r>
+      <w:proofErr w:type="spellEnd"/>
+      <w:r>
+        <w:t xml:space="preserve"> wird aufgerufen sobald das </w:t>
+      </w:r>
+      <w:proofErr w:type="gramStart"/>
+      <w:r>
+        <w:t>Module</w:t>
+      </w:r>
+      <w:proofErr w:type="gramEnd"/>
+      <w:r>
+        <w:t xml:space="preserve"> gestartet wird. Der erste Aufruf ist die Event Registration.</w:t>
       </w:r>
     </w:p>
     <w:p/>
@@ -5381,16 +5900,47 @@
       <w:pPr>
         <w:pStyle w:val="berschrift3"/>
       </w:pPr>
-      <w:bookmarkStart w:id="23" w:name="_Toc423786320"/>
-      <w:r>
-        <w:t>Advances Logging</w:t>
-      </w:r>
-      <w:bookmarkEnd w:id="23"/>
+      <w:bookmarkStart w:id="22" w:name="_Toc423867276"/>
+      <w:proofErr w:type="spellStart"/>
+      <w:r>
+        <w:t>Advances</w:t>
+      </w:r>
+      <w:proofErr w:type="spellEnd"/>
+      <w:r>
+        <w:t xml:space="preserve"> </w:t>
+      </w:r>
+      <w:proofErr w:type="spellStart"/>
+      <w:r>
+        <w:t>Logging</w:t>
+      </w:r>
+      <w:bookmarkEnd w:id="22"/>
+      <w:proofErr w:type="spellEnd"/>
     </w:p>
     <w:p/>
     <w:p>
-      <w:r>
-        <w:t>Advances Logging ist ein IIS Features, welches von Microsoft zur Verfügung gestellt wird. Die Einstelllungen vom Logging können dadurch verändert werden. Diese Methode ist die am einfachsten umzusetzende Methode für IIS, um eine gewisse Struktur in ein Logfile zu bringen.</w:t>
+      <w:proofErr w:type="spellStart"/>
+      <w:r>
+        <w:t>Advances</w:t>
+      </w:r>
+      <w:proofErr w:type="spellEnd"/>
+      <w:r>
+        <w:t xml:space="preserve"> </w:t>
+      </w:r>
+      <w:proofErr w:type="spellStart"/>
+      <w:r>
+        <w:t>Logging</w:t>
+      </w:r>
+      <w:proofErr w:type="spellEnd"/>
+      <w:r>
+        <w:t xml:space="preserve"> ist ein IIS Features, welches von Microsoft zur Verfügung gestellt wird. Die Einstelllungen vom </w:t>
+      </w:r>
+      <w:proofErr w:type="spellStart"/>
+      <w:r>
+        <w:t>Logging</w:t>
+      </w:r>
+      <w:proofErr w:type="spellEnd"/>
+      <w:r>
+        <w:t xml:space="preserve"> können dadurch verändert werden. Diese Methode ist die am einfachsten umzusetzende Methode für IIS, um eine gewisse Struktur in ein Logfile zu bringen.</w:t>
       </w:r>
     </w:p>
     <w:p>
@@ -5409,12 +5959,12 @@
       <w:pPr>
         <w:pStyle w:val="berschrift3"/>
       </w:pPr>
-      <w:bookmarkStart w:id="24" w:name="_Toc423786321"/>
+      <w:bookmarkStart w:id="23" w:name="_Toc423867277"/>
       <w:r>
         <w:lastRenderedPageBreak/>
         <w:t>http Handler</w:t>
       </w:r>
-      <w:bookmarkEnd w:id="24"/>
+      <w:bookmarkEnd w:id="23"/>
     </w:p>
     <w:p/>
     <w:p/>
@@ -5422,11 +5972,11 @@
       <w:pPr>
         <w:pStyle w:val="berschrift3"/>
       </w:pPr>
-      <w:bookmarkStart w:id="25" w:name="_Toc423786322"/>
+      <w:bookmarkStart w:id="24" w:name="_Toc423867278"/>
       <w:r>
         <w:t>PDF</w:t>
       </w:r>
-      <w:bookmarkEnd w:id="25"/>
+      <w:bookmarkEnd w:id="24"/>
     </w:p>
     <w:p/>
     <w:p>
@@ -5462,21 +6012,55 @@
     </w:p>
     <w:p/>
     <w:p>
-      <w:r>
-        <w:t>Using xpdf in Visual Studio</w:t>
-      </w:r>
-    </w:p>
-    <w:p>
+      <w:pPr>
+        <w:rPr>
+          <w:lang w:val="en-US"/>
+        </w:rPr>
+      </w:pPr>
+      <w:r>
+        <w:rPr>
+          <w:lang w:val="en-US"/>
+        </w:rPr>
+        <w:t xml:space="preserve">Using </w:t>
+      </w:r>
+      <w:proofErr w:type="spellStart"/>
+      <w:r>
+        <w:rPr>
+          <w:lang w:val="en-US"/>
+        </w:rPr>
+        <w:t>xpdf</w:t>
+      </w:r>
+      <w:proofErr w:type="spellEnd"/>
+      <w:r>
+        <w:rPr>
+          <w:lang w:val="en-US"/>
+        </w:rPr>
+        <w:t xml:space="preserve"> in Visual Studio</w:t>
+      </w:r>
+    </w:p>
+    <w:p>
+      <w:pPr>
+        <w:rPr>
+          <w:lang w:val="en-US"/>
+        </w:rPr>
+      </w:pPr>
       <w:hyperlink r:id="rId18" w:history="1">
         <w:r>
           <w:rPr>
             <w:rStyle w:val="Hyperlink"/>
+            <w:lang w:val="en-US"/>
           </w:rPr>
           <w:t>http://www.glyphandcog.com/manuals/XpdfPrintCOM/using.html</w:t>
         </w:r>
       </w:hyperlink>
     </w:p>
-    <w:p/>
+    <w:p>
+      <w:pPr>
+        <w:rPr>
+          <w:lang w:val="en-US"/>
+        </w:rPr>
+      </w:pPr>
+    </w:p>
     <w:p>
       <w:pPr>
         <w:rPr>
@@ -5484,9 +6068,13 @@
           <w:color w:val="2E74B5" w:themeColor="accent1" w:themeShade="BF"/>
           <w:sz w:val="26"/>
           <w:szCs w:val="26"/>
-        </w:rPr>
-      </w:pPr>
-      <w:r>
+          <w:lang w:val="en-US"/>
+        </w:rPr>
+      </w:pPr>
+      <w:r>
+        <w:rPr>
+          <w:lang w:val="en-US"/>
+        </w:rPr>
         <w:br w:type="page"/>
       </w:r>
     </w:p>
@@ -5494,32 +6082,40 @@
       <w:pPr>
         <w:pStyle w:val="berschrift2"/>
       </w:pPr>
-      <w:bookmarkStart w:id="26" w:name="_Toc423786323"/>
+      <w:bookmarkStart w:id="25" w:name="_Toc423867279"/>
       <w:r>
         <w:lastRenderedPageBreak/>
         <w:t>Übertragungsmethoden</w:t>
       </w:r>
+      <w:bookmarkEnd w:id="25"/>
+    </w:p>
+    <w:p/>
+    <w:p>
+      <w:r>
+        <w:t>Im folgenden Bereich werden die Übertragungs- und Empfangsmodus beschrieben.</w:t>
+      </w:r>
+    </w:p>
+    <w:p>
+      <w:pPr>
+        <w:pStyle w:val="berschrift3"/>
+      </w:pPr>
+      <w:bookmarkStart w:id="26" w:name="_Toc423867280"/>
+      <w:r>
+        <w:t xml:space="preserve">WCF (Windows Communication </w:t>
+      </w:r>
+      <w:proofErr w:type="spellStart"/>
+      <w:r>
+        <w:t>Foundation</w:t>
+      </w:r>
+      <w:proofErr w:type="spellEnd"/>
+      <w:r>
+        <w:t>)</w:t>
+      </w:r>
       <w:bookmarkEnd w:id="26"/>
     </w:p>
     <w:p/>
     <w:p>
       <w:r>
-        <w:t>Im folgenden Bereich werden die Übertragungs- und Empfangsmodus beschrieben.</w:t>
-      </w:r>
-    </w:p>
-    <w:p>
-      <w:pPr>
-        <w:pStyle w:val="berschrift3"/>
-      </w:pPr>
-      <w:bookmarkStart w:id="27" w:name="_Toc423786324"/>
-      <w:r>
-        <w:t>WCF (Windows Communication Foundation)</w:t>
-      </w:r>
-      <w:bookmarkEnd w:id="27"/>
-    </w:p>
-    <w:p/>
-    <w:p>
-      <w:r>
         <w:t>WCF ist eine dienstorientiert Kommunikationsplattform für Windows Systeme. Durch diese Plattform werden die Kommunikationstech</w:t>
       </w:r>
       <w:r>
@@ -5534,7 +6130,57 @@
     </w:p>
     <w:p>
       <w:r>
-        <w:t>DCOM (Distributed Component Object Model) ist ein objektorientiertes RPC-System (Remote Procedure Call). Die ermöglicht es eine Funktion von einem Server remote von einem Client aus aufzurufen über das Netzwerk.</w:t>
+        <w:rPr>
+          <w:lang w:val="en-US"/>
+        </w:rPr>
+        <w:t xml:space="preserve">DCOM (Distributed Component Object Model) </w:t>
+      </w:r>
+      <w:proofErr w:type="spellStart"/>
+      <w:proofErr w:type="gramStart"/>
+      <w:r>
+        <w:rPr>
+          <w:lang w:val="en-US"/>
+        </w:rPr>
+        <w:t>ist</w:t>
+      </w:r>
+      <w:proofErr w:type="spellEnd"/>
+      <w:proofErr w:type="gramEnd"/>
+      <w:r>
+        <w:rPr>
+          <w:lang w:val="en-US"/>
+        </w:rPr>
+        <w:t xml:space="preserve"> </w:t>
+      </w:r>
+      <w:proofErr w:type="spellStart"/>
+      <w:r>
+        <w:rPr>
+          <w:lang w:val="en-US"/>
+        </w:rPr>
+        <w:t>ein</w:t>
+      </w:r>
+      <w:proofErr w:type="spellEnd"/>
+      <w:r>
+        <w:rPr>
+          <w:lang w:val="en-US"/>
+        </w:rPr>
+        <w:t xml:space="preserve"> </w:t>
+      </w:r>
+      <w:proofErr w:type="spellStart"/>
+      <w:r>
+        <w:rPr>
+          <w:lang w:val="en-US"/>
+        </w:rPr>
+        <w:t>objektorientiertes</w:t>
+      </w:r>
+      <w:proofErr w:type="spellEnd"/>
+      <w:r>
+        <w:rPr>
+          <w:lang w:val="en-US"/>
+        </w:rPr>
+        <w:t xml:space="preserve"> RPC-System (Remote Procedure Call). </w:t>
+      </w:r>
+      <w:r>
+        <w:t>Die ermöglicht es eine Funktion von einem Server remote von einem Client aus aufzurufen über das Netzwerk.</w:t>
       </w:r>
     </w:p>
     <w:p>
@@ -5552,7 +6198,15 @@
     </w:p>
     <w:p>
       <w:r>
-        <w:t>Ein Web-Service ist ein Programm, welches Funktionen in einem Netzwerk bereitstellt. Es wird über einen Uniform Resource Identifier (URI) aufgerufen. Dadurch ist es im Netzwerk eindeutig identifizierbar. Die Schnittstellenbeschreibung, also wie der Service integriert wird, wird durch WSDL (Web Service Description Language) definiert. Die Kommunikation läuft mehrheitlich über Internetprotokolle wie http und anderen XML-basierten Protokolle.</w:t>
+        <w:t xml:space="preserve">Ein Web-Service ist ein Programm, welches Funktionen in einem Netzwerk bereitstellt. Es wird über einen Uniform </w:t>
+      </w:r>
+      <w:proofErr w:type="spellStart"/>
+      <w:r>
+        <w:t>Resource</w:t>
+      </w:r>
+      <w:proofErr w:type="spellEnd"/>
+      <w:r>
+        <w:t xml:space="preserve"> Identifier (URI) aufgerufen. Dadurch ist es im Netzwerk eindeutig identifizierbar. Die Schnittstellenbeschreibung, also wie der Service integriert wird, wird durch WSDL (Web Service Description Language) definiert. Die Kommunikation läuft mehrheitlich über Internetprotokolle wie http und anderen XML-basierten Protokolle.</w:t>
       </w:r>
     </w:p>
     <w:p>
@@ -5562,12 +6216,36 @@
     </w:p>
     <w:p>
       <w:r>
-        <w:t>Die WCF abstrahiert das Konzept des Endpunktes durch die Trennung von Address, Binding und Contract (ABC-Prinzip).</w:t>
-      </w:r>
-    </w:p>
-    <w:p>
-      <w:r>
-        <w:t>Die Adresse (Address) ist ein URI, der die eindeutige Identifikation im Netzwerk des Services beschreibt.</w:t>
+        <w:t xml:space="preserve">Die WCF abstrahiert das Konzept des Endpunktes durch die Trennung von </w:t>
+      </w:r>
+      <w:proofErr w:type="spellStart"/>
+      <w:r>
+        <w:t>Address</w:t>
+      </w:r>
+      <w:proofErr w:type="spellEnd"/>
+      <w:r>
+        <w:t xml:space="preserve">, Binding und </w:t>
+      </w:r>
+      <w:proofErr w:type="spellStart"/>
+      <w:r>
+        <w:t>Contract</w:t>
+      </w:r>
+      <w:proofErr w:type="spellEnd"/>
+      <w:r>
+        <w:t xml:space="preserve"> (ABC-Prinzip).</w:t>
+      </w:r>
+    </w:p>
+    <w:p>
+      <w:r>
+        <w:t>Die Adresse (</w:t>
+      </w:r>
+      <w:proofErr w:type="spellStart"/>
+      <w:r>
+        <w:t>Address</w:t>
+      </w:r>
+      <w:proofErr w:type="spellEnd"/>
+      <w:r>
+        <w:t>) ist ein URI, der die eindeutige Identifikation im Netzwerk des Services beschreibt.</w:t>
       </w:r>
     </w:p>
     <w:p>
@@ -5577,7 +6255,15 @@
     </w:p>
     <w:p>
       <w:r>
-        <w:t>Der Vertrag (Contract) definiert die verfügbaren Methoden eines Dienstes.</w:t>
+        <w:t>Der Vertrag (</w:t>
+      </w:r>
+      <w:proofErr w:type="spellStart"/>
+      <w:r>
+        <w:t>Contract</w:t>
+      </w:r>
+      <w:proofErr w:type="spellEnd"/>
+      <w:r>
+        <w:t>) definiert die verfügbaren Methoden eines Dienstes.</w:t>
       </w:r>
     </w:p>
     <w:p/>
@@ -5657,17 +6343,41 @@
     </w:p>
     <w:p>
       <w:r>
-        <w:t>Der Datenvertrag (Data Contract) beschreibt alle Parameter, welcher der Dienst erstellen und verarbeiten kann. Die Parameter werden in XSD-Dokumente (XML Schemadefinitionssprache) definiert. Dadurch kann jedes XML-fähiges System die Dokumente verarbeiten.</w:t>
-      </w:r>
-    </w:p>
-    <w:p>
-      <w:r>
-        <w:t>Der Nachrichtenvertrag (Message Contract) definiert anhand von SOAP-Protokollen bestimmte Nachrichtenteile und ermöglicht eine detaillierte Steuerung der Teile einer Nachricht.</w:t>
-      </w:r>
-    </w:p>
-    <w:p>
-      <w:r>
-        <w:t>Der Dienstvertrag (Service Contract) beschreibt die genauen Methodensignaturen eines Dienstes und wird als Schnittstelle in einer der unterstützenden Programmiersprache verteilt (C# oder Visual Basic).</w:t>
+        <w:t xml:space="preserve">Der Datenvertrag (Data </w:t>
+      </w:r>
+      <w:proofErr w:type="spellStart"/>
+      <w:r>
+        <w:t>Contract</w:t>
+      </w:r>
+      <w:proofErr w:type="spellEnd"/>
+      <w:r>
+        <w:t>) beschreibt alle Parameter, welcher der Dienst erstellen und verarbeiten kann. Die Parameter werden in XSD-Dokumente (XML Schemadefinitionssprache) definiert. Dadurch kann jedes XML-fähiges System die Dokumente verarbeiten.</w:t>
+      </w:r>
+    </w:p>
+    <w:p>
+      <w:r>
+        <w:t xml:space="preserve">Der Nachrichtenvertrag (Message </w:t>
+      </w:r>
+      <w:proofErr w:type="spellStart"/>
+      <w:r>
+        <w:t>Contract</w:t>
+      </w:r>
+      <w:proofErr w:type="spellEnd"/>
+      <w:r>
+        <w:t>) definiert anhand von SOAP-Protokollen bestimmte Nachrichtenteile und ermöglicht eine detaillierte Steuerung der Teile einer Nachricht.</w:t>
+      </w:r>
+    </w:p>
+    <w:p>
+      <w:r>
+        <w:t xml:space="preserve">Der Dienstvertrag (Service </w:t>
+      </w:r>
+      <w:proofErr w:type="spellStart"/>
+      <w:r>
+        <w:t>Contract</w:t>
+      </w:r>
+      <w:proofErr w:type="spellEnd"/>
+      <w:r>
+        <w:t>) beschreibt die genauen Methodensignaturen eines Dienstes und wird als Schnittstelle in einer der unterstützenden Programmiersprache verteilt (C# oder Visual Basic).</w:t>
       </w:r>
     </w:p>
     <w:p>
@@ -5678,20 +6388,38 @@
     <w:p/>
     <w:p>
       <w:r>
-        <w:t>Service Runtime</w:t>
-      </w:r>
-    </w:p>
-    <w:p>
-      <w:r>
-        <w:t>Service Runtime umfasst alle Verhaltensweise, die während der Ausführung des Dienstes auftreten</w:t>
+        <w:t xml:space="preserve">Service </w:t>
+      </w:r>
+      <w:proofErr w:type="spellStart"/>
+      <w:r>
+        <w:t>Runtime</w:t>
+      </w:r>
+      <w:proofErr w:type="spellEnd"/>
+    </w:p>
+    <w:p>
+      <w:r>
+        <w:t xml:space="preserve">Service </w:t>
+      </w:r>
+      <w:proofErr w:type="spellStart"/>
+      <w:r>
+        <w:t>Runtime</w:t>
+      </w:r>
+      <w:proofErr w:type="spellEnd"/>
+      <w:r>
+        <w:t xml:space="preserve"> umfasst alle Verhaltensweise, die während der Ausführung des Dienstes auftreten</w:t>
       </w:r>
       <w:r>
         <w:t>.</w:t>
       </w:r>
     </w:p>
     <w:p>
-      <w:r>
-        <w:t>Throttling:</w:t>
+      <w:proofErr w:type="spellStart"/>
+      <w:r>
+        <w:t>Throttling</w:t>
+      </w:r>
+      <w:proofErr w:type="spellEnd"/>
+      <w:r>
+        <w:t>:</w:t>
       </w:r>
       <w:r>
         <w:tab/>
@@ -5730,8 +6458,13 @@
       <w:pPr>
         <w:ind w:left="2124" w:hanging="2124"/>
       </w:pPr>
-      <w:r>
-        <w:t>Instanzverhalten:</w:t>
+      <w:proofErr w:type="spellStart"/>
+      <w:r>
+        <w:t>Instanzverhalten</w:t>
+      </w:r>
+      <w:proofErr w:type="spellEnd"/>
+      <w:r>
+        <w:t>:</w:t>
       </w:r>
       <w:r>
         <w:tab/>
@@ -5797,12 +6530,36 @@
     </w:p>
     <w:p>
       <w:r>
-        <w:t>Transportkanäle lesen und schreiben Nachrichten aus dem Netzwerk. Bei einigen Transporten wird ein Umwandler verwendet, um Nachriten in und aus Bytestreamdarstellung zu konvertieren.  HTTP, Pipes, TCP und MSMQ sind Beispiele für Transporte. Beispiele für Codierung sind XML und optimierte Binärdateien.</w:t>
-      </w:r>
-    </w:p>
-    <w:p>
-      <w:r>
-        <w:t xml:space="preserve"> Protokollkanäle implementieren Nachrichtenverarbeitungsprotokolle, damit das Lesen und Schreiben von zusätzlichen Informationen in Headers einer Nachricht möglich ist. Zu diesen Protokollen gehörten beispielsweise WS-Security und WS-Reliability (Stellt Nachrichtenübermittlung sicher).</w:t>
+        <w:t xml:space="preserve">Transportkanäle lesen und schreiben Nachrichten aus dem Netzwerk. Bei einigen Transporten wird ein </w:t>
+      </w:r>
+      <w:proofErr w:type="spellStart"/>
+      <w:r>
+        <w:t>Umwandler</w:t>
+      </w:r>
+      <w:proofErr w:type="spellEnd"/>
+      <w:r>
+        <w:t xml:space="preserve"> verwendet, um Nachriten in und aus </w:t>
+      </w:r>
+      <w:proofErr w:type="spellStart"/>
+      <w:r>
+        <w:t>Bytestreamdarstellung</w:t>
+      </w:r>
+      <w:proofErr w:type="spellEnd"/>
+      <w:r>
+        <w:t xml:space="preserve"> zu konvertieren.  HTTP, Pipes, TCP und MSMQ sind Beispiele für Transporte. Beispiele für Codierung sind XML und optimierte Binärdateien.</w:t>
+      </w:r>
+    </w:p>
+    <w:p>
+      <w:r>
+        <w:t xml:space="preserve"> Protokollkanäle implementieren Nachrichtenverarbeitungsprotokolle, damit das Lesen und Schreiben von zusätzlichen Informationen in Headers einer Nachricht möglich ist. Zu diesen Protokollen gehörten beispielsweise WS-Security und WS-</w:t>
+      </w:r>
+      <w:proofErr w:type="spellStart"/>
+      <w:r>
+        <w:t>Reliability</w:t>
+      </w:r>
+      <w:proofErr w:type="spellEnd"/>
+      <w:r>
+        <w:t xml:space="preserve"> (Stellt Nachrichtenübermittlung sicher).</w:t>
       </w:r>
     </w:p>
     <w:p/>
@@ -5818,7 +6575,15 @@
     </w:p>
     <w:p>
       <w:r>
-        <w:t>Dienste werden jedoch auch gehosted oder in einer ausführbaren Datei von einem externen Agent verwaltet ausgeführt. Entweder kann er manuell als .EXE oder per Windows Dienst ausgeführt werden.</w:t>
+        <w:t xml:space="preserve">Dienste werden jedoch auch </w:t>
+      </w:r>
+      <w:proofErr w:type="spellStart"/>
+      <w:r>
+        <w:t>gehosted</w:t>
+      </w:r>
+      <w:proofErr w:type="spellEnd"/>
+      <w:r>
+        <w:t xml:space="preserve"> oder in einer ausführbaren Datei von einem externen Agent verwaltet ausgeführt. Entweder kann er manuell als .EXE oder per Windows Dienst ausgeführt werden.</w:t>
       </w:r>
     </w:p>
     <w:p>
@@ -5830,27 +6595,27 @@
       <w:pPr>
         <w:pStyle w:val="berschrift3"/>
       </w:pPr>
-      <w:bookmarkStart w:id="28" w:name="_Toc423786325"/>
+      <w:bookmarkStart w:id="27" w:name="_Toc423867281"/>
       <w:r>
         <w:t>API</w:t>
       </w:r>
+      <w:bookmarkEnd w:id="27"/>
+    </w:p>
+    <w:p>
+      <w:pPr>
+        <w:pStyle w:val="berschrift3"/>
+      </w:pPr>
+    </w:p>
+    <w:p/>
+    <w:p>
+      <w:pPr>
+        <w:pStyle w:val="berschrift3"/>
+      </w:pPr>
+      <w:bookmarkStart w:id="28" w:name="_Toc423867282"/>
+      <w:r>
+        <w:t>REST</w:t>
+      </w:r>
       <w:bookmarkEnd w:id="28"/>
-    </w:p>
-    <w:p>
-      <w:pPr>
-        <w:pStyle w:val="berschrift3"/>
-      </w:pPr>
-    </w:p>
-    <w:p/>
-    <w:p>
-      <w:pPr>
-        <w:pStyle w:val="berschrift3"/>
-      </w:pPr>
-      <w:bookmarkStart w:id="29" w:name="_Toc423786326"/>
-      <w:r>
-        <w:t>REST</w:t>
-      </w:r>
-      <w:bookmarkEnd w:id="29"/>
     </w:p>
     <w:p/>
     <w:p/>
@@ -5858,11 +6623,11 @@
       <w:pPr>
         <w:pStyle w:val="berschrift3"/>
       </w:pPr>
-      <w:bookmarkStart w:id="30" w:name="_Toc423786327"/>
+      <w:bookmarkStart w:id="29" w:name="_Toc423867283"/>
       <w:r>
         <w:t>Websocket</w:t>
       </w:r>
-      <w:bookmarkEnd w:id="30"/>
+      <w:bookmarkEnd w:id="29"/>
     </w:p>
     <w:p/>
     <w:p/>
@@ -5870,43 +6635,48 @@
       <w:pPr>
         <w:pStyle w:val="berschrift3"/>
       </w:pPr>
-      <w:bookmarkStart w:id="31" w:name="_Toc423786328"/>
+      <w:bookmarkStart w:id="30" w:name="_Toc423867284"/>
       <w:r>
         <w:t>Sicherheit</w:t>
       </w:r>
+      <w:bookmarkEnd w:id="30"/>
+    </w:p>
+    <w:p>
+      <w:r>
+        <w:t xml:space="preserve">Transport Layer </w:t>
+      </w:r>
+      <w:proofErr w:type="spellStart"/>
+      <w:r>
+        <w:t>encryption</w:t>
+      </w:r>
+      <w:proofErr w:type="spellEnd"/>
+    </w:p>
+    <w:p>
+      <w:r>
+        <w:t>Transport Security verschlüsselt nur die Übertragung an den Service.</w:t>
+      </w:r>
+    </w:p>
+    <w:p/>
+    <w:p>
+      <w:r>
+        <w:t>Message Encryption</w:t>
+      </w:r>
+    </w:p>
+    <w:p>
+      <w:r>
+        <w:t>Message Encryption verschlüsselt ebenfalls noch der Body.</w:t>
+      </w:r>
+    </w:p>
+    <w:p/>
+    <w:p>
+      <w:pPr>
+        <w:pStyle w:val="berschrift3"/>
+      </w:pPr>
+      <w:bookmarkStart w:id="31" w:name="_Toc423867285"/>
+      <w:r>
+        <w:t>Push oder Pull?</w:t>
+      </w:r>
       <w:bookmarkEnd w:id="31"/>
-    </w:p>
-    <w:p>
-      <w:r>
-        <w:t>Transport Layer encryption</w:t>
-      </w:r>
-    </w:p>
-    <w:p>
-      <w:r>
-        <w:t>Transport Security verschlüsselt nur die Übertragung an den Service.</w:t>
-      </w:r>
-    </w:p>
-    <w:p/>
-    <w:p>
-      <w:r>
-        <w:t>Message Encryption</w:t>
-      </w:r>
-    </w:p>
-    <w:p>
-      <w:r>
-        <w:t>Message Encryption verschlüsselt ebenfalls noch der Body.</w:t>
-      </w:r>
-    </w:p>
-    <w:p/>
-    <w:p>
-      <w:pPr>
-        <w:pStyle w:val="berschrift3"/>
-      </w:pPr>
-      <w:bookmarkStart w:id="32" w:name="_Toc423786329"/>
-      <w:r>
-        <w:t>Push oder Pull?</w:t>
-      </w:r>
-      <w:bookmarkEnd w:id="32"/>
     </w:p>
     <w:p>
       <w:r>
@@ -5920,11 +6690,11 @@
       <w:pPr>
         <w:pStyle w:val="berschrift2"/>
       </w:pPr>
-      <w:bookmarkStart w:id="33" w:name="_Toc423786330"/>
+      <w:bookmarkStart w:id="32" w:name="_Toc423867286"/>
       <w:r>
         <w:t>Textanalyse Software</w:t>
       </w:r>
-      <w:bookmarkEnd w:id="33"/>
+      <w:bookmarkEnd w:id="32"/>
     </w:p>
     <w:p/>
     <w:p>
@@ -5932,8 +6702,13 @@
         <w:t>OCR Software</w:t>
       </w:r>
       <w:r>
-        <w:t xml:space="preserve"> Tesseract</w:t>
-      </w:r>
+        <w:t xml:space="preserve"> </w:t>
+      </w:r>
+      <w:proofErr w:type="spellStart"/>
+      <w:r>
+        <w:t>Tesseract</w:t>
+      </w:r>
+      <w:proofErr w:type="spellEnd"/>
     </w:p>
     <w:p>
       <w:hyperlink r:id="rId20" w:history="1">
@@ -5947,8 +6722,13 @@
     </w:p>
     <w:p/>
     <w:p>
-      <w:r>
-        <w:t>Tesseract ist die erste Software die sowohl Schwarz-auf-Weiss als auch Weiss-auf-Schwarz erkennen kann.</w:t>
+      <w:proofErr w:type="spellStart"/>
+      <w:r>
+        <w:t>Tesseract</w:t>
+      </w:r>
+      <w:proofErr w:type="spellEnd"/>
+      <w:r>
+        <w:t xml:space="preserve"> ist die erste Software die sowohl Schwarz-auf-Weiss als auch Weiss-auf-Schwarz erkennen kann.</w:t>
       </w:r>
     </w:p>
     <w:p>
@@ -6002,31 +6782,46 @@
     <w:p/>
     <w:p>
       <w:r>
+        <w:t>Bildanalyse</w:t>
+      </w:r>
+    </w:p>
+    <w:p>
+      <w:r>
+        <w:t xml:space="preserve">Bild werden auf Text analysiert und nur den Text in </w:t>
+      </w:r>
+      <w:proofErr w:type="spellStart"/>
+      <w:r>
+        <w:t>Blobs</w:t>
+      </w:r>
+      <w:proofErr w:type="spellEnd"/>
+      <w:r>
+        <w:t xml:space="preserve"> abspeichern.</w:t>
+      </w:r>
+    </w:p>
+    <w:p/>
+    <w:p>
+      <w:r>
         <w:t>Linienfinder Algorithmus</w:t>
       </w:r>
     </w:p>
     <w:p>
       <w:r>
+        <w:lastRenderedPageBreak/>
         <w:t>Dieser Algorithmus wurde so entworfen, dass auch abgeschrägte Linien gefunden und analysiert werden können.</w:t>
       </w:r>
       <w:r>
-        <w:t xml:space="preserve"> Ohne diese Funktion würde die Qualität der Bilder erheblich verschlechtert werden. Die Hauptteile von dem Prozess sind Blob Filterung und Linien Erstellung.</w:t>
+        <w:t xml:space="preserve"> Ohne diese Funktion würde die Qualität der Bilder erheblich verschlechtert werden. Die Hauptteile von dem Prozess sind </w:t>
+      </w:r>
+      <w:proofErr w:type="spellStart"/>
+      <w:r>
+        <w:t>Blob</w:t>
+      </w:r>
+      <w:proofErr w:type="spellEnd"/>
+      <w:r>
+        <w:t xml:space="preserve"> Filterung und Linien Erstellung.</w:t>
       </w:r>
     </w:p>
     <w:p/>
-    <w:p>
-      <w:pPr>
-        <w:rPr>
-          <w:lang w:val="fr-CH"/>
-        </w:rPr>
-      </w:pPr>
-      <w:r>
-        <w:rPr>
-          <w:lang w:val="fr-CH"/>
-        </w:rPr>
-        <w:t>Baselines :</w:t>
-      </w:r>
-    </w:p>
     <w:p>
       <w:pPr>
         <w:rPr>
@@ -6038,7 +6833,6 @@
           <w:noProof/>
           <w:lang w:eastAsia="de-CH"/>
         </w:rPr>
-        <w:lastRenderedPageBreak/>
         <w:drawing>
           <wp:inline distT="0" distB="0" distL="0" distR="0">
             <wp:extent cx="5265420" cy="647700"/>
@@ -6104,9 +6898,208 @@
       </w:pPr>
       <w:r>
         <w:rPr>
+          <w:noProof/>
+          <w:lang w:eastAsia="de-CH"/>
+        </w:rPr>
+        <w:drawing>
+          <wp:inline distT="0" distB="0" distL="0" distR="0">
+            <wp:extent cx="3434715" cy="922655"/>
+            <wp:effectExtent l="0" t="0" r="0" b="0"/>
+            <wp:docPr id="8" name="Grafik 8" descr="https://upload.wikimedia.org/wikipedia/commons/thumb/3/39/Typography_Line_Terms.svg/361px-Typography_Line_Terms.svg.png"/>
+            <wp:cNvGraphicFramePr>
+              <a:graphicFrameLocks xmlns:a="http://schemas.openxmlformats.org/drawingml/2006/main" noChangeAspect="1"/>
+            </wp:cNvGraphicFramePr>
+            <a:graphic xmlns:a="http://schemas.openxmlformats.org/drawingml/2006/main">
+              <a:graphicData uri="http://schemas.openxmlformats.org/drawingml/2006/picture">
+                <pic:pic xmlns:pic="http://schemas.openxmlformats.org/drawingml/2006/picture">
+                  <pic:nvPicPr>
+                    <pic:cNvPr id="0" name="Picture 3" descr="https://upload.wikimedia.org/wikipedia/commons/thumb/3/39/Typography_Line_Terms.svg/361px-Typography_Line_Terms.svg.png"/>
+                    <pic:cNvPicPr>
+                      <a:picLocks noChangeAspect="1" noChangeArrowheads="1"/>
+                    </pic:cNvPicPr>
+                  </pic:nvPicPr>
+                  <pic:blipFill>
+                    <a:blip r:embed="rId22">
+                      <a:extLst>
+                        <a:ext uri="{28A0092B-C50C-407E-A947-70E740481C1C}">
+                          <a14:useLocalDpi xmlns:a14="http://schemas.microsoft.com/office/drawing/2010/main" val="0"/>
+                        </a:ext>
+                      </a:extLst>
+                    </a:blip>
+                    <a:srcRect/>
+                    <a:stretch>
+                      <a:fillRect/>
+                    </a:stretch>
+                  </pic:blipFill>
+                  <pic:spPr bwMode="auto">
+                    <a:xfrm>
+                      <a:off x="0" y="0"/>
+                      <a:ext cx="3434715" cy="922655"/>
+                    </a:xfrm>
+                    <a:prstGeom prst="rect">
+                      <a:avLst/>
+                    </a:prstGeom>
+                    <a:noFill/>
+                    <a:ln>
+                      <a:noFill/>
+                    </a:ln>
+                  </pic:spPr>
+                </pic:pic>
+              </a:graphicData>
+            </a:graphic>
+          </wp:inline>
+        </w:drawing>
+      </w:r>
+    </w:p>
+    <w:p>
+      <w:pPr>
+        <w:rPr>
           <w:lang w:val="fr-CH"/>
         </w:rPr>
-        <w:t>Fixed Pitch Detection and Chopping</w:t>
+      </w:pPr>
+    </w:p>
+    <w:p>
+      <w:pPr>
+        <w:rPr>
+          <w:lang w:val="fr-CH"/>
+        </w:rPr>
+      </w:pPr>
+      <w:hyperlink r:id="rId23" w:history="1">
+        <w:r>
+          <w:rPr>
+            <w:rStyle w:val="Hyperlink"/>
+            <w:lang w:val="fr-CH"/>
+          </w:rPr>
+          <w:t>https://en.wikipedia.org/wiki/Typeface</w:t>
+        </w:r>
+      </w:hyperlink>
+    </w:p>
+    <w:p>
+      <w:pPr>
+        <w:rPr>
+          <w:lang w:val="fr-CH"/>
+        </w:rPr>
+      </w:pPr>
+    </w:p>
+    <w:p>
+      <w:r>
+        <w:t xml:space="preserve">Horizontale Line </w:t>
+      </w:r>
+      <w:r>
+        <w:rPr>
+          <w:lang w:val="fr-CH"/>
+        </w:rPr>
+        <w:sym w:font="Wingdings" w:char="F0E0"/>
+      </w:r>
+      <w:r>
+        <w:t xml:space="preserve"> Linien erkennen</w:t>
+      </w:r>
+      <w:proofErr w:type="gramStart"/>
+      <w:r>
+        <w:t>..</w:t>
+      </w:r>
+      <w:proofErr w:type="gramEnd"/>
+      <w:r>
+        <w:t xml:space="preserve"> Zudem können auch gebogene Linien erkennt werden.</w:t>
+      </w:r>
+    </w:p>
+    <w:p/>
+    <w:p/>
+    <w:p>
+      <w:pPr>
+        <w:rPr>
+          <w:lang w:val="fr-CH"/>
+        </w:rPr>
+      </w:pPr>
+      <w:proofErr w:type="spellStart"/>
+      <w:r>
+        <w:rPr>
+          <w:lang w:val="fr-CH"/>
+        </w:rPr>
+        <w:t>Fixed</w:t>
+      </w:r>
+      <w:proofErr w:type="spellEnd"/>
+      <w:r>
+        <w:rPr>
+          <w:lang w:val="fr-CH"/>
+        </w:rPr>
+        <w:t xml:space="preserve"> Pitch </w:t>
+      </w:r>
+      <w:proofErr w:type="spellStart"/>
+      <w:r>
+        <w:rPr>
+          <w:lang w:val="fr-CH"/>
+        </w:rPr>
+        <w:t>Detection</w:t>
+      </w:r>
+      <w:proofErr w:type="spellEnd"/>
+      <w:r>
+        <w:rPr>
+          <w:lang w:val="fr-CH"/>
+        </w:rPr>
+        <w:t xml:space="preserve"> and </w:t>
+      </w:r>
+      <w:proofErr w:type="spellStart"/>
+      <w:r>
+        <w:rPr>
+          <w:lang w:val="fr-CH"/>
+        </w:rPr>
+        <w:t>Chopping</w:t>
+      </w:r>
+      <w:proofErr w:type="spellEnd"/>
+    </w:p>
+    <w:p>
+      <w:r>
+        <w:t>Pitch </w:t>
+      </w:r>
+      <w:proofErr w:type="spellStart"/>
+      <w:r>
+        <w:t>Detection</w:t>
+      </w:r>
+      <w:proofErr w:type="spellEnd"/>
+      <w:r>
+        <w:t> :</w:t>
+      </w:r>
+      <w:r>
+        <w:tab/>
+      </w:r>
+      <w:r>
+        <w:t>Zeichenabstanderkennung</w:t>
+      </w:r>
+    </w:p>
+    <w:p>
+      <w:proofErr w:type="spellStart"/>
+      <w:r>
+        <w:t>Chopping</w:t>
+      </w:r>
+      <w:proofErr w:type="spellEnd"/>
+      <w:r>
+        <w:t>:</w:t>
+      </w:r>
+      <w:r>
+        <w:tab/>
+      </w:r>
+      <w:r>
+        <w:tab/>
+        <w:t>Linie in einzelne Charakter unterteilen</w:t>
+      </w:r>
+    </w:p>
+    <w:p>
+      <w:r>
+        <w:t>Suchen von fixen Abstände und kann dadurch eine Linien Wörter unterteile.</w:t>
+      </w:r>
+    </w:p>
+    <w:p>
+      <w:r>
+        <w:t>Danach werden die Wörter in einzelnen Buchstaben unterteilt.</w:t>
+      </w:r>
+    </w:p>
+    <w:p>
+      <w:r>
+        <w:sym w:font="Wingdings" w:char="F0E0"/>
+      </w:r>
+      <w:r>
+        <w:t xml:space="preserve"> Vertikal = Wörter/Charakter</w:t>
       </w:r>
     </w:p>
     <w:p>
@@ -6138,7 +7131,7 @@
                     </pic:cNvPicPr>
                   </pic:nvPicPr>
                   <pic:blipFill>
-                    <a:blip r:embed="rId22">
+                    <a:blip r:embed="rId24">
                       <a:extLst>
                         <a:ext uri="{28A0092B-C50C-407E-A947-70E740481C1C}">
                           <a14:useLocalDpi xmlns:a14="http://schemas.microsoft.com/office/drawing/2010/main" val="0"/>
@@ -6178,91 +7171,408 @@
       </w:pPr>
     </w:p>
     <w:p>
-      <w:pPr>
-        <w:rPr>
-          <w:lang w:val="fr-CH"/>
-        </w:rPr>
-      </w:pPr>
-      <w:r>
-        <w:rPr>
-          <w:lang w:val="fr-CH"/>
-        </w:rPr>
-        <w:t>Word Finding</w:t>
-      </w:r>
-    </w:p>
-    <w:p>
-      <w:pPr>
-        <w:rPr>
-          <w:lang w:val="fr-CH"/>
-        </w:rPr>
-      </w:pPr>
-    </w:p>
-    <w:p>
-      <w:pPr>
-        <w:rPr>
-          <w:lang w:val="fr-CH"/>
-        </w:rPr>
-      </w:pPr>
-      <w:r>
-        <w:rPr>
-          <w:lang w:val="fr-CH"/>
-        </w:rPr>
-        <w:t>Compaire Words to Database</w:t>
-      </w:r>
-    </w:p>
-    <w:p>
-      <w:pPr>
-        <w:rPr>
-          <w:lang w:val="fr-CH"/>
-        </w:rPr>
-      </w:pPr>
-    </w:p>
-    <w:p>
-      <w:pPr>
-        <w:rPr>
-          <w:lang w:val="fr-CH"/>
-        </w:rPr>
-      </w:pPr>
-    </w:p>
-    <w:p>
-      <w:pPr>
-        <w:rPr>
-          <w:lang w:val="fr-CH"/>
-        </w:rPr>
-      </w:pPr>
-    </w:p>
-    <w:p>
-      <w:pPr>
-        <w:rPr>
-          <w:lang w:val="fr-CH"/>
-        </w:rPr>
-      </w:pPr>
-    </w:p>
-    <w:p>
-      <w:pPr>
-        <w:rPr>
-          <w:lang w:val="fr-CH"/>
-        </w:rPr>
-      </w:pPr>
-    </w:p>
-    <w:p>
-      <w:pPr>
-        <w:rPr>
-          <w:lang w:val="fr-CH"/>
-        </w:rPr>
-      </w:pPr>
-    </w:p>
-    <w:p>
-      <w:pPr>
-        <w:rPr>
-          <w:lang w:val="fr-CH"/>
-        </w:rPr>
-      </w:pPr>
-    </w:p>
-    <w:p>
-      <w:pPr>
-        <w:rPr>
-          <w:lang w:val="fr-CH"/>
+      <w:r>
+        <w:t>Spezielles Problem</w:t>
+      </w:r>
+    </w:p>
+    <w:p>
+      <w:r>
+        <w:t xml:space="preserve">11.9% Z.B. hat zwischen 1 und </w:t>
+      </w:r>
+      <w:r>
+        <w:t>1</w:t>
+      </w:r>
+      <w:r>
+        <w:t xml:space="preserve"> ein sehr ähnlicher Abstand wie ein Wort zu einem anderen.</w:t>
+      </w:r>
+    </w:p>
+    <w:p>
+      <w:proofErr w:type="spellStart"/>
+      <w:r>
+        <w:t>Kerning</w:t>
+      </w:r>
+      <w:proofErr w:type="spellEnd"/>
+      <w:r>
+        <w:t xml:space="preserve"> Problem:</w:t>
+      </w:r>
+    </w:p>
+    <w:p/>
+    <w:p>
+      <w:r>
+        <w:rPr>
+          <w:noProof/>
+          <w:lang w:eastAsia="de-CH"/>
+        </w:rPr>
+        <w:lastRenderedPageBreak/>
+        <w:drawing>
+          <wp:inline distT="0" distB="0" distL="0" distR="0">
+            <wp:extent cx="2194560" cy="1526540"/>
+            <wp:effectExtent l="0" t="0" r="0" b="0"/>
+            <wp:docPr id="5" name="Grafik 5" descr="https://upload.wikimedia.org/wikipedia/commons/thumb/d/da/Kerning_EN.svg/230px-Kerning_EN.svg.png"/>
+            <wp:cNvGraphicFramePr>
+              <a:graphicFrameLocks xmlns:a="http://schemas.openxmlformats.org/drawingml/2006/main" noChangeAspect="1"/>
+            </wp:cNvGraphicFramePr>
+            <a:graphic xmlns:a="http://schemas.openxmlformats.org/drawingml/2006/main">
+              <a:graphicData uri="http://schemas.openxmlformats.org/drawingml/2006/picture">
+                <pic:pic xmlns:pic="http://schemas.openxmlformats.org/drawingml/2006/picture">
+                  <pic:nvPicPr>
+                    <pic:cNvPr id="0" name="Picture 1" descr="https://upload.wikimedia.org/wikipedia/commons/thumb/d/da/Kerning_EN.svg/230px-Kerning_EN.svg.png"/>
+                    <pic:cNvPicPr>
+                      <a:picLocks noChangeAspect="1" noChangeArrowheads="1"/>
+                    </pic:cNvPicPr>
+                  </pic:nvPicPr>
+                  <pic:blipFill>
+                    <a:blip r:embed="rId25">
+                      <a:extLst>
+                        <a:ext uri="{28A0092B-C50C-407E-A947-70E740481C1C}">
+                          <a14:useLocalDpi xmlns:a14="http://schemas.microsoft.com/office/drawing/2010/main" val="0"/>
+                        </a:ext>
+                      </a:extLst>
+                    </a:blip>
+                    <a:srcRect/>
+                    <a:stretch>
+                      <a:fillRect/>
+                    </a:stretch>
+                  </pic:blipFill>
+                  <pic:spPr bwMode="auto">
+                    <a:xfrm>
+                      <a:off x="0" y="0"/>
+                      <a:ext cx="2194560" cy="1526540"/>
+                    </a:xfrm>
+                    <a:prstGeom prst="rect">
+                      <a:avLst/>
+                    </a:prstGeom>
+                    <a:noFill/>
+                    <a:ln>
+                      <a:noFill/>
+                    </a:ln>
+                  </pic:spPr>
+                </pic:pic>
+              </a:graphicData>
+            </a:graphic>
+          </wp:inline>
+        </w:drawing>
+      </w:r>
+    </w:p>
+    <w:p>
+      <w:hyperlink r:id="rId26" w:history="1">
+        <w:r>
+          <w:rPr>
+            <w:rStyle w:val="Hyperlink"/>
+          </w:rPr>
+          <w:t>https://en.wikipedia.org/wiki/Kerning</w:t>
+        </w:r>
+      </w:hyperlink>
+    </w:p>
+    <w:p/>
+    <w:p>
+      <w:r>
+        <w:t>Abstanderkennung falls der letzte Buchstaben eines Wortes mit dem ersten Buchstaben eines anschliessenden Wortes überlappt:</w:t>
+      </w:r>
+    </w:p>
+    <w:p>
+      <w:r>
+        <w:rPr>
+          <w:noProof/>
+          <w:lang w:eastAsia="de-CH"/>
+        </w:rPr>
+        <w:drawing>
+          <wp:inline distT="0" distB="0" distL="0" distR="0">
+            <wp:extent cx="3951605" cy="524510"/>
+            <wp:effectExtent l="0" t="0" r="0" b="8890"/>
+            <wp:docPr id="9" name="Grafik 9"/>
+            <wp:cNvGraphicFramePr>
+              <a:graphicFrameLocks xmlns:a="http://schemas.openxmlformats.org/drawingml/2006/main" noChangeAspect="1"/>
+            </wp:cNvGraphicFramePr>
+            <a:graphic xmlns:a="http://schemas.openxmlformats.org/drawingml/2006/main">
+              <a:graphicData uri="http://schemas.openxmlformats.org/drawingml/2006/picture">
+                <pic:pic xmlns:pic="http://schemas.openxmlformats.org/drawingml/2006/picture">
+                  <pic:nvPicPr>
+                    <pic:cNvPr id="0" name="Picture 5"/>
+                    <pic:cNvPicPr>
+                      <a:picLocks noChangeAspect="1" noChangeArrowheads="1"/>
+                    </pic:cNvPicPr>
+                  </pic:nvPicPr>
+                  <pic:blipFill>
+                    <a:blip r:embed="rId27">
+                      <a:extLst>
+                        <a:ext uri="{28A0092B-C50C-407E-A947-70E740481C1C}">
+                          <a14:useLocalDpi xmlns:a14="http://schemas.microsoft.com/office/drawing/2010/main" val="0"/>
+                        </a:ext>
+                      </a:extLst>
+                    </a:blip>
+                    <a:srcRect/>
+                    <a:stretch>
+                      <a:fillRect/>
+                    </a:stretch>
+                  </pic:blipFill>
+                  <pic:spPr bwMode="auto">
+                    <a:xfrm>
+                      <a:off x="0" y="0"/>
+                      <a:ext cx="3951605" cy="524510"/>
+                    </a:xfrm>
+                    <a:prstGeom prst="rect">
+                      <a:avLst/>
+                    </a:prstGeom>
+                    <a:noFill/>
+                    <a:ln>
+                      <a:noFill/>
+                    </a:ln>
+                  </pic:spPr>
+                </pic:pic>
+              </a:graphicData>
+            </a:graphic>
+          </wp:inline>
+        </w:drawing>
+      </w:r>
+    </w:p>
+    <w:p>
+      <w:r>
+        <w:t>Zwischen „</w:t>
+      </w:r>
+      <w:proofErr w:type="spellStart"/>
+      <w:r>
+        <w:t>of</w:t>
+      </w:r>
+      <w:proofErr w:type="spellEnd"/>
+      <w:r>
+        <w:t>“ und „</w:t>
+      </w:r>
+      <w:proofErr w:type="spellStart"/>
+      <w:r>
+        <w:t>financial</w:t>
+      </w:r>
+      <w:proofErr w:type="spellEnd"/>
+      <w:r>
+        <w:t>“</w:t>
+      </w:r>
+      <w:r>
+        <w:t xml:space="preserve"> besteht kein Abstand werden zu diesem </w:t>
+      </w:r>
+      <w:proofErr w:type="spellStart"/>
+      <w:r>
+        <w:t>Zeitpunk</w:t>
+      </w:r>
+      <w:proofErr w:type="spellEnd"/>
+      <w:r>
+        <w:t xml:space="preserve"> als </w:t>
+      </w:r>
+      <w:proofErr w:type="spellStart"/>
+      <w:r>
+        <w:t>Fuzzy</w:t>
+      </w:r>
+      <w:proofErr w:type="spellEnd"/>
+      <w:r>
+        <w:t xml:space="preserve"> „unscharf“ bezeichnet und am Schluss nochmals mit einer zweiten Methode analysiert.</w:t>
+      </w:r>
+    </w:p>
+    <w:p>
+      <w:r>
+        <w:t>2.Methode</w:t>
+      </w:r>
+      <w:r>
+        <w:t>:</w:t>
+      </w:r>
+    </w:p>
+    <w:p>
+      <w:r>
+        <w:t xml:space="preserve">Es wird nicht mehr der Abstand von der einen Box zur anderen Box geschaut, sondern es wird eine neue Box gemacht und zwar nur von der Baseline zur </w:t>
+      </w:r>
+      <w:proofErr w:type="spellStart"/>
+      <w:r>
+        <w:t>Medianline</w:t>
+      </w:r>
+      <w:proofErr w:type="spellEnd"/>
+      <w:r>
+        <w:t xml:space="preserve"> und danach dort der Abstand gemessen:</w:t>
+      </w:r>
+    </w:p>
+    <w:p>
+      <w:r>
+        <w:rPr>
+          <w:noProof/>
+          <w:lang w:eastAsia="de-CH"/>
+        </w:rPr>
+        <w:drawing>
+          <wp:inline distT="0" distB="0" distL="0" distR="0">
+            <wp:extent cx="1550670" cy="874395"/>
+            <wp:effectExtent l="0" t="0" r="0" b="1905"/>
+            <wp:docPr id="10" name="Grafik 10"/>
+            <wp:cNvGraphicFramePr>
+              <a:graphicFrameLocks xmlns:a="http://schemas.openxmlformats.org/drawingml/2006/main" noChangeAspect="1"/>
+            </wp:cNvGraphicFramePr>
+            <a:graphic xmlns:a="http://schemas.openxmlformats.org/drawingml/2006/main">
+              <a:graphicData uri="http://schemas.openxmlformats.org/drawingml/2006/picture">
+                <pic:pic xmlns:pic="http://schemas.openxmlformats.org/drawingml/2006/picture">
+                  <pic:nvPicPr>
+                    <pic:cNvPr id="0" name="Picture 6"/>
+                    <pic:cNvPicPr>
+                      <a:picLocks noChangeAspect="1" noChangeArrowheads="1"/>
+                    </pic:cNvPicPr>
+                  </pic:nvPicPr>
+                  <pic:blipFill>
+                    <a:blip r:embed="rId28">
+                      <a:extLst>
+                        <a:ext uri="{28A0092B-C50C-407E-A947-70E740481C1C}">
+                          <a14:useLocalDpi xmlns:a14="http://schemas.microsoft.com/office/drawing/2010/main" val="0"/>
+                        </a:ext>
+                      </a:extLst>
+                    </a:blip>
+                    <a:srcRect/>
+                    <a:stretch>
+                      <a:fillRect/>
+                    </a:stretch>
+                  </pic:blipFill>
+                  <pic:spPr bwMode="auto">
+                    <a:xfrm>
+                      <a:off x="0" y="0"/>
+                      <a:ext cx="1550670" cy="874395"/>
+                    </a:xfrm>
+                    <a:prstGeom prst="rect">
+                      <a:avLst/>
+                    </a:prstGeom>
+                    <a:noFill/>
+                    <a:ln>
+                      <a:noFill/>
+                    </a:ln>
+                  </pic:spPr>
+                </pic:pic>
+              </a:graphicData>
+            </a:graphic>
+          </wp:inline>
+        </w:drawing>
+      </w:r>
+    </w:p>
+    <w:p>
+      <w:bookmarkStart w:id="33" w:name="_GoBack"/>
+      <w:bookmarkEnd w:id="33"/>
+    </w:p>
+    <w:p/>
+    <w:p/>
+    <w:p>
+      <w:pPr>
+        <w:rPr>
+          <w:lang w:val="en-US"/>
+        </w:rPr>
+      </w:pPr>
+      <w:proofErr w:type="spellStart"/>
+      <w:r>
+        <w:rPr>
+          <w:lang w:val="en-US"/>
+        </w:rPr>
+        <w:t>Wort</w:t>
+      </w:r>
+      <w:proofErr w:type="spellEnd"/>
+      <w:r>
+        <w:rPr>
+          <w:lang w:val="en-US"/>
+        </w:rPr>
+        <w:t xml:space="preserve"> </w:t>
+      </w:r>
+      <w:proofErr w:type="spellStart"/>
+      <w:r>
+        <w:rPr>
+          <w:lang w:val="en-US"/>
+        </w:rPr>
+        <w:t>recognision</w:t>
+      </w:r>
+      <w:proofErr w:type="spellEnd"/>
+    </w:p>
+    <w:p>
+      <w:pPr>
+        <w:rPr>
+          <w:lang w:val="en-US"/>
+        </w:rPr>
+      </w:pPr>
+    </w:p>
+    <w:p>
+      <w:pPr>
+        <w:rPr>
+          <w:lang w:val="en-US"/>
+        </w:rPr>
+      </w:pPr>
+    </w:p>
+    <w:p>
+      <w:pPr>
+        <w:rPr>
+          <w:lang w:val="en-US"/>
+        </w:rPr>
+      </w:pPr>
+    </w:p>
+    <w:p>
+      <w:pPr>
+        <w:rPr>
+          <w:lang w:val="en-US"/>
+        </w:rPr>
+      </w:pPr>
+      <w:proofErr w:type="spellStart"/>
+      <w:r>
+        <w:rPr>
+          <w:lang w:val="en-US"/>
+        </w:rPr>
+        <w:t>Compaire</w:t>
+      </w:r>
+      <w:proofErr w:type="spellEnd"/>
+      <w:r>
+        <w:rPr>
+          <w:lang w:val="en-US"/>
+        </w:rPr>
+        <w:t xml:space="preserve"> Words to Database</w:t>
+      </w:r>
+    </w:p>
+    <w:p>
+      <w:pPr>
+        <w:rPr>
+          <w:lang w:val="en-US"/>
+        </w:rPr>
+      </w:pPr>
+    </w:p>
+    <w:p>
+      <w:pPr>
+        <w:rPr>
+          <w:lang w:val="en-US"/>
+        </w:rPr>
+      </w:pPr>
+    </w:p>
+    <w:p>
+      <w:pPr>
+        <w:rPr>
+          <w:lang w:val="en-US"/>
+        </w:rPr>
+      </w:pPr>
+    </w:p>
+    <w:p>
+      <w:pPr>
+        <w:rPr>
+          <w:lang w:val="en-US"/>
+        </w:rPr>
+      </w:pPr>
+    </w:p>
+    <w:p>
+      <w:pPr>
+        <w:rPr>
+          <w:lang w:val="en-US"/>
+        </w:rPr>
+      </w:pPr>
+    </w:p>
+    <w:p>
+      <w:pPr>
+        <w:rPr>
+          <w:lang w:val="en-US"/>
+        </w:rPr>
+      </w:pPr>
+    </w:p>
+    <w:p>
+      <w:pPr>
+        <w:rPr>
+          <w:lang w:val="en-US"/>
+        </w:rPr>
+      </w:pPr>
+    </w:p>
+    <w:p>
+      <w:pPr>
+        <w:rPr>
+          <w:lang w:val="en-US"/>
         </w:rPr>
       </w:pPr>
     </w:p>
@@ -6270,7 +7580,7 @@
       <w:pPr>
         <w:pStyle w:val="berschrift1"/>
         <w:rPr>
-          <w:lang w:val="fr-CH"/>
+          <w:lang w:val="en-US"/>
         </w:rPr>
       </w:pPr>
     </w:p>
@@ -6278,21 +7588,21 @@
       <w:pPr>
         <w:pStyle w:val="berschrift1"/>
         <w:rPr>
-          <w:lang w:val="fr-CH"/>
-        </w:rPr>
-      </w:pPr>
-    </w:p>
-    <w:p>
-      <w:pPr>
-        <w:rPr>
-          <w:lang w:val="fr-CH"/>
-        </w:rPr>
-      </w:pPr>
-    </w:p>
-    <w:p>
-      <w:pPr>
-        <w:rPr>
-          <w:lang w:val="fr-CH"/>
+          <w:lang w:val="en-US"/>
+        </w:rPr>
+      </w:pPr>
+    </w:p>
+    <w:p>
+      <w:pPr>
+        <w:rPr>
+          <w:lang w:val="en-US"/>
+        </w:rPr>
+      </w:pPr>
+    </w:p>
+    <w:p>
+      <w:pPr>
+        <w:rPr>
+          <w:lang w:val="en-US"/>
         </w:rPr>
       </w:pPr>
     </w:p>
@@ -6300,9 +7610,8 @@
       <w:pPr>
         <w:pStyle w:val="berschrift1"/>
       </w:pPr>
-      <w:bookmarkStart w:id="34" w:name="_Toc423786331"/>
-      <w:r>
-        <w:lastRenderedPageBreak/>
+      <w:bookmarkStart w:id="34" w:name="_Toc423867287"/>
+      <w:r>
         <w:t>Konzept</w:t>
       </w:r>
       <w:bookmarkEnd w:id="34"/>
@@ -6331,7 +7640,7 @@
                     </pic:cNvPicPr>
                   </pic:nvPicPr>
                   <pic:blipFill>
-                    <a:blip r:embed="rId23">
+                    <a:blip r:embed="rId29">
                       <a:extLst>
                         <a:ext uri="{28A0092B-C50C-407E-A947-70E740481C1C}">
                           <a14:useLocalDpi xmlns:a14="http://schemas.microsoft.com/office/drawing/2010/main" val="0"/>
@@ -6362,8 +7671,13 @@
     </w:p>
     <w:p>
       <w:r>
-        <w:t>+ Webfrontend</w:t>
-      </w:r>
+        <w:t xml:space="preserve">+ </w:t>
+      </w:r>
+      <w:proofErr w:type="spellStart"/>
+      <w:r>
+        <w:t>Webfrontend</w:t>
+      </w:r>
+      <w:proofErr w:type="spellEnd"/>
     </w:p>
     <w:p>
       <w:r>
@@ -6382,22 +7696,36 @@
       <w:pPr>
         <w:pStyle w:val="berschrift1"/>
         <w:rPr>
-          <w:lang w:val="fr-CH"/>
-        </w:rPr>
-      </w:pPr>
-      <w:bookmarkStart w:id="35" w:name="_Toc423786332"/>
-      <w:r>
-        <w:rPr>
-          <w:lang w:val="fr-CH"/>
-        </w:rPr>
-        <w:t>Proof of Concept „PoC“</w:t>
+          <w:lang w:val="en-US"/>
+        </w:rPr>
+      </w:pPr>
+      <w:bookmarkStart w:id="35" w:name="_Toc423867288"/>
+      <w:r>
+        <w:rPr>
+          <w:lang w:val="en-US"/>
+        </w:rPr>
+        <w:t>Proof of Concept „</w:t>
+      </w:r>
+      <w:proofErr w:type="spellStart"/>
+      <w:r>
+        <w:rPr>
+          <w:lang w:val="en-US"/>
+        </w:rPr>
+        <w:t>PoC</w:t>
+      </w:r>
+      <w:proofErr w:type="spellEnd"/>
+      <w:r>
+        <w:rPr>
+          <w:lang w:val="en-US"/>
+        </w:rPr>
+        <w:t>“</w:t>
       </w:r>
       <w:bookmarkEnd w:id="35"/>
     </w:p>
     <w:p>
       <w:pPr>
         <w:rPr>
-          <w:lang w:val="fr-CH"/>
+          <w:lang w:val="en-US"/>
         </w:rPr>
       </w:pPr>
     </w:p>
@@ -6405,13 +7733,13 @@
       <w:pPr>
         <w:pStyle w:val="berschrift2"/>
         <w:rPr>
-          <w:lang w:val="fr-CH"/>
-        </w:rPr>
-      </w:pPr>
-      <w:bookmarkStart w:id="36" w:name="_Toc423786333"/>
-      <w:r>
-        <w:rPr>
-          <w:lang w:val="fr-CH"/>
+          <w:lang w:val="en-US"/>
+        </w:rPr>
+      </w:pPr>
+      <w:bookmarkStart w:id="36" w:name="_Toc423867289"/>
+      <w:r>
+        <w:rPr>
+          <w:lang w:val="en-US"/>
         </w:rPr>
         <w:t>Sender</w:t>
       </w:r>
@@ -6420,7 +7748,7 @@
     <w:p>
       <w:pPr>
         <w:rPr>
-          <w:lang w:val="fr-CH"/>
+          <w:lang w:val="en-US"/>
         </w:rPr>
       </w:pPr>
     </w:p>
@@ -6428,14 +7756,15 @@
       <w:pPr>
         <w:pStyle w:val="berschrift3"/>
         <w:rPr>
-          <w:lang w:val="fr-CH"/>
-        </w:rPr>
-      </w:pPr>
-      <w:bookmarkStart w:id="37" w:name="_Toc423786334"/>
-      <w:r>
-        <w:rPr>
-          <w:lang w:val="fr-CH"/>
-        </w:rPr>
+          <w:lang w:val="en-US"/>
+        </w:rPr>
+      </w:pPr>
+      <w:bookmarkStart w:id="37" w:name="_Toc423867290"/>
+      <w:r>
+        <w:rPr>
+          <w:lang w:val="en-US"/>
+        </w:rPr>
+        <w:lastRenderedPageBreak/>
         <w:t>Logger</w:t>
       </w:r>
       <w:bookmarkEnd w:id="37"/>
@@ -6443,7 +7772,7 @@
     <w:p>
       <w:pPr>
         <w:rPr>
-          <w:lang w:val="fr-CH"/>
+          <w:lang w:val="en-US"/>
         </w:rPr>
       </w:pPr>
     </w:p>
@@ -6458,7 +7787,6 @@
           <w:noProof/>
           <w:lang w:eastAsia="de-CH"/>
         </w:rPr>
-        <w:lastRenderedPageBreak/>
         <w:drawing>
           <wp:inline distT="0" distB="0" distL="0" distR="0" wp14:anchorId="5BF03A2D" wp14:editId="29F4BE92">
             <wp:extent cx="5097780" cy="3353543"/>
@@ -6477,7 +7805,7 @@
                     </pic:cNvPicPr>
                   </pic:nvPicPr>
                   <pic:blipFill>
-                    <a:blip r:embed="rId24" cstate="print">
+                    <a:blip r:embed="rId30" cstate="print">
                       <a:extLst>
                         <a:ext uri="{28A0092B-C50C-407E-A947-70E740481C1C}">
                           <a14:useLocalDpi xmlns:a14="http://schemas.microsoft.com/office/drawing/2010/main" val="0"/>
@@ -6513,12 +7841,20 @@
           <w:lang w:val="fr-CH"/>
         </w:rPr>
       </w:pPr>
-      <w:bookmarkStart w:id="38" w:name="_Toc423786335"/>
+      <w:bookmarkStart w:id="38" w:name="_Toc423867291"/>
+      <w:proofErr w:type="spellStart"/>
       <w:r>
         <w:rPr>
           <w:lang w:val="fr-CH"/>
         </w:rPr>
-        <w:t>Logfile Handler</w:t>
+        <w:t>Logfile</w:t>
+      </w:r>
+      <w:proofErr w:type="spellEnd"/>
+      <w:r>
+        <w:rPr>
+          <w:lang w:val="fr-CH"/>
+        </w:rPr>
+        <w:t xml:space="preserve"> Handler</w:t>
       </w:r>
       <w:bookmarkEnd w:id="38"/>
     </w:p>
@@ -6558,7 +7894,7 @@
                     </pic:cNvPicPr>
                   </pic:nvPicPr>
                   <pic:blipFill>
-                    <a:blip r:embed="rId25" cstate="print">
+                    <a:blip r:embed="rId31" cstate="print">
                       <a:extLst>
                         <a:ext uri="{28A0092B-C50C-407E-A947-70E740481C1C}">
                           <a14:useLocalDpi xmlns:a14="http://schemas.microsoft.com/office/drawing/2010/main" val="0"/>
@@ -6595,11 +7931,16 @@
       </w:pPr>
     </w:p>
     <w:p>
+      <w:proofErr w:type="spellStart"/>
       <w:r>
         <w:t>FileSyste</w:t>
       </w:r>
       <w:r>
-        <w:t>mWatcher Klasse wird verwendet.</w:t>
+        <w:t>mWatcher</w:t>
+      </w:r>
+      <w:proofErr w:type="spellEnd"/>
+      <w:r>
+        <w:t xml:space="preserve"> Klasse wird verwendet.</w:t>
       </w:r>
     </w:p>
     <w:p>
@@ -6608,11 +7949,26 @@
       </w:r>
     </w:p>
     <w:p>
-      <w:r>
-        <w:t xml:space="preserve">ChangeEvent wird immer zweimal ausgeführt. Lösung: NotifyFilter müssen korrekt eingestellt sein. </w:t>
-      </w:r>
-    </w:p>
-    <w:p>
+      <w:proofErr w:type="spellStart"/>
+      <w:r>
+        <w:lastRenderedPageBreak/>
+        <w:t>ChangeEvent</w:t>
+      </w:r>
+      <w:proofErr w:type="spellEnd"/>
+      <w:r>
+        <w:t xml:space="preserve"> wird immer zweimal ausgeführt. Lösung: </w:t>
+      </w:r>
+      <w:proofErr w:type="spellStart"/>
+      <w:r>
+        <w:t>NotifyFilter</w:t>
+      </w:r>
+      <w:proofErr w:type="spellEnd"/>
+      <w:r>
+        <w:t xml:space="preserve"> müssen korrekt eingestellt sein. </w:t>
+      </w:r>
+    </w:p>
+    <w:p>
+      <w:proofErr w:type="spellStart"/>
       <w:r>
         <w:rPr>
           <w:rFonts w:ascii="Consolas" w:hAnsi="Consolas" w:cs="Consolas"/>
@@ -6621,8 +7977,20 @@
           <w:szCs w:val="19"/>
           <w:highlight w:val="white"/>
         </w:rPr>
-        <w:t xml:space="preserve">watcher.NotifyFilter = </w:t>
-      </w:r>
+        <w:t>watcher.NotifyFilter</w:t>
+      </w:r>
+      <w:proofErr w:type="spellEnd"/>
+      <w:r>
+        <w:rPr>
+          <w:rFonts w:ascii="Consolas" w:hAnsi="Consolas" w:cs="Consolas"/>
+          <w:color w:val="000000"/>
+          <w:sz w:val="19"/>
+          <w:szCs w:val="19"/>
+          <w:highlight w:val="white"/>
+        </w:rPr>
+        <w:t xml:space="preserve"> = </w:t>
+      </w:r>
+      <w:proofErr w:type="spellStart"/>
       <w:r>
         <w:rPr>
           <w:rFonts w:ascii="Consolas" w:hAnsi="Consolas" w:cs="Consolas"/>
@@ -6641,8 +8009,20 @@
           <w:szCs w:val="19"/>
           <w:highlight w:val="white"/>
         </w:rPr>
-        <w:t xml:space="preserve">.Size | </w:t>
-      </w:r>
+        <w:t>.Size</w:t>
+      </w:r>
+      <w:proofErr w:type="spellEnd"/>
+      <w:r>
+        <w:rPr>
+          <w:rFonts w:ascii="Consolas" w:hAnsi="Consolas" w:cs="Consolas"/>
+          <w:color w:val="000000"/>
+          <w:sz w:val="19"/>
+          <w:szCs w:val="19"/>
+          <w:highlight w:val="white"/>
+        </w:rPr>
+        <w:t xml:space="preserve"> | </w:t>
+      </w:r>
+      <w:proofErr w:type="spellStart"/>
       <w:r>
         <w:rPr>
           <w:rFonts w:ascii="Consolas" w:hAnsi="Consolas" w:cs="Consolas"/>
@@ -6661,20 +8041,41 @@
           <w:szCs w:val="19"/>
           <w:highlight w:val="white"/>
         </w:rPr>
-        <w:t>.FileName;</w:t>
+        <w:t>.FileName</w:t>
+      </w:r>
+      <w:proofErr w:type="spellEnd"/>
+      <w:r>
+        <w:rPr>
+          <w:rFonts w:ascii="Consolas" w:hAnsi="Consolas" w:cs="Consolas"/>
+          <w:color w:val="000000"/>
+          <w:sz w:val="19"/>
+          <w:szCs w:val="19"/>
+          <w:highlight w:val="white"/>
+        </w:rPr>
+        <w:t>;</w:t>
       </w:r>
     </w:p>
     <w:p/>
     <w:p>
       <w:r>
-        <w:t>Das Problem liegt an dem Programm welches das File schreibt. Z.B. mit Notepad werden mehrere SystemCalls ausgeführt beim Speichern, darum wird dann auch der Event mehrmals ausgeführt.</w:t>
+        <w:t xml:space="preserve">Das Problem liegt an dem Programm welches das File schreibt. Z.B. mit Notepad werden mehrere </w:t>
+      </w:r>
+      <w:proofErr w:type="spellStart"/>
+      <w:r>
+        <w:t>SystemCalls</w:t>
+      </w:r>
+      <w:proofErr w:type="spellEnd"/>
+      <w:r>
+        <w:t xml:space="preserve"> ausgeführt beim Speichern, darum wird dann auch der Event mehrmals ausgeführt.</w:t>
       </w:r>
     </w:p>
     <w:p/>
     <w:p>
+      <w:proofErr w:type="spellStart"/>
       <w:r>
         <w:t>Tesseract</w:t>
       </w:r>
+      <w:proofErr w:type="spellEnd"/>
     </w:p>
     <w:p/>
     <w:p>
@@ -6692,33 +8093,99 @@
         <w:rPr>
           <w:lang w:val="fr-CH"/>
         </w:rPr>
-        <w:t>C:\Program Files (x86)\Tesseract-OCR muss vorhanden sein</w:t>
-      </w:r>
-    </w:p>
-    <w:p>
-      <w:pPr>
+        <w:t>C:\Program Files (x86)\</w:t>
+      </w:r>
+      <w:proofErr w:type="spellStart"/>
+      <w:r>
         <w:rPr>
           <w:lang w:val="fr-CH"/>
         </w:rPr>
-      </w:pPr>
-    </w:p>
-    <w:p>
-      <w:pPr>
+        <w:t>Tesseract</w:t>
+      </w:r>
+      <w:proofErr w:type="spellEnd"/>
+      <w:r>
         <w:rPr>
           <w:lang w:val="fr-CH"/>
         </w:rPr>
-      </w:pPr>
+        <w:t xml:space="preserve">-OCR </w:t>
+      </w:r>
+      <w:proofErr w:type="spellStart"/>
       <w:r>
         <w:rPr>
           <w:lang w:val="fr-CH"/>
         </w:rPr>
-        <w:t>setx -m TESSDATA "</w:t>
-      </w:r>
+        <w:t>muss</w:t>
+      </w:r>
+      <w:proofErr w:type="spellEnd"/>
       <w:r>
         <w:rPr>
           <w:lang w:val="fr-CH"/>
         </w:rPr>
-        <w:t xml:space="preserve"> C:\Program Files (x86)\Tesseract-OCR</w:t>
+        <w:t xml:space="preserve"> </w:t>
+      </w:r>
+      <w:proofErr w:type="spellStart"/>
+      <w:r>
+        <w:rPr>
+          <w:lang w:val="fr-CH"/>
+        </w:rPr>
+        <w:t>vorhanden</w:t>
+      </w:r>
+      <w:proofErr w:type="spellEnd"/>
+      <w:r>
+        <w:rPr>
+          <w:lang w:val="fr-CH"/>
+        </w:rPr>
+        <w:t xml:space="preserve"> sein</w:t>
+      </w:r>
+    </w:p>
+    <w:p>
+      <w:pPr>
+        <w:rPr>
+          <w:lang w:val="fr-CH"/>
+        </w:rPr>
+      </w:pPr>
+    </w:p>
+    <w:p>
+      <w:pPr>
+        <w:rPr>
+          <w:lang w:val="fr-CH"/>
+        </w:rPr>
+      </w:pPr>
+      <w:proofErr w:type="spellStart"/>
+      <w:proofErr w:type="gramStart"/>
+      <w:r>
+        <w:rPr>
+          <w:lang w:val="fr-CH"/>
+        </w:rPr>
+        <w:t>setx</w:t>
+      </w:r>
+      <w:proofErr w:type="spellEnd"/>
+      <w:proofErr w:type="gramEnd"/>
+      <w:r>
+        <w:rPr>
+          <w:lang w:val="fr-CH"/>
+        </w:rPr>
+        <w:t xml:space="preserve"> -m TESSDATA "</w:t>
+      </w:r>
+      <w:r>
+        <w:rPr>
+          <w:lang w:val="fr-CH"/>
+        </w:rPr>
+        <w:t xml:space="preserve"> C:\Program Files (x86)\</w:t>
+      </w:r>
+      <w:proofErr w:type="spellStart"/>
+      <w:r>
+        <w:rPr>
+          <w:lang w:val="fr-CH"/>
+        </w:rPr>
+        <w:t>Tesseract</w:t>
+      </w:r>
+      <w:proofErr w:type="spellEnd"/>
+      <w:r>
+        <w:rPr>
+          <w:lang w:val="fr-CH"/>
+        </w:rPr>
+        <w:t>-OCR</w:t>
       </w:r>
       <w:r>
         <w:rPr>
@@ -6758,7 +8225,7 @@
           <w:lang w:val="fr-CH"/>
         </w:rPr>
       </w:pPr>
-      <w:bookmarkStart w:id="39" w:name="_Toc423786336"/>
+      <w:bookmarkStart w:id="39" w:name="_Toc423867292"/>
       <w:r>
         <w:rPr>
           <w:lang w:val="fr-CH"/>
@@ -6804,7 +8271,7 @@
                     </pic:cNvPicPr>
                   </pic:nvPicPr>
                   <pic:blipFill>
-                    <a:blip r:embed="rId26" cstate="print">
+                    <a:blip r:embed="rId32" cstate="print">
                       <a:extLst>
                         <a:ext uri="{28A0092B-C50C-407E-A947-70E740481C1C}">
                           <a14:useLocalDpi xmlns:a14="http://schemas.microsoft.com/office/drawing/2010/main" val="0"/>
@@ -6844,7 +8311,7 @@
       <w:pPr>
         <w:pStyle w:val="berschrift2"/>
       </w:pPr>
-      <w:bookmarkStart w:id="40" w:name="_Toc423786337"/>
+      <w:bookmarkStart w:id="40" w:name="_Toc423867293"/>
       <w:r>
         <w:t>Empfänger</w:t>
       </w:r>
@@ -6854,20 +8321,27 @@
       <w:pPr>
         <w:pStyle w:val="berschrift2"/>
       </w:pPr>
-      <w:bookmarkStart w:id="41" w:name="_Toc423786338"/>
+      <w:bookmarkStart w:id="41" w:name="_Toc423867294"/>
+      <w:proofErr w:type="spellStart"/>
       <w:r>
         <w:t>Translator</w:t>
       </w:r>
       <w:bookmarkEnd w:id="41"/>
+      <w:proofErr w:type="spellEnd"/>
     </w:p>
     <w:p/>
     <w:p>
-      <w:r>
-        <w:t>Tesseract trainieren</w:t>
-      </w:r>
-    </w:p>
-    <w:p>
-      <w:hyperlink r:id="rId27" w:history="1">
+      <w:proofErr w:type="spellStart"/>
+      <w:r>
+        <w:t>Tesseract</w:t>
+      </w:r>
+      <w:proofErr w:type="spellEnd"/>
+      <w:r>
+        <w:t xml:space="preserve"> trainieren</w:t>
+      </w:r>
+    </w:p>
+    <w:p>
+      <w:hyperlink r:id="rId33" w:history="1">
         <w:r>
           <w:rPr>
             <w:rStyle w:val="Hyperlink"/>
@@ -6902,7 +8376,7 @@
                     </pic:cNvPicPr>
                   </pic:nvPicPr>
                   <pic:blipFill>
-                    <a:blip r:embed="rId28" cstate="print">
+                    <a:blip r:embed="rId34" cstate="print">
                       <a:extLst>
                         <a:ext uri="{28A0092B-C50C-407E-A947-70E740481C1C}">
                           <a14:useLocalDpi xmlns:a14="http://schemas.microsoft.com/office/drawing/2010/main" val="0"/>
@@ -6934,20 +8408,38 @@
     <w:p>
       <w:pPr>
         <w:pStyle w:val="berschrift1"/>
-      </w:pPr>
-      <w:bookmarkStart w:id="42" w:name="_Toc423786339"/>
-      <w:r>
+        <w:rPr>
+          <w:lang w:val="en-US"/>
+        </w:rPr>
+      </w:pPr>
+      <w:bookmarkStart w:id="42" w:name="_Toc423867295"/>
+      <w:r>
+        <w:rPr>
+          <w:lang w:val="en-US"/>
+        </w:rPr>
         <w:t>Testing</w:t>
       </w:r>
       <w:bookmarkEnd w:id="42"/>
     </w:p>
-    <w:p/>
+    <w:p>
+      <w:pPr>
+        <w:rPr>
+          <w:lang w:val="en-US"/>
+        </w:rPr>
+      </w:pPr>
+    </w:p>
     <w:p>
       <w:pPr>
         <w:pStyle w:val="berschrift2"/>
-      </w:pPr>
-      <w:bookmarkStart w:id="43" w:name="_Toc423786340"/>
-      <w:r>
+        <w:rPr>
+          <w:lang w:val="en-US"/>
+        </w:rPr>
+      </w:pPr>
+      <w:bookmarkStart w:id="43" w:name="_Toc423867296"/>
+      <w:r>
+        <w:rPr>
+          <w:lang w:val="en-US"/>
+        </w:rPr>
         <w:t>Unit Test</w:t>
       </w:r>
       <w:bookmarkEnd w:id="43"/>
@@ -6955,26 +8447,52 @@
     <w:p>
       <w:pPr>
         <w:pStyle w:val="berschrift2"/>
-      </w:pPr>
-      <w:bookmarkStart w:id="44" w:name="_Toc423786341"/>
-      <w:r>
-        <w:t>User Akzeptanz Tests</w:t>
+        <w:rPr>
+          <w:lang w:val="en-US"/>
+        </w:rPr>
+      </w:pPr>
+      <w:bookmarkStart w:id="44" w:name="_Toc423867297"/>
+      <w:r>
+        <w:rPr>
+          <w:lang w:val="en-US"/>
+        </w:rPr>
+        <w:t xml:space="preserve">User </w:t>
+      </w:r>
+      <w:proofErr w:type="spellStart"/>
+      <w:r>
+        <w:rPr>
+          <w:lang w:val="en-US"/>
+        </w:rPr>
+        <w:t>Akzeptanz</w:t>
+      </w:r>
+      <w:proofErr w:type="spellEnd"/>
+      <w:r>
+        <w:rPr>
+          <w:lang w:val="en-US"/>
+        </w:rPr>
+        <w:t xml:space="preserve"> Tests</w:t>
       </w:r>
       <w:bookmarkEnd w:id="44"/>
     </w:p>
-    <w:p/>
+    <w:p>
+      <w:pPr>
+        <w:rPr>
+          <w:lang w:val="en-US"/>
+        </w:rPr>
+      </w:pPr>
+    </w:p>
     <w:p>
       <w:pPr>
         <w:pStyle w:val="berschrift1"/>
       </w:pPr>
-      <w:bookmarkStart w:id="45" w:name="_Toc423786342"/>
+      <w:bookmarkStart w:id="45" w:name="_Toc423867298"/>
       <w:r>
         <w:t>Fazit</w:t>
       </w:r>
       <w:bookmarkEnd w:id="45"/>
     </w:p>
     <w:sectPr>
-      <w:headerReference w:type="default" r:id="rId29"/>
+      <w:headerReference w:type="default" r:id="rId35"/>
       <w:pgSz w:w="11906" w:h="16838"/>
       <w:pgMar w:top="1417" w:right="1417" w:bottom="1134" w:left="1417" w:header="708" w:footer="708" w:gutter="0"/>
       <w:cols w:space="708"/>
@@ -9049,7 +10567,7 @@
 </file>
 
 <file path=customXml/itemProps1.xml><?xml version="1.0" encoding="utf-8"?>
-<ds:datastoreItem xmlns:ds="http://schemas.openxmlformats.org/officeDocument/2006/customXml" ds:itemID="{91022AA3-0A6C-45D3-9DEB-1C14B3E107A1}">
+<ds:datastoreItem xmlns:ds="http://schemas.openxmlformats.org/officeDocument/2006/customXml" ds:itemID="{7B833470-71C2-48F6-9768-C0058EBF33F6}">
   <ds:schemaRefs>
     <ds:schemaRef ds:uri="http://schemas.openxmlformats.org/officeDocument/2006/bibliography"/>
   </ds:schemaRefs>

</xml_diff>